<commit_message>
Started to support use case reporting using previous format.
</commit_message>
<xml_diff>
--- a/Documentation/Edam.EU.Documentation.v0.docx
+++ b/Documentation/Edam.EU.Documentation.v0.docx
@@ -65,7 +65,14 @@
           <w:sz w:val="20"/>
           <w:szCs w:val="20"/>
         </w:rPr>
-        <w:t>Last Updated: 2023-01-08</w:t>
+        <w:t>Last Updated: 2023-01-</w:t>
+      </w:r>
+      <w:r>
+        <w:rPr>
+          <w:sz w:val="20"/>
+          <w:szCs w:val="20"/>
+        </w:rPr>
+        <w:t>14</w:t>
       </w:r>
     </w:p>
     <w:sdt>
@@ -118,7 +125,7 @@
           <w:r>
             <w:fldChar w:fldCharType="separate"/>
           </w:r>
-          <w:hyperlink w:anchor="_Toc124089405" w:history="1">
+          <w:hyperlink w:anchor="_Toc124583924" w:history="1">
             <w:r>
               <w:rPr>
                 <w:rStyle w:val="Hyperlink"/>
@@ -145,7 +152,7 @@
                 <w:noProof/>
                 <w:webHidden/>
               </w:rPr>
-              <w:instrText xml:space="preserve"> PAGEREF _Toc124089405 \h </w:instrText>
+              <w:instrText xml:space="preserve"> PAGEREF _Toc124583924 \h </w:instrText>
             </w:r>
             <w:r>
               <w:rPr>
@@ -165,7 +172,76 @@
                 <w:noProof/>
                 <w:webHidden/>
               </w:rPr>
-              <w:t>1</w:t>
+              <w:t>2</w:t>
+            </w:r>
+            <w:r>
+              <w:rPr>
+                <w:noProof/>
+                <w:webHidden/>
+              </w:rPr>
+              <w:fldChar w:fldCharType="end"/>
+            </w:r>
+          </w:hyperlink>
+        </w:p>
+        <w:p>
+          <w:pPr>
+            <w:pStyle w:val="TOC2"/>
+            <w:tabs>
+              <w:tab w:val="right" w:leader="dot" w:pos="9350"/>
+            </w:tabs>
+            <w:rPr>
+              <w:rFonts w:eastAsiaTheme="minorEastAsia"/>
+              <w:noProof/>
+            </w:rPr>
+          </w:pPr>
+          <w:hyperlink w:anchor="_Toc124583925" w:history="1">
+            <w:r>
+              <w:rPr>
+                <w:rStyle w:val="Hyperlink"/>
+                <w:noProof/>
+              </w:rPr>
+              <w:t>1.1 Asset Schemas</w:t>
+            </w:r>
+            <w:r>
+              <w:rPr>
+                <w:noProof/>
+                <w:webHidden/>
+              </w:rPr>
+              <w:tab/>
+            </w:r>
+            <w:r>
+              <w:rPr>
+                <w:noProof/>
+                <w:webHidden/>
+              </w:rPr>
+              <w:fldChar w:fldCharType="begin"/>
+            </w:r>
+            <w:r>
+              <w:rPr>
+                <w:noProof/>
+                <w:webHidden/>
+              </w:rPr>
+              <w:instrText xml:space="preserve"> PAGEREF _Toc124583925 \h </w:instrText>
+            </w:r>
+            <w:r>
+              <w:rPr>
+                <w:noProof/>
+                <w:webHidden/>
+              </w:rPr>
+            </w:r>
+            <w:r>
+              <w:rPr>
+                <w:noProof/>
+                <w:webHidden/>
+              </w:rPr>
+              <w:fldChar w:fldCharType="separate"/>
+            </w:r>
+            <w:r>
+              <w:rPr>
+                <w:noProof/>
+                <w:webHidden/>
+              </w:rPr>
+              <w:t>2</w:t>
             </w:r>
             <w:r>
               <w:rPr>
@@ -187,7 +263,7 @@
               <w:noProof/>
             </w:rPr>
           </w:pPr>
-          <w:hyperlink w:anchor="_Toc124089406" w:history="1">
+          <w:hyperlink w:anchor="_Toc124583926" w:history="1">
             <w:r>
               <w:rPr>
                 <w:rStyle w:val="Hyperlink"/>
@@ -214,7 +290,7 @@
                 <w:noProof/>
                 <w:webHidden/>
               </w:rPr>
-              <w:instrText xml:space="preserve"> PAGEREF _Toc124089406 \h </w:instrText>
+              <w:instrText xml:space="preserve"> PAGEREF _Toc124583926 \h </w:instrText>
             </w:r>
             <w:r>
               <w:rPr>
@@ -256,7 +332,7 @@
               <w:noProof/>
             </w:rPr>
           </w:pPr>
-          <w:hyperlink w:anchor="_Toc124089407" w:history="1">
+          <w:hyperlink w:anchor="_Toc124583927" w:history="1">
             <w:r>
               <w:rPr>
                 <w:rStyle w:val="Hyperlink"/>
@@ -283,7 +359,7 @@
                 <w:noProof/>
                 <w:webHidden/>
               </w:rPr>
-              <w:instrText xml:space="preserve"> PAGEREF _Toc124089407 \h </w:instrText>
+              <w:instrText xml:space="preserve"> PAGEREF _Toc124583927 \h </w:instrText>
             </w:r>
             <w:r>
               <w:rPr>
@@ -303,7 +379,7 @@
                 <w:noProof/>
                 <w:webHidden/>
               </w:rPr>
-              <w:t>2</w:t>
+              <w:t>3</w:t>
             </w:r>
             <w:r>
               <w:rPr>
@@ -325,7 +401,7 @@
               <w:noProof/>
             </w:rPr>
           </w:pPr>
-          <w:hyperlink w:anchor="_Toc124089408" w:history="1">
+          <w:hyperlink w:anchor="_Toc124583928" w:history="1">
             <w:r>
               <w:rPr>
                 <w:rStyle w:val="Hyperlink"/>
@@ -352,7 +428,7 @@
                 <w:noProof/>
                 <w:webHidden/>
               </w:rPr>
-              <w:instrText xml:space="preserve"> PAGEREF _Toc124089408 \h </w:instrText>
+              <w:instrText xml:space="preserve"> PAGEREF _Toc124583928 \h </w:instrText>
             </w:r>
             <w:r>
               <w:rPr>
@@ -372,7 +448,76 @@
                 <w:noProof/>
                 <w:webHidden/>
               </w:rPr>
-              <w:t>2</w:t>
+              <w:t>3</w:t>
+            </w:r>
+            <w:r>
+              <w:rPr>
+                <w:noProof/>
+                <w:webHidden/>
+              </w:rPr>
+              <w:fldChar w:fldCharType="end"/>
+            </w:r>
+          </w:hyperlink>
+        </w:p>
+        <w:p>
+          <w:pPr>
+            <w:pStyle w:val="TOC2"/>
+            <w:tabs>
+              <w:tab w:val="right" w:leader="dot" w:pos="9350"/>
+            </w:tabs>
+            <w:rPr>
+              <w:rFonts w:eastAsiaTheme="minorEastAsia"/>
+              <w:noProof/>
+            </w:rPr>
+          </w:pPr>
+          <w:hyperlink w:anchor="_Toc124583929" w:history="1">
+            <w:r>
+              <w:rPr>
+                <w:rStyle w:val="Hyperlink"/>
+                <w:noProof/>
+              </w:rPr>
+              <w:t>2.3 RVCT Document Sample</w:t>
+            </w:r>
+            <w:r>
+              <w:rPr>
+                <w:noProof/>
+                <w:webHidden/>
+              </w:rPr>
+              <w:tab/>
+            </w:r>
+            <w:r>
+              <w:rPr>
+                <w:noProof/>
+                <w:webHidden/>
+              </w:rPr>
+              <w:fldChar w:fldCharType="begin"/>
+            </w:r>
+            <w:r>
+              <w:rPr>
+                <w:noProof/>
+                <w:webHidden/>
+              </w:rPr>
+              <w:instrText xml:space="preserve"> PAGEREF _Toc124583929 \h </w:instrText>
+            </w:r>
+            <w:r>
+              <w:rPr>
+                <w:noProof/>
+                <w:webHidden/>
+              </w:rPr>
+            </w:r>
+            <w:r>
+              <w:rPr>
+                <w:noProof/>
+                <w:webHidden/>
+              </w:rPr>
+              <w:fldChar w:fldCharType="separate"/>
+            </w:r>
+            <w:r>
+              <w:rPr>
+                <w:noProof/>
+                <w:webHidden/>
+              </w:rPr>
+              <w:t>3</w:t>
             </w:r>
             <w:r>
               <w:rPr>
@@ -394,7 +539,7 @@
               <w:noProof/>
             </w:rPr>
           </w:pPr>
-          <w:hyperlink w:anchor="_Toc124089409" w:history="1">
+          <w:hyperlink w:anchor="_Toc124583930" w:history="1">
             <w:r>
               <w:rPr>
                 <w:rStyle w:val="Hyperlink"/>
@@ -421,7 +566,7 @@
                 <w:noProof/>
                 <w:webHidden/>
               </w:rPr>
-              <w:instrText xml:space="preserve"> PAGEREF _Toc124089409 \h </w:instrText>
+              <w:instrText xml:space="preserve"> PAGEREF _Toc124583930 \h </w:instrText>
             </w:r>
             <w:r>
               <w:rPr>
@@ -463,7 +608,7 @@
               <w:noProof/>
             </w:rPr>
           </w:pPr>
-          <w:hyperlink w:anchor="_Toc124089410" w:history="1">
+          <w:hyperlink w:anchor="_Toc124583931" w:history="1">
             <w:r>
               <w:rPr>
                 <w:rStyle w:val="Hyperlink"/>
@@ -490,7 +635,7 @@
                 <w:noProof/>
                 <w:webHidden/>
               </w:rPr>
-              <w:instrText xml:space="preserve"> PAGEREF _Toc124089410 \h </w:instrText>
+              <w:instrText xml:space="preserve"> PAGEREF _Toc124583931 \h </w:instrText>
             </w:r>
             <w:r>
               <w:rPr>
@@ -510,7 +655,7 @@
                 <w:noProof/>
                 <w:webHidden/>
               </w:rPr>
-              <w:t>4</w:t>
+              <w:t>5</w:t>
             </w:r>
             <w:r>
               <w:rPr>
@@ -532,7 +677,7 @@
               <w:noProof/>
             </w:rPr>
           </w:pPr>
-          <w:hyperlink w:anchor="_Toc124089411" w:history="1">
+          <w:hyperlink w:anchor="_Toc124583932" w:history="1">
             <w:r>
               <w:rPr>
                 <w:rStyle w:val="Hyperlink"/>
@@ -559,7 +704,7 @@
                 <w:noProof/>
                 <w:webHidden/>
               </w:rPr>
-              <w:instrText xml:space="preserve"> PAGEREF _Toc124089411 \h </w:instrText>
+              <w:instrText xml:space="preserve"> PAGEREF _Toc124583932 \h </w:instrText>
             </w:r>
             <w:r>
               <w:rPr>
@@ -579,7 +724,7 @@
                 <w:noProof/>
                 <w:webHidden/>
               </w:rPr>
-              <w:t>4</w:t>
+              <w:t>5</w:t>
             </w:r>
             <w:r>
               <w:rPr>
@@ -601,7 +746,7 @@
               <w:noProof/>
             </w:rPr>
           </w:pPr>
-          <w:hyperlink w:anchor="_Toc124089412" w:history="1">
+          <w:hyperlink w:anchor="_Toc124583933" w:history="1">
             <w:r>
               <w:rPr>
                 <w:rStyle w:val="Hyperlink"/>
@@ -628,7 +773,7 @@
                 <w:noProof/>
                 <w:webHidden/>
               </w:rPr>
-              <w:instrText xml:space="preserve"> PAGEREF _Toc124089412 \h </w:instrText>
+              <w:instrText xml:space="preserve"> PAGEREF _Toc124583933 \h </w:instrText>
             </w:r>
             <w:r>
               <w:rPr>
@@ -648,7 +793,7 @@
                 <w:noProof/>
                 <w:webHidden/>
               </w:rPr>
-              <w:t>5</w:t>
+              <w:t>6</w:t>
             </w:r>
             <w:r>
               <w:rPr>
@@ -670,7 +815,7 @@
               <w:noProof/>
             </w:rPr>
           </w:pPr>
-          <w:hyperlink w:anchor="_Toc124089413" w:history="1">
+          <w:hyperlink w:anchor="_Toc124583934" w:history="1">
             <w:r>
               <w:rPr>
                 <w:rStyle w:val="Hyperlink"/>
@@ -697,7 +842,7 @@
                 <w:noProof/>
                 <w:webHidden/>
               </w:rPr>
-              <w:instrText xml:space="preserve"> PAGEREF _Toc124089413 \h </w:instrText>
+              <w:instrText xml:space="preserve"> PAGEREF _Toc124583934 \h </w:instrText>
             </w:r>
             <w:r>
               <w:rPr>
@@ -717,7 +862,7 @@
                 <w:noProof/>
                 <w:webHidden/>
               </w:rPr>
-              <w:t>6</w:t>
+              <w:t>7</w:t>
             </w:r>
             <w:r>
               <w:rPr>
@@ -739,7 +884,7 @@
               <w:noProof/>
             </w:rPr>
           </w:pPr>
-          <w:hyperlink w:anchor="_Toc124089414" w:history="1">
+          <w:hyperlink w:anchor="_Toc124583935" w:history="1">
             <w:r>
               <w:rPr>
                 <w:rStyle w:val="Hyperlink"/>
@@ -766,7 +911,7 @@
                 <w:noProof/>
                 <w:webHidden/>
               </w:rPr>
-              <w:instrText xml:space="preserve"> PAGEREF _Toc124089414 \h </w:instrText>
+              <w:instrText xml:space="preserve"> PAGEREF _Toc124583935 \h </w:instrText>
             </w:r>
             <w:r>
               <w:rPr>
@@ -786,7 +931,7 @@
                 <w:noProof/>
                 <w:webHidden/>
               </w:rPr>
-              <w:t>8</w:t>
+              <w:t>9</w:t>
             </w:r>
             <w:r>
               <w:rPr>
@@ -808,7 +953,7 @@
               <w:noProof/>
             </w:rPr>
           </w:pPr>
-          <w:hyperlink w:anchor="_Toc124089415" w:history="1">
+          <w:hyperlink w:anchor="_Toc124583936" w:history="1">
             <w:r>
               <w:rPr>
                 <w:rStyle w:val="Hyperlink"/>
@@ -835,7 +980,7 @@
                 <w:noProof/>
                 <w:webHidden/>
               </w:rPr>
-              <w:instrText xml:space="preserve"> PAGEREF _Toc124089415 \h </w:instrText>
+              <w:instrText xml:space="preserve"> PAGEREF _Toc124583936 \h </w:instrText>
             </w:r>
             <w:r>
               <w:rPr>
@@ -855,7 +1000,76 @@
                 <w:noProof/>
                 <w:webHidden/>
               </w:rPr>
-              <w:t>9</w:t>
+              <w:t>10</w:t>
+            </w:r>
+            <w:r>
+              <w:rPr>
+                <w:noProof/>
+                <w:webHidden/>
+              </w:rPr>
+              <w:fldChar w:fldCharType="end"/>
+            </w:r>
+          </w:hyperlink>
+        </w:p>
+        <w:p>
+          <w:pPr>
+            <w:pStyle w:val="TOC3"/>
+            <w:tabs>
+              <w:tab w:val="right" w:leader="dot" w:pos="9350"/>
+            </w:tabs>
+            <w:rPr>
+              <w:rFonts w:eastAsiaTheme="minorEastAsia"/>
+              <w:noProof/>
+            </w:rPr>
+          </w:pPr>
+          <w:hyperlink w:anchor="_Toc124583937" w:history="1">
+            <w:r>
+              <w:rPr>
+                <w:rStyle w:val="Hyperlink"/>
+                <w:noProof/>
+              </w:rPr>
+              <w:t>4.5.1 Use Case Definitions</w:t>
+            </w:r>
+            <w:r>
+              <w:rPr>
+                <w:noProof/>
+                <w:webHidden/>
+              </w:rPr>
+              <w:tab/>
+            </w:r>
+            <w:r>
+              <w:rPr>
+                <w:noProof/>
+                <w:webHidden/>
+              </w:rPr>
+              <w:fldChar w:fldCharType="begin"/>
+            </w:r>
+            <w:r>
+              <w:rPr>
+                <w:noProof/>
+                <w:webHidden/>
+              </w:rPr>
+              <w:instrText xml:space="preserve"> PAGEREF _Toc124583937 \h </w:instrText>
+            </w:r>
+            <w:r>
+              <w:rPr>
+                <w:noProof/>
+                <w:webHidden/>
+              </w:rPr>
+            </w:r>
+            <w:r>
+              <w:rPr>
+                <w:noProof/>
+                <w:webHidden/>
+              </w:rPr>
+              <w:fldChar w:fldCharType="separate"/>
+            </w:r>
+            <w:r>
+              <w:rPr>
+                <w:noProof/>
+                <w:webHidden/>
+              </w:rPr>
+              <w:t>10</w:t>
             </w:r>
             <w:r>
               <w:rPr>
@@ -877,7 +1091,7 @@
               <w:noProof/>
             </w:rPr>
           </w:pPr>
-          <w:hyperlink w:anchor="_Toc124089416" w:history="1">
+          <w:hyperlink w:anchor="_Toc124583938" w:history="1">
             <w:r>
               <w:rPr>
                 <w:rStyle w:val="Hyperlink"/>
@@ -904,7 +1118,7 @@
                 <w:noProof/>
                 <w:webHidden/>
               </w:rPr>
-              <w:instrText xml:space="preserve"> PAGEREF _Toc124089416 \h </w:instrText>
+              <w:instrText xml:space="preserve"> PAGEREF _Toc124583938 \h </w:instrText>
             </w:r>
             <w:r>
               <w:rPr>
@@ -924,7 +1138,7 @@
                 <w:noProof/>
                 <w:webHidden/>
               </w:rPr>
-              <w:t>10</w:t>
+              <w:t>11</w:t>
             </w:r>
             <w:r>
               <w:rPr>
@@ -946,13 +1160,13 @@
               <w:noProof/>
             </w:rPr>
           </w:pPr>
-          <w:hyperlink w:anchor="_Toc124089417" w:history="1">
+          <w:hyperlink w:anchor="_Toc124583939" w:history="1">
             <w:r>
               <w:rPr>
                 <w:rStyle w:val="Hyperlink"/>
                 <w:noProof/>
               </w:rPr>
-              <w:t>4.6.1 EDAM Use Case Mappings – Map Play (JSONata)</w:t>
+              <w:t>4.6.1 Understanding Books and Booklets</w:t>
             </w:r>
             <w:r>
               <w:rPr>
@@ -973,7 +1187,7 @@
                 <w:noProof/>
                 <w:webHidden/>
               </w:rPr>
-              <w:instrText xml:space="preserve"> PAGEREF _Toc124089417 \h </w:instrText>
+              <w:instrText xml:space="preserve"> PAGEREF _Toc124583939 \h </w:instrText>
             </w:r>
             <w:r>
               <w:rPr>
@@ -994,6 +1208,75 @@
                 <w:webHidden/>
               </w:rPr>
               <w:t>11</w:t>
+            </w:r>
+            <w:r>
+              <w:rPr>
+                <w:noProof/>
+                <w:webHidden/>
+              </w:rPr>
+              <w:fldChar w:fldCharType="end"/>
+            </w:r>
+          </w:hyperlink>
+        </w:p>
+        <w:p>
+          <w:pPr>
+            <w:pStyle w:val="TOC3"/>
+            <w:tabs>
+              <w:tab w:val="right" w:leader="dot" w:pos="9350"/>
+            </w:tabs>
+            <w:rPr>
+              <w:rFonts w:eastAsiaTheme="minorEastAsia"/>
+              <w:noProof/>
+            </w:rPr>
+          </w:pPr>
+          <w:hyperlink w:anchor="_Toc124583940" w:history="1">
+            <w:r>
+              <w:rPr>
+                <w:rStyle w:val="Hyperlink"/>
+                <w:noProof/>
+              </w:rPr>
+              <w:t>4.6.2 EDAM Use Case Mappings – Map Play (JSONata)</w:t>
+            </w:r>
+            <w:r>
+              <w:rPr>
+                <w:noProof/>
+                <w:webHidden/>
+              </w:rPr>
+              <w:tab/>
+            </w:r>
+            <w:r>
+              <w:rPr>
+                <w:noProof/>
+                <w:webHidden/>
+              </w:rPr>
+              <w:fldChar w:fldCharType="begin"/>
+            </w:r>
+            <w:r>
+              <w:rPr>
+                <w:noProof/>
+                <w:webHidden/>
+              </w:rPr>
+              <w:instrText xml:space="preserve"> PAGEREF _Toc124583940 \h </w:instrText>
+            </w:r>
+            <w:r>
+              <w:rPr>
+                <w:noProof/>
+                <w:webHidden/>
+              </w:rPr>
+            </w:r>
+            <w:r>
+              <w:rPr>
+                <w:noProof/>
+                <w:webHidden/>
+              </w:rPr>
+              <w:fldChar w:fldCharType="separate"/>
+            </w:r>
+            <w:r>
+              <w:rPr>
+                <w:noProof/>
+                <w:webHidden/>
+              </w:rPr>
+              <w:t>14</w:t>
             </w:r>
             <w:r>
               <w:rPr>
@@ -1015,7 +1298,7 @@
               <w:noProof/>
             </w:rPr>
           </w:pPr>
-          <w:hyperlink w:anchor="_Toc124089418" w:history="1">
+          <w:hyperlink w:anchor="_Toc124583941" w:history="1">
             <w:r>
               <w:rPr>
                 <w:rStyle w:val="Hyperlink"/>
@@ -1042,7 +1325,7 @@
                 <w:noProof/>
                 <w:webHidden/>
               </w:rPr>
-              <w:instrText xml:space="preserve"> PAGEREF _Toc124089418 \h </w:instrText>
+              <w:instrText xml:space="preserve"> PAGEREF _Toc124583941 \h </w:instrText>
             </w:r>
             <w:r>
               <w:rPr>
@@ -1062,7 +1345,7 @@
                 <w:noProof/>
                 <w:webHidden/>
               </w:rPr>
-              <w:t>12</w:t>
+              <w:t>15</w:t>
             </w:r>
             <w:r>
               <w:rPr>
@@ -1084,7 +1367,7 @@
               <w:noProof/>
             </w:rPr>
           </w:pPr>
-          <w:hyperlink w:anchor="_Toc124089419" w:history="1">
+          <w:hyperlink w:anchor="_Toc124583942" w:history="1">
             <w:r>
               <w:rPr>
                 <w:rStyle w:val="Hyperlink"/>
@@ -1111,7 +1394,7 @@
                 <w:noProof/>
                 <w:webHidden/>
               </w:rPr>
-              <w:instrText xml:space="preserve"> PAGEREF _Toc124089419 \h </w:instrText>
+              <w:instrText xml:space="preserve"> PAGEREF _Toc124583942 \h </w:instrText>
             </w:r>
             <w:r>
               <w:rPr>
@@ -1131,7 +1414,7 @@
                 <w:noProof/>
                 <w:webHidden/>
               </w:rPr>
-              <w:t>12</w:t>
+              <w:t>15</w:t>
             </w:r>
             <w:r>
               <w:rPr>
@@ -1153,7 +1436,7 @@
               <w:noProof/>
             </w:rPr>
           </w:pPr>
-          <w:hyperlink w:anchor="_Toc124089420" w:history="1">
+          <w:hyperlink w:anchor="_Toc124583943" w:history="1">
             <w:r>
               <w:rPr>
                 <w:rStyle w:val="Hyperlink"/>
@@ -1180,7 +1463,7 @@
                 <w:noProof/>
                 <w:webHidden/>
               </w:rPr>
-              <w:instrText xml:space="preserve"> PAGEREF _Toc124089420 \h </w:instrText>
+              <w:instrText xml:space="preserve"> PAGEREF _Toc124583943 \h </w:instrText>
             </w:r>
             <w:r>
               <w:rPr>
@@ -1200,7 +1483,7 @@
                 <w:noProof/>
                 <w:webHidden/>
               </w:rPr>
-              <w:t>12</w:t>
+              <w:t>15</w:t>
             </w:r>
             <w:r>
               <w:rPr>
@@ -1222,7 +1505,7 @@
               <w:noProof/>
             </w:rPr>
           </w:pPr>
-          <w:hyperlink w:anchor="_Toc124089421" w:history="1">
+          <w:hyperlink w:anchor="_Toc124583944" w:history="1">
             <w:r>
               <w:rPr>
                 <w:rStyle w:val="Hyperlink"/>
@@ -1249,7 +1532,7 @@
                 <w:noProof/>
                 <w:webHidden/>
               </w:rPr>
-              <w:instrText xml:space="preserve"> PAGEREF _Toc124089421 \h </w:instrText>
+              <w:instrText xml:space="preserve"> PAGEREF _Toc124583944 \h </w:instrText>
             </w:r>
             <w:r>
               <w:rPr>
@@ -1269,7 +1552,7 @@
                 <w:noProof/>
                 <w:webHidden/>
               </w:rPr>
-              <w:t>12</w:t>
+              <w:t>15</w:t>
             </w:r>
             <w:r>
               <w:rPr>
@@ -1300,10 +1583,24 @@
     </w:sdt>
     <w:p>
       <w:pPr>
+        <w:rPr>
+          <w:rFonts w:asciiTheme="majorHAnsi" w:eastAsiaTheme="majorEastAsia" w:hAnsiTheme="majorHAnsi" w:cstheme="majorBidi"/>
+          <w:color w:val="2F5496" w:themeColor="accent1" w:themeShade="BF"/>
+          <w:sz w:val="32"/>
+          <w:szCs w:val="32"/>
+        </w:rPr>
+      </w:pPr>
+      <w:r>
+        <w:br w:type="page"/>
+      </w:r>
+    </w:p>
+    <w:p>
+      <w:pPr>
         <w:pStyle w:val="Heading1"/>
       </w:pPr>
-      <w:bookmarkStart w:id="0" w:name="_Toc124089405"/>
-      <w:r>
+      <w:bookmarkStart w:id="0" w:name="_Toc124583924"/>
+      <w:r>
+        <w:lastRenderedPageBreak/>
         <w:t>1. Motivation</w:t>
       </w:r>
       <w:bookmarkEnd w:id="0"/>
@@ -1376,92 +1673,116 @@
     </w:p>
     <w:p>
       <w:r>
+        <w:t xml:space="preserve">After many years of development without any budget and limited time only the hope that we could find a way to provide a tool with some level of usable DAM features to help in the documentation and generation of Data Assets artifacts </w:t>
+      </w:r>
+      <w:proofErr w:type="spellStart"/>
+      <w:r>
+        <w:t>Datovy</w:t>
+      </w:r>
+      <w:proofErr w:type="spellEnd"/>
+      <w:r>
+        <w:t xml:space="preserve"> is presenting its “Open Source” EDAM solution.  With the possible </w:t>
+      </w:r>
+      <w:r>
+        <w:t>contributions of the larger “Open Source” community we hope to find a better way to make this effort a suitable alternative to Commercial software specially for those projects with limited budget.</w:t>
+      </w:r>
+    </w:p>
+    <w:p>
+      <w:r>
+        <w:t xml:space="preserve">EDAM offers output that </w:t>
+      </w:r>
+      <w:r>
+        <w:t>that intent to</w:t>
+      </w:r>
+      <w:r>
+        <w:t xml:space="preserve"> always</w:t>
+      </w:r>
+      <w:r>
+        <w:t xml:space="preserve"> be</w:t>
+      </w:r>
+      <w:r>
+        <w:t xml:space="preserve"> verifiable with schema definitions and its output to an Excel Workbook a guaranteed consistent with declared entities that is a substantial improvement over handmade Spreadsheets that can be easily break and extremely difficult to maintain.</w:t>
+      </w:r>
+    </w:p>
+    <w:p>
+      <w:r>
+        <w:t>This December 2022</w:t>
+      </w:r>
+      <w:r>
+        <w:t xml:space="preserve"> EDAM is released in GITHUB with a set of limited functionality but enough to be able to quickly generate documentation, schemas, and other artifacts.  The rest of this document will try to provide a glimpse into EDAM and existing features.  This is not aimed to compete with Commercial offerings and is work in progress therefore expect incomplete</w:t>
+      </w:r>
+      <w:r>
+        <w:t xml:space="preserve"> functionality and</w:t>
+      </w:r>
+      <w:r>
+        <w:t xml:space="preserve"> documentation, by-hand configurations or work, bugs to be fixed and other hurdles that will be found while trying to use this product.</w:t>
+      </w:r>
+      <w:r>
+        <w:t xml:space="preserve">  We have been users of our own software and we think that those hurdles worth the trouble since we could ease the Business Analysis and Data Architecture by quickly generate useable documentation and artifacts. </w:t>
+      </w:r>
+      <w:r>
+        <w:t xml:space="preserve">  Hopefully we could find some</w:t>
+      </w:r>
+      <w:r>
+        <w:t xml:space="preserve"> additional contributors</w:t>
+      </w:r>
+      <w:r>
+        <w:t xml:space="preserve"> that could spend time with us and </w:t>
+      </w:r>
+      <w:r>
+        <w:t>improve this product.</w:t>
+      </w:r>
+    </w:p>
+    <w:p>
+      <w:pPr>
+        <w:pStyle w:val="Heading2"/>
+      </w:pPr>
+      <w:bookmarkStart w:id="1" w:name="_Toc124583925"/>
+      <w:r>
+        <w:t>1.1 Asset Schemas</w:t>
+      </w:r>
+      <w:bookmarkEnd w:id="1"/>
+    </w:p>
+    <w:p>
+      <w:r>
+        <w:t xml:space="preserve">EDAM is schema agnostic and any provided XSD, JSON Schema, (Database) DDL, or other is translated into the EDAM flat structure representation.  Today, existing, inclusive, feature rich, and stable schema language it’s an XSD (XML Schema Definition), JSON is still in draft 12 and more drafts to come.  SQL DDL is a good option but lack the richness of an XSD including </w:t>
+      </w:r>
+      <w:r>
+        <w:t>inheritance, union-types among other.  As of the current version the XSD and MS-SQL DDL are the schemas that had been widely tested with large and complex “real” and samples, JSON to a less extend since generally customers</w:t>
+      </w:r>
+      <w:r>
+        <w:t>/developers</w:t>
+      </w:r>
+      <w:r>
+        <w:t xml:space="preserve"> and others don’t provide schemas for their JSON documents.</w:t>
+      </w:r>
+    </w:p>
+    <w:p>
+      <w:pPr>
+        <w:pStyle w:val="Heading1"/>
+      </w:pPr>
+      <w:bookmarkStart w:id="2" w:name="_Toc124583926"/>
+      <w:r>
+        <w:t>2. Communicable Diseases Assets Management</w:t>
+      </w:r>
+      <w:bookmarkEnd w:id="2"/>
+    </w:p>
+    <w:p>
+      <w:r>
+        <w:t xml:space="preserve">At the same time of this release </w:t>
+      </w:r>
+      <w:proofErr w:type="spellStart"/>
+      <w:r>
+        <w:t>Datovy</w:t>
+      </w:r>
+      <w:proofErr w:type="spellEnd"/>
+      <w:r>
+        <w:t xml:space="preserve"> is also providing another contribution to the “Open Source” community with the release of a database for “Communicable Diseases” or “Disease Surveillance” (DS) with limited and partial support for related CDC messaging.</w:t>
+      </w:r>
+    </w:p>
+    <w:p>
+      <w:r>
         <w:lastRenderedPageBreak/>
-        <w:t xml:space="preserve">After many years of development without any budget and limited time only the hope that we could find a way to provide a tool with some level of usable DAM features to help in the documentation and generation of Data Assets artifacts </w:t>
-      </w:r>
-      <w:proofErr w:type="spellStart"/>
-      <w:r>
-        <w:t>Datovy</w:t>
-      </w:r>
-      <w:proofErr w:type="spellEnd"/>
-      <w:r>
-        <w:t xml:space="preserve"> is presenting its “Open Source” EDAM solution.  With the possible </w:t>
-      </w:r>
-      <w:r>
-        <w:t>contributions of the larger “Open Source” community we hope to find a better way to make this effort a suitable alternative to Commercial software specially for those projects with limited budget.</w:t>
-      </w:r>
-    </w:p>
-    <w:p>
-      <w:r>
-        <w:t xml:space="preserve">EDAM offers output that </w:t>
-      </w:r>
-      <w:r>
-        <w:t>that intent to</w:t>
-      </w:r>
-      <w:r>
-        <w:t xml:space="preserve"> always</w:t>
-      </w:r>
-      <w:r>
-        <w:t xml:space="preserve"> be</w:t>
-      </w:r>
-      <w:r>
-        <w:t xml:space="preserve"> verifiable with schema definitions and its output to an Excel Workbook a guaranteed consistent with declared entities that is a substantial improvement over handmade Spreadsheets that can be easily break and extremely difficult to maintain.</w:t>
-      </w:r>
-    </w:p>
-    <w:p>
-      <w:r>
-        <w:t>This December 2022</w:t>
-      </w:r>
-      <w:r>
-        <w:t xml:space="preserve"> EDAM is released in GITHUB with a set of limited functionality but enough to be able to quickly generate documentation, schemas, and other artifacts.  The rest of this document will try to provide a glimpse into EDAM and existing features.  This is not aimed to compete with Commercial offerings and is work in progress therefore expect incomplete</w:t>
-      </w:r>
-      <w:r>
-        <w:t xml:space="preserve"> functionality and</w:t>
-      </w:r>
-      <w:r>
-        <w:t xml:space="preserve"> documentation, by-hand configurations or work, bugs to be fixed and other hurdles that will be found while trying to use this product.</w:t>
-      </w:r>
-      <w:r>
-        <w:t xml:space="preserve">  We have been users of our own software and we think that those hurdles worth the trouble since we could ease the Business Analysis and Data Architecture by quickly generate useable documentation and artifacts. </w:t>
-      </w:r>
-      <w:r>
-        <w:t xml:space="preserve">  Hopefully we could find some</w:t>
-      </w:r>
-      <w:r>
-        <w:t xml:space="preserve"> additional contributors</w:t>
-      </w:r>
-      <w:r>
-        <w:t xml:space="preserve"> that could spend time with us and </w:t>
-      </w:r>
-      <w:r>
-        <w:t>improve this product.</w:t>
-      </w:r>
-    </w:p>
-    <w:p>
-      <w:pPr>
-        <w:pStyle w:val="Heading1"/>
-      </w:pPr>
-      <w:bookmarkStart w:id="1" w:name="_Toc124089406"/>
-      <w:r>
-        <w:t>2. Communicable Diseases Assets Management</w:t>
-      </w:r>
-      <w:bookmarkEnd w:id="1"/>
-    </w:p>
-    <w:p>
-      <w:r>
-        <w:t xml:space="preserve">At the same time of this release </w:t>
-      </w:r>
-      <w:proofErr w:type="spellStart"/>
-      <w:r>
-        <w:t>Datovy</w:t>
-      </w:r>
-      <w:proofErr w:type="spellEnd"/>
-      <w:r>
-        <w:t xml:space="preserve"> is also providing another contribution to the “Open Source” community with the release of a database for “Communicable Diseases” or “Disease Surveillance” (DS) with limited and partial support for related CDC messaging.</w:t>
-      </w:r>
-    </w:p>
-    <w:p>
-      <w:r>
         <w:t xml:space="preserve">The DS database is used in the first release of EDAM as a sample non-trivial collection of data entities and components that show case </w:t>
       </w:r>
       <w:r>
@@ -1475,7 +1796,7 @@
       <w:pPr>
         <w:pStyle w:val="Heading2"/>
       </w:pPr>
-      <w:bookmarkStart w:id="2" w:name="_Toc124089407"/>
+      <w:bookmarkStart w:id="3" w:name="_Toc124583927"/>
       <w:r>
         <w:t>2.1 EDAM Disease Surveillance</w:t>
       </w:r>
@@ -1485,7 +1806,7 @@
       <w:r>
         <w:t xml:space="preserve"> Project</w:t>
       </w:r>
-      <w:bookmarkEnd w:id="2"/>
+      <w:bookmarkEnd w:id="3"/>
     </w:p>
     <w:p>
       <w:r>
@@ -1572,11 +1893,11 @@
       <w:pPr>
         <w:pStyle w:val="Heading2"/>
       </w:pPr>
-      <w:bookmarkStart w:id="3" w:name="_Toc124089408"/>
+      <w:bookmarkStart w:id="4" w:name="_Toc124583928"/>
       <w:r>
         <w:t>2.2 Getting Started</w:t>
       </w:r>
-      <w:bookmarkEnd w:id="3"/>
+      <w:bookmarkEnd w:id="4"/>
     </w:p>
     <w:p>
       <w:r>
@@ -1633,7 +1954,6 @@
     </w:p>
     <w:p>
       <w:r>
-        <w:lastRenderedPageBreak/>
         <w:t>To read the DS database schema and generate a schema agnostic flat representation press the “Execute” button (see section 4.1).  This button is at the right of the “Save” button in the “File” TAB as shown in Figure 4.1.</w:t>
       </w:r>
     </w:p>
@@ -1652,13 +1972,41 @@
     </w:p>
     <w:p>
       <w:pPr>
+        <w:pStyle w:val="Heading2"/>
+      </w:pPr>
+      <w:bookmarkStart w:id="5" w:name="_Toc124583929"/>
+      <w:r>
+        <w:t>2.3 RVCT Document Sample</w:t>
+      </w:r>
+      <w:bookmarkEnd w:id="5"/>
+    </w:p>
+    <w:p>
+      <w:proofErr w:type="spellStart"/>
+      <w:r>
+        <w:t>Datovy</w:t>
+      </w:r>
+      <w:proofErr w:type="spellEnd"/>
+      <w:r>
+        <w:t xml:space="preserve"> has been working on the definition of an XSD schema to support the “Report of Verified Case of Tuberculosis” based on the related CDC RVCT form template.  Using this </w:t>
+      </w:r>
+      <w:proofErr w:type="gramStart"/>
+      <w:r>
+        <w:t>schema</w:t>
+      </w:r>
+      <w:proofErr w:type="gramEnd"/>
+      <w:r>
+        <w:t xml:space="preserve"> the EDAM functionality can be tested.</w:t>
+      </w:r>
+    </w:p>
+    <w:p>
+      <w:pPr>
         <w:pStyle w:val="Heading1"/>
       </w:pPr>
-      <w:bookmarkStart w:id="4" w:name="_Toc124089409"/>
+      <w:bookmarkStart w:id="6" w:name="_Toc124583930"/>
       <w:r>
         <w:t>3. EDAM Features</w:t>
       </w:r>
-      <w:bookmarkEnd w:id="4"/>
+      <w:bookmarkEnd w:id="6"/>
     </w:p>
     <w:p>
       <w:pPr>
@@ -1879,6 +2227,7 @@
           </w:tcPr>
           <w:p>
             <w:r>
+              <w:lastRenderedPageBreak/>
               <w:t>JSON Schema to EDAM</w:t>
             </w:r>
           </w:p>
@@ -2230,6 +2579,57 @@
       <w:tr>
         <w:tc>
           <w:tcPr>
+            <w:tcW w:w="2875" w:type="dxa"/>
+          </w:tcPr>
+          <w:p>
+            <w:r>
+              <w:t xml:space="preserve">EDAM to Use Case </w:t>
+            </w:r>
+            <w:r>
+              <w:t>Subset</w:t>
+            </w:r>
+          </w:p>
+        </w:tc>
+        <w:tc>
+          <w:tcPr>
+            <w:tcW w:w="5040" w:type="dxa"/>
+          </w:tcPr>
+          <w:p>
+            <w:r>
+              <w:t>Given a Use Case definition that uses a subset of an asset, output its (XSD) schema</w:t>
+            </w:r>
+            <w:r>
+              <w:t>.</w:t>
+            </w:r>
+            <w:r>
+              <w:t xml:space="preserve">  Use the “</w:t>
+            </w:r>
+            <w:proofErr w:type="spellStart"/>
+            <w:r>
+              <w:t>UseCaseToFile</w:t>
+            </w:r>
+            <w:proofErr w:type="spellEnd"/>
+            <w:r>
+              <w:t>” directive</w:t>
+            </w:r>
+            <w:r>
+              <w:t xml:space="preserve"> (see Appendix A)</w:t>
+            </w:r>
+            <w:r>
+              <w:t>.</w:t>
+            </w:r>
+          </w:p>
+        </w:tc>
+        <w:tc>
+          <w:tcPr>
+            <w:tcW w:w="1435" w:type="dxa"/>
+          </w:tcPr>
+          <w:p/>
+        </w:tc>
+      </w:tr>
+      <w:tr>
+        <w:tc>
+          <w:tcPr>
             <w:tcW w:w="9350" w:type="dxa"/>
             <w:gridSpan w:val="3"/>
             <w:shd w:val="clear" w:color="auto" w:fill="FFF2CC" w:themeFill="accent4" w:themeFillTint="33"/>
@@ -2320,7 +2720,6 @@
         <w:spacing w:before="120" w:after="120"/>
       </w:pPr>
       <w:r>
-        <w:lastRenderedPageBreak/>
         <w:t>See the full list of Procedure options (that match the above list of features) in:</w:t>
       </w:r>
     </w:p>
@@ -2380,11 +2779,12 @@
       <w:pPr>
         <w:pStyle w:val="Heading1"/>
       </w:pPr>
-      <w:bookmarkStart w:id="5" w:name="_Toc124089410"/>
-      <w:r>
+      <w:bookmarkStart w:id="7" w:name="_Toc124583931"/>
+      <w:r>
+        <w:lastRenderedPageBreak/>
         <w:t>4. EDAM UI Screens and Forms</w:t>
       </w:r>
-      <w:bookmarkEnd w:id="5"/>
+      <w:bookmarkEnd w:id="7"/>
     </w:p>
     <w:p>
       <w:pPr>
@@ -2400,7 +2800,7 @@
       <w:pPr>
         <w:pStyle w:val="Heading2"/>
       </w:pPr>
-      <w:bookmarkStart w:id="6" w:name="_Toc124089411"/>
+      <w:bookmarkStart w:id="8" w:name="_Toc124583932"/>
       <w:r>
         <w:t xml:space="preserve">4.1 </w:t>
       </w:r>
@@ -2410,7 +2810,7 @@
       <w:r>
         <w:t>App Main Screen</w:t>
       </w:r>
-      <w:bookmarkEnd w:id="6"/>
+      <w:bookmarkEnd w:id="8"/>
     </w:p>
     <w:p>
       <w:pPr>
@@ -2533,7 +2933,7 @@
       <w:pPr>
         <w:pStyle w:val="Heading2"/>
       </w:pPr>
-      <w:bookmarkStart w:id="7" w:name="_Toc124089412"/>
+      <w:bookmarkStart w:id="9" w:name="_Toc124583933"/>
       <w:r>
         <w:lastRenderedPageBreak/>
         <w:t xml:space="preserve">4.2 </w:t>
@@ -2541,7 +2941,7 @@
       <w:r>
         <w:t>EDAM Asset Dictionary</w:t>
       </w:r>
-      <w:bookmarkEnd w:id="7"/>
+      <w:bookmarkEnd w:id="9"/>
     </w:p>
     <w:p>
       <w:pPr>
@@ -2658,7 +3058,7 @@
       <w:pPr>
         <w:pStyle w:val="Heading2"/>
       </w:pPr>
-      <w:bookmarkStart w:id="8" w:name="_Toc124089413"/>
+      <w:bookmarkStart w:id="10" w:name="_Toc124583934"/>
       <w:r>
         <w:lastRenderedPageBreak/>
         <w:t xml:space="preserve">4.3 </w:t>
@@ -2666,7 +3066,7 @@
       <w:r>
         <w:t>EDAM Asset Data Output Options</w:t>
       </w:r>
-      <w:bookmarkEnd w:id="8"/>
+      <w:bookmarkEnd w:id="10"/>
     </w:p>
     <w:p>
       <w:pPr>
@@ -3249,7 +3649,7 @@
       <w:pPr>
         <w:pStyle w:val="Heading2"/>
       </w:pPr>
-      <w:bookmarkStart w:id="9" w:name="_Toc124089414"/>
+      <w:bookmarkStart w:id="11" w:name="_Toc124583935"/>
       <w:r>
         <w:lastRenderedPageBreak/>
         <w:t>4.</w:t>
@@ -3266,7 +3666,7 @@
       <w:r>
         <w:t>Asset Tree Structure</w:t>
       </w:r>
-      <w:bookmarkEnd w:id="9"/>
+      <w:bookmarkEnd w:id="11"/>
     </w:p>
     <w:p>
       <w:pPr>
@@ -3368,10 +3768,12 @@
       <w:r>
         <w:t xml:space="preserve">Once, in this case the “Disease Surveillance” DDL database definition is read by the application the schemas and tables details are </w:t>
       </w:r>
+      <w:proofErr w:type="spellStart"/>
       <w:proofErr w:type="gramStart"/>
       <w:r>
         <w:t>use</w:t>
       </w:r>
+      <w:proofErr w:type="spellEnd"/>
       <w:proofErr w:type="gramEnd"/>
       <w:r>
         <w:t xml:space="preserve"> to create a hierarchy representation of the data</w:t>
@@ -3424,7 +3826,7 @@
       <w:pPr>
         <w:pStyle w:val="Heading2"/>
       </w:pPr>
-      <w:bookmarkStart w:id="10" w:name="_Toc124089415"/>
+      <w:bookmarkStart w:id="12" w:name="_Toc124583936"/>
       <w:r>
         <w:lastRenderedPageBreak/>
         <w:t xml:space="preserve">4.5 </w:t>
@@ -3486,7 +3888,7 @@
           </wp:anchor>
         </w:drawing>
       </w:r>
-      <w:bookmarkEnd w:id="10"/>
+      <w:bookmarkEnd w:id="12"/>
     </w:p>
     <w:p>
       <w:pPr>
@@ -3580,19 +3982,61 @@
     </w:p>
     <w:p>
       <w:pPr>
+        <w:pStyle w:val="Heading3"/>
+      </w:pPr>
+      <w:bookmarkStart w:id="13" w:name="_Toc124583937"/>
+      <w:r>
+        <w:t>4.5.1 Use Case Definitions</w:t>
+      </w:r>
+      <w:bookmarkEnd w:id="13"/>
+    </w:p>
+    <w:p>
+      <w:pPr>
         <w:spacing w:before="120" w:after="120"/>
       </w:pPr>
+      <w:r>
+        <w:t>For discussion purposes an Asset is defined here as a collection of data entities that define a business artifact</w:t>
+      </w:r>
+      <w:r>
+        <w:t xml:space="preserve"> or area</w:t>
+      </w:r>
+      <w:r>
+        <w:t xml:space="preserve"> such as a the “Disease Surveillance” </w:t>
+      </w:r>
+      <w:r>
+        <w:t>database</w:t>
+      </w:r>
+      <w:r>
+        <w:t>.</w:t>
+      </w:r>
+      <w:r>
+        <w:t xml:space="preserve">  </w:t>
+      </w:r>
+    </w:p>
+    <w:p>
+      <w:pPr>
+        <w:spacing w:before="120" w:after="120"/>
+      </w:pPr>
+      <w:r>
+        <w:t>A Use Case can be defined by identifying the data components and child elements that are relevant to a business scenario.  The “Disease Surveillance” database sample shows multiple data components over various schemas such as “</w:t>
+      </w:r>
+      <w:r>
+        <w:t>Clinical”, “Epidemiology” and others and contain over 3,000 data entities.  Within an Asset schema there may be too many elements and it will be impractical to consistently maintain spreadsheets or Word documents by hand to describe the subset of a given Use Case (business scenario).  A possible solution is to derive the subset directly from the full Asset (database)</w:t>
+      </w:r>
+      <w:r>
+        <w:t xml:space="preserve"> that may be needed for information exchanges, reporting or other.  </w:t>
+      </w:r>
     </w:p>
     <w:p>
       <w:pPr>
         <w:pStyle w:val="Heading2"/>
       </w:pPr>
-      <w:bookmarkStart w:id="11" w:name="_Toc124089416"/>
+      <w:bookmarkStart w:id="14" w:name="_Toc124583938"/>
       <w:r>
         <w:lastRenderedPageBreak/>
         <w:t>4.6 EDAM Use Case – Book – Booklets</w:t>
       </w:r>
-      <w:bookmarkEnd w:id="11"/>
+      <w:bookmarkEnd w:id="14"/>
     </w:p>
     <w:p>
       <w:pPr>
@@ -3666,11 +4110,9 @@
       <w:pPr>
         <w:spacing w:before="120" w:after="120"/>
       </w:pPr>
-      <w:proofErr w:type="gramStart"/>
-      <w:r>
-        <w:t>Similar to</w:t>
-      </w:r>
-      <w:proofErr w:type="gramEnd"/>
+      <w:r>
+        <w:t>Like</w:t>
+      </w:r>
       <w:r>
         <w:t xml:space="preserve"> Jupiter Notebooks the inner Use Case mapping Book can have a booklet per each mapped item allowing the definition of one or more Text or Code cells.  In this example the Code cell uses “</w:t>
       </w:r>
@@ -3691,22 +4133,2672 @@
     </w:p>
     <w:p>
       <w:pPr>
+        <w:pStyle w:val="Heading3"/>
+      </w:pPr>
+      <w:bookmarkStart w:id="15" w:name="_Toc124583939"/>
+      <w:r>
+        <w:t>4.6.1 Understanding Books and Booklets</w:t>
+      </w:r>
+      <w:bookmarkEnd w:id="15"/>
+    </w:p>
+    <w:p>
+      <w:pPr>
         <w:spacing w:before="120" w:after="120"/>
       </w:pPr>
+      <w:r>
+        <w:t>The traditional Object mapping tools uses a graphical interface to allow you to select source items, one or more transformations and target items.  For small and trivial mappings those tools are an excellent choice, but as the mapping exercise requires large number of mappings those become cluttered, difficult to understand, maintain, and use.  The EDAM goes in a different direction and items selected are kept in small collections that are manageable, easy to document and to define needed mappings by using Booklets.  On this EDAM version the “Map Items” source and target are not graphically defined, and enhancement that maybe a future feature.</w:t>
+      </w:r>
     </w:p>
     <w:p>
       <w:pPr>
         <w:spacing w:before="120" w:after="120"/>
       </w:pPr>
+      <w:r>
+        <w:t>Use Cases are kept by default in the project “Use Cases” folder, for the “</w:t>
+      </w:r>
+      <w:r>
+        <w:t>Disease Surveillance” sample those will be found in:</w:t>
+      </w:r>
+    </w:p>
+    <w:p>
+      <w:pPr>
+        <w:pBdr>
+          <w:top w:val="single" w:sz="4" w:space="1" w:color="D9D9D9" w:themeColor="background1" w:themeShade="D9"/>
+          <w:left w:val="single" w:sz="4" w:space="4" w:color="D9D9D9" w:themeColor="background1" w:themeShade="D9"/>
+          <w:bottom w:val="single" w:sz="4" w:space="1" w:color="D9D9D9" w:themeColor="background1" w:themeShade="D9"/>
+          <w:right w:val="single" w:sz="4" w:space="4" w:color="D9D9D9" w:themeColor="background1" w:themeShade="D9"/>
+        </w:pBdr>
+        <w:shd w:val="clear" w:color="auto" w:fill="F2F2F2" w:themeFill="background1" w:themeFillShade="F2"/>
+        <w:spacing w:before="120" w:after="120"/>
+        <w:rPr>
+          <w:rFonts w:ascii="Consolas" w:hAnsi="Consolas"/>
+        </w:rPr>
+      </w:pPr>
+      <w:r>
+        <w:rPr>
+          <w:rFonts w:ascii="Consolas" w:hAnsi="Consolas"/>
+        </w:rPr>
+        <w:t>…/</w:t>
+      </w:r>
+      <w:proofErr w:type="spellStart"/>
+      <w:r>
+        <w:rPr>
+          <w:rFonts w:ascii="Consolas" w:hAnsi="Consolas"/>
+        </w:rPr>
+        <w:t>Edam.AppData</w:t>
+      </w:r>
+      <w:proofErr w:type="spellEnd"/>
+      <w:r>
+        <w:rPr>
+          <w:rFonts w:ascii="Consolas" w:hAnsi="Consolas"/>
+        </w:rPr>
+        <w:t>/Projects/Datovy.HC.CD/</w:t>
+      </w:r>
+      <w:proofErr w:type="spellStart"/>
+      <w:r>
+        <w:rPr>
+          <w:rFonts w:ascii="Consolas" w:hAnsi="Consolas"/>
+        </w:rPr>
+        <w:t>UseCases</w:t>
+      </w:r>
+      <w:proofErr w:type="spellEnd"/>
+    </w:p>
+    <w:p>
+      <w:pPr>
+        <w:spacing w:before="120" w:after="120"/>
+      </w:pPr>
+      <w:r>
+        <w:lastRenderedPageBreak/>
+        <w:t>Every Use Case has a related mappings “Book”</w:t>
+      </w:r>
+      <w:r>
+        <w:t xml:space="preserve"> (see Figure 4.6.1)</w:t>
+      </w:r>
+      <w:r>
+        <w:t>.</w:t>
+      </w:r>
+      <w:r>
+        <w:t xml:space="preserve">   </w:t>
+      </w:r>
+      <w:r>
+        <w:t xml:space="preserve">Within the “Map” TAB and while working with a Use Case the Booklet TAB is shown in Figure 4.6.  Above the Booklet TAB the configured “Map Item” (MI) is shown.  A MI contains one or more selected “source items” (at the left) and “target items” (at the right).  This collection of items </w:t>
+      </w:r>
+      <w:r>
+        <w:t>is</w:t>
+      </w:r>
+      <w:r>
+        <w:t xml:space="preserve"> uniquely identified and a reference to it is used to identify the corresponding “Booklet” within the Use Case “Book”.</w:t>
+      </w:r>
+    </w:p>
+    <w:p>
+      <w:pPr>
+        <w:spacing w:before="120" w:after="120"/>
+        <w:jc w:val="center"/>
+      </w:pPr>
+      <w:r>
+        <w:rPr>
+          <w:noProof/>
+        </w:rPr>
+        <w:drawing>
+          <wp:inline distT="0" distB="0" distL="0" distR="0" wp14:anchorId="27B95D67" wp14:editId="1AFE14B8">
+            <wp:extent cx="5341891" cy="6039853"/>
+            <wp:effectExtent l="0" t="0" r="0" b="0"/>
+            <wp:docPr id="10" name="Picture 10" descr="A picture containing graphical user interface&#10;&#10;Description automatically generated"/>
+            <wp:cNvGraphicFramePr>
+              <a:graphicFrameLocks xmlns:a="http://schemas.openxmlformats.org/drawingml/2006/main" noChangeAspect="1"/>
+            </wp:cNvGraphicFramePr>
+            <a:graphic xmlns:a="http://schemas.openxmlformats.org/drawingml/2006/main">
+              <a:graphicData uri="http://schemas.openxmlformats.org/drawingml/2006/picture">
+                <pic:pic xmlns:pic="http://schemas.openxmlformats.org/drawingml/2006/picture">
+                  <pic:nvPicPr>
+                    <pic:cNvPr id="10" name="Picture 10" descr="A picture containing graphical user interface&#10;&#10;Description automatically generated"/>
+                    <pic:cNvPicPr>
+                      <a:picLocks noChangeAspect="1" noChangeArrowheads="1"/>
+                    </pic:cNvPicPr>
+                  </pic:nvPicPr>
+                  <pic:blipFill rotWithShape="1">
+                    <a:blip r:embed="rId18">
+                      <a:extLst>
+                        <a:ext uri="{28A0092B-C50C-407E-A947-70E740481C1C}">
+                          <a14:useLocalDpi xmlns:a14="http://schemas.microsoft.com/office/drawing/2010/main" val="0"/>
+                        </a:ext>
+                      </a:extLst>
+                    </a:blip>
+                    <a:srcRect t="5694" b="4972"/>
+                    <a:stretch/>
+                  </pic:blipFill>
+                  <pic:spPr bwMode="auto">
+                    <a:xfrm>
+                      <a:off x="0" y="0"/>
+                      <a:ext cx="5342255" cy="6040264"/>
+                    </a:xfrm>
+                    <a:prstGeom prst="rect">
+                      <a:avLst/>
+                    </a:prstGeom>
+                    <a:noFill/>
+                    <a:ln>
+                      <a:noFill/>
+                    </a:ln>
+                    <a:extLst>
+                      <a:ext uri="{53640926-AAD7-44D8-BBD7-CCE9431645EC}">
+                        <a14:shadowObscured xmlns:a14="http://schemas.microsoft.com/office/drawing/2010/main"/>
+                      </a:ext>
+                    </a:extLst>
+                  </pic:spPr>
+                </pic:pic>
+              </a:graphicData>
+            </a:graphic>
+          </wp:inline>
+        </w:drawing>
+      </w:r>
+    </w:p>
+    <w:p>
+      <w:pPr>
+        <w:spacing w:before="120" w:after="120"/>
+        <w:jc w:val="center"/>
+      </w:pPr>
+      <w:r>
+        <w:t>Figure 4.6.1 Map Item – Book – Booklets Structure</w:t>
+      </w:r>
+    </w:p>
+    <w:p>
+      <w:pPr>
+        <w:spacing w:before="120" w:after="120"/>
+      </w:pPr>
+      <w:r>
+        <w:t>Inspecting a Use Case JSON file shows the “Map Items” collection and the “Book” with its related “Booklet</w:t>
+      </w:r>
+      <w:r>
+        <w:t>s</w:t>
+      </w:r>
+      <w:r>
+        <w:t>” (one per each Map Item).</w:t>
+      </w:r>
+    </w:p>
+    <w:p>
+      <w:pPr>
+        <w:spacing w:before="120" w:after="120"/>
+        <w:sectPr>
+          <w:headerReference w:type="default" r:id="rId19"/>
+          <w:pgSz w:w="12240" w:h="15840"/>
+          <w:pgMar w:top="1440" w:right="1440" w:bottom="1440" w:left="1440" w:header="720" w:footer="720" w:gutter="0"/>
+          <w:cols w:space="720"/>
+          <w:docGrid w:linePitch="360"/>
+        </w:sectPr>
+      </w:pPr>
+    </w:p>
+    <w:p>
+      <w:pPr>
+        <w:pStyle w:val="Heading4"/>
+      </w:pPr>
+      <w:r>
+        <w:lastRenderedPageBreak/>
+        <w:t>4.6.1.1 Sample Use Case Reports</w:t>
+      </w:r>
+    </w:p>
+    <w:p>
+      <w:pPr>
+        <w:spacing w:before="120" w:after="120"/>
+      </w:pPr>
+      <w:r>
+        <w:t>The existing EDAM version Excel Report Data Dictionary for a project contain the “Use Cases” TAB.</w:t>
+      </w:r>
+      <w:r>
+        <w:t xml:space="preserve">  A summary of this report is layout (not including all supported columns) as follows:</w:t>
+      </w:r>
+    </w:p>
+    <w:tbl>
+      <w:tblPr>
+        <w:tblW w:w="14395" w:type="dxa"/>
+        <w:tblLook w:val="04A0" w:firstRow="1" w:lastRow="0" w:firstColumn="1" w:lastColumn="0" w:noHBand="0" w:noVBand="1"/>
+      </w:tblPr>
+      <w:tblGrid>
+        <w:gridCol w:w="1450"/>
+        <w:gridCol w:w="1425"/>
+        <w:gridCol w:w="2700"/>
+        <w:gridCol w:w="810"/>
+        <w:gridCol w:w="2610"/>
+        <w:gridCol w:w="1800"/>
+        <w:gridCol w:w="3600"/>
+      </w:tblGrid>
+      <w:tr>
+        <w:trPr>
+          <w:trHeight w:val="300"/>
+        </w:trPr>
+        <w:tc>
+          <w:tcPr>
+            <w:tcW w:w="1450" w:type="dxa"/>
+            <w:tcBorders>
+              <w:top w:val="single" w:sz="4" w:space="0" w:color="auto"/>
+              <w:left w:val="single" w:sz="4" w:space="0" w:color="auto"/>
+              <w:bottom w:val="single" w:sz="4" w:space="0" w:color="auto"/>
+              <w:right w:val="single" w:sz="4" w:space="0" w:color="auto"/>
+            </w:tcBorders>
+            <w:shd w:val="clear" w:color="000000" w:fill="DDEBF7"/>
+            <w:noWrap/>
+            <w:vAlign w:val="center"/>
+            <w:hideMark/>
+          </w:tcPr>
+          <w:p>
+            <w:pPr>
+              <w:spacing w:after="0" w:line="240" w:lineRule="auto"/>
+              <w:rPr>
+                <w:rFonts w:ascii="Calibri" w:eastAsia="Times New Roman" w:hAnsi="Calibri" w:cs="Calibri"/>
+                <w:b/>
+                <w:bCs/>
+                <w:color w:val="000000"/>
+                <w:sz w:val="16"/>
+                <w:szCs w:val="16"/>
+              </w:rPr>
+            </w:pPr>
+            <w:r>
+              <w:rPr>
+                <w:rFonts w:ascii="Calibri" w:eastAsia="Times New Roman" w:hAnsi="Calibri" w:cs="Calibri"/>
+                <w:b/>
+                <w:bCs/>
+                <w:color w:val="000000"/>
+                <w:sz w:val="16"/>
+                <w:szCs w:val="16"/>
+              </w:rPr>
+              <w:t>Entity</w:t>
+            </w:r>
+          </w:p>
+        </w:tc>
+        <w:tc>
+          <w:tcPr>
+            <w:tcW w:w="1425" w:type="dxa"/>
+            <w:tcBorders>
+              <w:top w:val="single" w:sz="4" w:space="0" w:color="auto"/>
+              <w:left w:val="nil"/>
+              <w:bottom w:val="single" w:sz="4" w:space="0" w:color="auto"/>
+              <w:right w:val="single" w:sz="4" w:space="0" w:color="auto"/>
+            </w:tcBorders>
+            <w:shd w:val="clear" w:color="000000" w:fill="DDEBF7"/>
+            <w:noWrap/>
+            <w:vAlign w:val="center"/>
+            <w:hideMark/>
+          </w:tcPr>
+          <w:p>
+            <w:pPr>
+              <w:spacing w:after="0" w:line="240" w:lineRule="auto"/>
+              <w:rPr>
+                <w:rFonts w:ascii="Calibri" w:eastAsia="Times New Roman" w:hAnsi="Calibri" w:cs="Calibri"/>
+                <w:b/>
+                <w:bCs/>
+                <w:color w:val="000000"/>
+                <w:sz w:val="16"/>
+                <w:szCs w:val="16"/>
+              </w:rPr>
+            </w:pPr>
+            <w:r>
+              <w:rPr>
+                <w:rFonts w:ascii="Calibri" w:eastAsia="Times New Roman" w:hAnsi="Calibri" w:cs="Calibri"/>
+                <w:b/>
+                <w:bCs/>
+                <w:color w:val="000000"/>
+                <w:sz w:val="16"/>
+                <w:szCs w:val="16"/>
+              </w:rPr>
+              <w:t>Element</w:t>
+            </w:r>
+          </w:p>
+        </w:tc>
+        <w:tc>
+          <w:tcPr>
+            <w:tcW w:w="2700" w:type="dxa"/>
+            <w:tcBorders>
+              <w:top w:val="single" w:sz="4" w:space="0" w:color="auto"/>
+              <w:left w:val="nil"/>
+              <w:bottom w:val="single" w:sz="4" w:space="0" w:color="auto"/>
+              <w:right w:val="single" w:sz="4" w:space="0" w:color="auto"/>
+            </w:tcBorders>
+            <w:shd w:val="clear" w:color="000000" w:fill="DDEBF7"/>
+            <w:noWrap/>
+            <w:vAlign w:val="center"/>
+            <w:hideMark/>
+          </w:tcPr>
+          <w:p>
+            <w:pPr>
+              <w:spacing w:after="0" w:line="240" w:lineRule="auto"/>
+              <w:rPr>
+                <w:rFonts w:ascii="Calibri" w:eastAsia="Times New Roman" w:hAnsi="Calibri" w:cs="Calibri"/>
+                <w:b/>
+                <w:bCs/>
+                <w:color w:val="000000"/>
+                <w:sz w:val="16"/>
+                <w:szCs w:val="16"/>
+              </w:rPr>
+            </w:pPr>
+            <w:proofErr w:type="spellStart"/>
+            <w:r>
+              <w:rPr>
+                <w:rFonts w:ascii="Calibri" w:eastAsia="Times New Roman" w:hAnsi="Calibri" w:cs="Calibri"/>
+                <w:b/>
+                <w:bCs/>
+                <w:color w:val="000000"/>
+                <w:sz w:val="16"/>
+                <w:szCs w:val="16"/>
+              </w:rPr>
+              <w:t>FullPath</w:t>
+            </w:r>
+            <w:proofErr w:type="spellEnd"/>
+          </w:p>
+        </w:tc>
+        <w:tc>
+          <w:tcPr>
+            <w:tcW w:w="810" w:type="dxa"/>
+            <w:tcBorders>
+              <w:top w:val="single" w:sz="4" w:space="0" w:color="auto"/>
+              <w:left w:val="nil"/>
+              <w:bottom w:val="single" w:sz="4" w:space="0" w:color="auto"/>
+              <w:right w:val="single" w:sz="4" w:space="0" w:color="auto"/>
+            </w:tcBorders>
+            <w:shd w:val="clear" w:color="000000" w:fill="DDEBF7"/>
+            <w:noWrap/>
+            <w:vAlign w:val="center"/>
+            <w:hideMark/>
+          </w:tcPr>
+          <w:p>
+            <w:pPr>
+              <w:spacing w:after="0" w:line="240" w:lineRule="auto"/>
+              <w:rPr>
+                <w:rFonts w:ascii="Calibri" w:eastAsia="Times New Roman" w:hAnsi="Calibri" w:cs="Calibri"/>
+                <w:b/>
+                <w:bCs/>
+                <w:color w:val="000000"/>
+                <w:sz w:val="16"/>
+                <w:szCs w:val="16"/>
+              </w:rPr>
+            </w:pPr>
+            <w:proofErr w:type="spellStart"/>
+            <w:r>
+              <w:rPr>
+                <w:rFonts w:ascii="Calibri" w:eastAsia="Times New Roman" w:hAnsi="Calibri" w:cs="Calibri"/>
+                <w:b/>
+                <w:bCs/>
+                <w:color w:val="000000"/>
+                <w:sz w:val="16"/>
+                <w:szCs w:val="16"/>
+              </w:rPr>
+              <w:t>UseCase</w:t>
+            </w:r>
+            <w:proofErr w:type="spellEnd"/>
+          </w:p>
+        </w:tc>
+        <w:tc>
+          <w:tcPr>
+            <w:tcW w:w="2610" w:type="dxa"/>
+            <w:tcBorders>
+              <w:top w:val="single" w:sz="4" w:space="0" w:color="auto"/>
+              <w:left w:val="nil"/>
+              <w:bottom w:val="single" w:sz="4" w:space="0" w:color="auto"/>
+              <w:right w:val="single" w:sz="4" w:space="0" w:color="auto"/>
+            </w:tcBorders>
+            <w:shd w:val="clear" w:color="000000" w:fill="DDEBF7"/>
+            <w:noWrap/>
+            <w:vAlign w:val="center"/>
+            <w:hideMark/>
+          </w:tcPr>
+          <w:p>
+            <w:pPr>
+              <w:spacing w:after="0" w:line="240" w:lineRule="auto"/>
+              <w:rPr>
+                <w:rFonts w:ascii="Calibri" w:eastAsia="Times New Roman" w:hAnsi="Calibri" w:cs="Calibri"/>
+                <w:b/>
+                <w:bCs/>
+                <w:color w:val="000000"/>
+                <w:sz w:val="16"/>
+                <w:szCs w:val="16"/>
+              </w:rPr>
+            </w:pPr>
+            <w:proofErr w:type="spellStart"/>
+            <w:r>
+              <w:rPr>
+                <w:rFonts w:ascii="Calibri" w:eastAsia="Times New Roman" w:hAnsi="Calibri" w:cs="Calibri"/>
+                <w:b/>
+                <w:bCs/>
+                <w:color w:val="000000"/>
+                <w:sz w:val="16"/>
+                <w:szCs w:val="16"/>
+              </w:rPr>
+              <w:t>MapTo</w:t>
+            </w:r>
+            <w:proofErr w:type="spellEnd"/>
+          </w:p>
+        </w:tc>
+        <w:tc>
+          <w:tcPr>
+            <w:tcW w:w="1800" w:type="dxa"/>
+            <w:tcBorders>
+              <w:top w:val="single" w:sz="4" w:space="0" w:color="auto"/>
+              <w:left w:val="nil"/>
+              <w:bottom w:val="single" w:sz="4" w:space="0" w:color="auto"/>
+              <w:right w:val="single" w:sz="4" w:space="0" w:color="auto"/>
+            </w:tcBorders>
+            <w:shd w:val="clear" w:color="000000" w:fill="DDEBF7"/>
+            <w:noWrap/>
+            <w:vAlign w:val="center"/>
+            <w:hideMark/>
+          </w:tcPr>
+          <w:p>
+            <w:pPr>
+              <w:spacing w:after="0" w:line="240" w:lineRule="auto"/>
+              <w:rPr>
+                <w:rFonts w:ascii="Calibri" w:eastAsia="Times New Roman" w:hAnsi="Calibri" w:cs="Calibri"/>
+                <w:b/>
+                <w:bCs/>
+                <w:color w:val="000000"/>
+                <w:sz w:val="16"/>
+                <w:szCs w:val="16"/>
+              </w:rPr>
+            </w:pPr>
+            <w:r>
+              <w:rPr>
+                <w:rFonts w:ascii="Calibri" w:eastAsia="Times New Roman" w:hAnsi="Calibri" w:cs="Calibri"/>
+                <w:b/>
+                <w:bCs/>
+                <w:color w:val="000000"/>
+                <w:sz w:val="16"/>
+                <w:szCs w:val="16"/>
+              </w:rPr>
+              <w:t>Function</w:t>
+            </w:r>
+          </w:p>
+        </w:tc>
+        <w:tc>
+          <w:tcPr>
+            <w:tcW w:w="3600" w:type="dxa"/>
+            <w:tcBorders>
+              <w:top w:val="single" w:sz="4" w:space="0" w:color="auto"/>
+              <w:left w:val="nil"/>
+              <w:bottom w:val="single" w:sz="4" w:space="0" w:color="auto"/>
+              <w:right w:val="single" w:sz="4" w:space="0" w:color="auto"/>
+            </w:tcBorders>
+            <w:shd w:val="clear" w:color="000000" w:fill="DDEBF7"/>
+            <w:noWrap/>
+            <w:vAlign w:val="center"/>
+            <w:hideMark/>
+          </w:tcPr>
+          <w:p>
+            <w:pPr>
+              <w:spacing w:after="0" w:line="240" w:lineRule="auto"/>
+              <w:rPr>
+                <w:rFonts w:ascii="Calibri" w:eastAsia="Times New Roman" w:hAnsi="Calibri" w:cs="Calibri"/>
+                <w:b/>
+                <w:bCs/>
+                <w:color w:val="000000"/>
+                <w:sz w:val="16"/>
+                <w:szCs w:val="16"/>
+              </w:rPr>
+            </w:pPr>
+            <w:r>
+              <w:rPr>
+                <w:rFonts w:ascii="Calibri" w:eastAsia="Times New Roman" w:hAnsi="Calibri" w:cs="Calibri"/>
+                <w:b/>
+                <w:bCs/>
+                <w:color w:val="000000"/>
+                <w:sz w:val="16"/>
+                <w:szCs w:val="16"/>
+              </w:rPr>
+              <w:t>Instructions</w:t>
+            </w:r>
+          </w:p>
+        </w:tc>
+      </w:tr>
+      <w:tr>
+        <w:trPr>
+          <w:trHeight w:val="300"/>
+        </w:trPr>
+        <w:tc>
+          <w:tcPr>
+            <w:tcW w:w="1450" w:type="dxa"/>
+            <w:tcBorders>
+              <w:top w:val="nil"/>
+              <w:left w:val="single" w:sz="4" w:space="0" w:color="auto"/>
+              <w:bottom w:val="single" w:sz="4" w:space="0" w:color="auto"/>
+              <w:right w:val="single" w:sz="4" w:space="0" w:color="auto"/>
+            </w:tcBorders>
+            <w:shd w:val="clear" w:color="auto" w:fill="auto"/>
+            <w:noWrap/>
+            <w:vAlign w:val="center"/>
+            <w:hideMark/>
+          </w:tcPr>
+          <w:p>
+            <w:pPr>
+              <w:spacing w:after="0" w:line="240" w:lineRule="auto"/>
+              <w:rPr>
+                <w:rFonts w:ascii="Calibri" w:eastAsia="Times New Roman" w:hAnsi="Calibri" w:cs="Calibri"/>
+                <w:color w:val="000000"/>
+                <w:sz w:val="16"/>
+                <w:szCs w:val="16"/>
+              </w:rPr>
+            </w:pPr>
+            <w:proofErr w:type="spellStart"/>
+            <w:proofErr w:type="gramStart"/>
+            <w:r>
+              <w:rPr>
+                <w:rFonts w:ascii="Calibri" w:eastAsia="Times New Roman" w:hAnsi="Calibri" w:cs="Calibri"/>
+                <w:color w:val="000000"/>
+                <w:sz w:val="16"/>
+                <w:szCs w:val="16"/>
+              </w:rPr>
+              <w:t>cr:ClinicalReview</w:t>
+            </w:r>
+            <w:proofErr w:type="spellEnd"/>
+            <w:proofErr w:type="gramEnd"/>
+          </w:p>
+        </w:tc>
+        <w:tc>
+          <w:tcPr>
+            <w:tcW w:w="1425" w:type="dxa"/>
+            <w:tcBorders>
+              <w:top w:val="nil"/>
+              <w:left w:val="nil"/>
+              <w:bottom w:val="single" w:sz="4" w:space="0" w:color="auto"/>
+              <w:right w:val="single" w:sz="4" w:space="0" w:color="auto"/>
+            </w:tcBorders>
+            <w:shd w:val="clear" w:color="auto" w:fill="auto"/>
+            <w:noWrap/>
+            <w:vAlign w:val="center"/>
+            <w:hideMark/>
+          </w:tcPr>
+          <w:p>
+            <w:pPr>
+              <w:spacing w:after="0" w:line="240" w:lineRule="auto"/>
+              <w:rPr>
+                <w:rFonts w:ascii="Calibri" w:eastAsia="Times New Roman" w:hAnsi="Calibri" w:cs="Calibri"/>
+                <w:color w:val="000000"/>
+                <w:sz w:val="16"/>
+                <w:szCs w:val="16"/>
+              </w:rPr>
+            </w:pPr>
+            <w:proofErr w:type="spellStart"/>
+            <w:proofErr w:type="gramStart"/>
+            <w:r>
+              <w:rPr>
+                <w:rFonts w:ascii="Calibri" w:eastAsia="Times New Roman" w:hAnsi="Calibri" w:cs="Calibri"/>
+                <w:color w:val="000000"/>
+                <w:sz w:val="16"/>
+                <w:szCs w:val="16"/>
+              </w:rPr>
+              <w:t>cr:ReviewDate</w:t>
+            </w:r>
+            <w:proofErr w:type="spellEnd"/>
+            <w:proofErr w:type="gramEnd"/>
+          </w:p>
+        </w:tc>
+        <w:tc>
+          <w:tcPr>
+            <w:tcW w:w="2700" w:type="dxa"/>
+            <w:tcBorders>
+              <w:top w:val="nil"/>
+              <w:left w:val="nil"/>
+              <w:bottom w:val="single" w:sz="4" w:space="0" w:color="auto"/>
+              <w:right w:val="single" w:sz="4" w:space="0" w:color="auto"/>
+            </w:tcBorders>
+            <w:shd w:val="clear" w:color="auto" w:fill="auto"/>
+            <w:noWrap/>
+            <w:vAlign w:val="center"/>
+            <w:hideMark/>
+          </w:tcPr>
+          <w:p>
+            <w:pPr>
+              <w:spacing w:after="0" w:line="240" w:lineRule="auto"/>
+              <w:rPr>
+                <w:rFonts w:ascii="Calibri" w:eastAsia="Times New Roman" w:hAnsi="Calibri" w:cs="Calibri"/>
+                <w:color w:val="000000"/>
+                <w:sz w:val="16"/>
+                <w:szCs w:val="16"/>
+              </w:rPr>
+            </w:pPr>
+            <w:proofErr w:type="spellStart"/>
+            <w:proofErr w:type="gramStart"/>
+            <w:r>
+              <w:rPr>
+                <w:rFonts w:ascii="Calibri" w:eastAsia="Times New Roman" w:hAnsi="Calibri" w:cs="Calibri"/>
+                <w:color w:val="000000"/>
+                <w:sz w:val="16"/>
+                <w:szCs w:val="16"/>
+              </w:rPr>
+              <w:t>cr:ClinicalReview</w:t>
+            </w:r>
+            <w:proofErr w:type="spellEnd"/>
+            <w:proofErr w:type="gramEnd"/>
+            <w:r>
+              <w:rPr>
+                <w:rFonts w:ascii="Calibri" w:eastAsia="Times New Roman" w:hAnsi="Calibri" w:cs="Calibri"/>
+                <w:color w:val="000000"/>
+                <w:sz w:val="16"/>
+                <w:szCs w:val="16"/>
+              </w:rPr>
+              <w:t>/</w:t>
+            </w:r>
+            <w:proofErr w:type="spellStart"/>
+            <w:r>
+              <w:rPr>
+                <w:rFonts w:ascii="Calibri" w:eastAsia="Times New Roman" w:hAnsi="Calibri" w:cs="Calibri"/>
+                <w:color w:val="000000"/>
+                <w:sz w:val="16"/>
+                <w:szCs w:val="16"/>
+              </w:rPr>
+              <w:t>cr:ReviewDate</w:t>
+            </w:r>
+            <w:proofErr w:type="spellEnd"/>
+          </w:p>
+        </w:tc>
+        <w:tc>
+          <w:tcPr>
+            <w:tcW w:w="810" w:type="dxa"/>
+            <w:tcBorders>
+              <w:top w:val="nil"/>
+              <w:left w:val="nil"/>
+              <w:bottom w:val="single" w:sz="4" w:space="0" w:color="auto"/>
+              <w:right w:val="single" w:sz="4" w:space="0" w:color="auto"/>
+            </w:tcBorders>
+            <w:shd w:val="clear" w:color="auto" w:fill="auto"/>
+            <w:noWrap/>
+            <w:vAlign w:val="center"/>
+            <w:hideMark/>
+          </w:tcPr>
+          <w:p>
+            <w:pPr>
+              <w:spacing w:after="0" w:line="240" w:lineRule="auto"/>
+              <w:rPr>
+                <w:rFonts w:ascii="Calibri" w:eastAsia="Times New Roman" w:hAnsi="Calibri" w:cs="Calibri"/>
+                <w:color w:val="000000"/>
+                <w:sz w:val="16"/>
+                <w:szCs w:val="16"/>
+              </w:rPr>
+            </w:pPr>
+            <w:r>
+              <w:rPr>
+                <w:rFonts w:ascii="Calibri" w:eastAsia="Times New Roman" w:hAnsi="Calibri" w:cs="Calibri"/>
+                <w:color w:val="000000"/>
+                <w:sz w:val="16"/>
+                <w:szCs w:val="16"/>
+              </w:rPr>
+              <w:t>UC-001</w:t>
+            </w:r>
+          </w:p>
+        </w:tc>
+        <w:tc>
+          <w:tcPr>
+            <w:tcW w:w="2610" w:type="dxa"/>
+            <w:tcBorders>
+              <w:top w:val="nil"/>
+              <w:left w:val="nil"/>
+              <w:bottom w:val="single" w:sz="4" w:space="0" w:color="auto"/>
+              <w:right w:val="single" w:sz="4" w:space="0" w:color="auto"/>
+            </w:tcBorders>
+            <w:shd w:val="clear" w:color="auto" w:fill="auto"/>
+            <w:noWrap/>
+            <w:vAlign w:val="center"/>
+            <w:hideMark/>
+          </w:tcPr>
+          <w:p>
+            <w:pPr>
+              <w:spacing w:after="0" w:line="240" w:lineRule="auto"/>
+              <w:rPr>
+                <w:rFonts w:ascii="Calibri" w:eastAsia="Times New Roman" w:hAnsi="Calibri" w:cs="Calibri"/>
+                <w:color w:val="000000"/>
+                <w:sz w:val="16"/>
+                <w:szCs w:val="16"/>
+              </w:rPr>
+            </w:pPr>
+            <w:proofErr w:type="spellStart"/>
+            <w:proofErr w:type="gramStart"/>
+            <w:r>
+              <w:rPr>
+                <w:rFonts w:ascii="Calibri" w:eastAsia="Times New Roman" w:hAnsi="Calibri" w:cs="Calibri"/>
+                <w:color w:val="000000"/>
+                <w:sz w:val="16"/>
+                <w:szCs w:val="16"/>
+              </w:rPr>
+              <w:t>tr:ReviewReport</w:t>
+            </w:r>
+            <w:proofErr w:type="spellEnd"/>
+            <w:proofErr w:type="gramEnd"/>
+            <w:r>
+              <w:rPr>
+                <w:rFonts w:ascii="Calibri" w:eastAsia="Times New Roman" w:hAnsi="Calibri" w:cs="Calibri"/>
+                <w:color w:val="000000"/>
+                <w:sz w:val="16"/>
+                <w:szCs w:val="16"/>
+              </w:rPr>
+              <w:t>/</w:t>
+            </w:r>
+            <w:proofErr w:type="spellStart"/>
+            <w:r>
+              <w:rPr>
+                <w:rFonts w:ascii="Calibri" w:eastAsia="Times New Roman" w:hAnsi="Calibri" w:cs="Calibri"/>
+                <w:color w:val="000000"/>
+                <w:sz w:val="16"/>
+                <w:szCs w:val="16"/>
+              </w:rPr>
+              <w:t>tr:ReportYear</w:t>
+            </w:r>
+            <w:proofErr w:type="spellEnd"/>
+          </w:p>
+        </w:tc>
+        <w:tc>
+          <w:tcPr>
+            <w:tcW w:w="1800" w:type="dxa"/>
+            <w:tcBorders>
+              <w:top w:val="nil"/>
+              <w:left w:val="nil"/>
+              <w:bottom w:val="single" w:sz="4" w:space="0" w:color="auto"/>
+              <w:right w:val="single" w:sz="4" w:space="0" w:color="auto"/>
+            </w:tcBorders>
+            <w:shd w:val="clear" w:color="auto" w:fill="auto"/>
+            <w:noWrap/>
+            <w:vAlign w:val="center"/>
+            <w:hideMark/>
+          </w:tcPr>
+          <w:p>
+            <w:pPr>
+              <w:spacing w:after="0" w:line="240" w:lineRule="auto"/>
+              <w:rPr>
+                <w:rFonts w:ascii="Calibri" w:eastAsia="Times New Roman" w:hAnsi="Calibri" w:cs="Calibri"/>
+                <w:color w:val="000000"/>
+                <w:sz w:val="16"/>
+                <w:szCs w:val="16"/>
+              </w:rPr>
+            </w:pPr>
+            <w:r>
+              <w:rPr>
+                <w:rFonts w:ascii="Calibri" w:eastAsia="Times New Roman" w:hAnsi="Calibri" w:cs="Calibri"/>
+                <w:color w:val="000000"/>
+                <w:sz w:val="16"/>
+                <w:szCs w:val="16"/>
+              </w:rPr>
+              <w:t>year(date)</w:t>
+            </w:r>
+          </w:p>
+        </w:tc>
+        <w:tc>
+          <w:tcPr>
+            <w:tcW w:w="3600" w:type="dxa"/>
+            <w:tcBorders>
+              <w:top w:val="nil"/>
+              <w:left w:val="nil"/>
+              <w:bottom w:val="single" w:sz="4" w:space="0" w:color="auto"/>
+              <w:right w:val="single" w:sz="4" w:space="0" w:color="auto"/>
+            </w:tcBorders>
+            <w:shd w:val="clear" w:color="auto" w:fill="auto"/>
+            <w:noWrap/>
+            <w:vAlign w:val="center"/>
+            <w:hideMark/>
+          </w:tcPr>
+          <w:p>
+            <w:pPr>
+              <w:spacing w:after="0" w:line="240" w:lineRule="auto"/>
+              <w:rPr>
+                <w:rFonts w:ascii="Calibri" w:eastAsia="Times New Roman" w:hAnsi="Calibri" w:cs="Calibri"/>
+                <w:color w:val="000000"/>
+                <w:sz w:val="16"/>
+                <w:szCs w:val="16"/>
+              </w:rPr>
+            </w:pPr>
+            <w:r>
+              <w:rPr>
+                <w:rFonts w:ascii="Calibri" w:eastAsia="Times New Roman" w:hAnsi="Calibri" w:cs="Calibri"/>
+                <w:color w:val="000000"/>
+                <w:sz w:val="16"/>
+                <w:szCs w:val="16"/>
+              </w:rPr>
+              <w:t xml:space="preserve">Fetch year from </w:t>
+            </w:r>
+            <w:proofErr w:type="spellStart"/>
+            <w:r>
+              <w:rPr>
+                <w:rFonts w:ascii="Calibri" w:eastAsia="Times New Roman" w:hAnsi="Calibri" w:cs="Calibri"/>
+                <w:color w:val="000000"/>
+                <w:sz w:val="16"/>
+                <w:szCs w:val="16"/>
+              </w:rPr>
+              <w:t>ReviewDate</w:t>
+            </w:r>
+            <w:proofErr w:type="spellEnd"/>
+          </w:p>
+        </w:tc>
+      </w:tr>
+      <w:tr>
+        <w:trPr>
+          <w:trHeight w:val="300"/>
+        </w:trPr>
+        <w:tc>
+          <w:tcPr>
+            <w:tcW w:w="1450" w:type="dxa"/>
+            <w:tcBorders>
+              <w:top w:val="nil"/>
+              <w:left w:val="single" w:sz="4" w:space="0" w:color="auto"/>
+              <w:bottom w:val="single" w:sz="4" w:space="0" w:color="auto"/>
+              <w:right w:val="single" w:sz="4" w:space="0" w:color="auto"/>
+            </w:tcBorders>
+            <w:shd w:val="clear" w:color="auto" w:fill="auto"/>
+            <w:noWrap/>
+            <w:vAlign w:val="center"/>
+            <w:hideMark/>
+          </w:tcPr>
+          <w:p>
+            <w:pPr>
+              <w:spacing w:after="0" w:line="240" w:lineRule="auto"/>
+              <w:rPr>
+                <w:rFonts w:ascii="Calibri" w:eastAsia="Times New Roman" w:hAnsi="Calibri" w:cs="Calibri"/>
+                <w:color w:val="000000"/>
+                <w:sz w:val="16"/>
+                <w:szCs w:val="16"/>
+              </w:rPr>
+            </w:pPr>
+            <w:r>
+              <w:rPr>
+                <w:rFonts w:ascii="Calibri" w:eastAsia="Times New Roman" w:hAnsi="Calibri" w:cs="Calibri"/>
+                <w:color w:val="000000"/>
+                <w:sz w:val="16"/>
+                <w:szCs w:val="16"/>
+              </w:rPr>
+              <w:t> </w:t>
+            </w:r>
+          </w:p>
+        </w:tc>
+        <w:tc>
+          <w:tcPr>
+            <w:tcW w:w="1425" w:type="dxa"/>
+            <w:tcBorders>
+              <w:top w:val="nil"/>
+              <w:left w:val="nil"/>
+              <w:bottom w:val="single" w:sz="4" w:space="0" w:color="auto"/>
+              <w:right w:val="single" w:sz="4" w:space="0" w:color="auto"/>
+            </w:tcBorders>
+            <w:shd w:val="clear" w:color="auto" w:fill="auto"/>
+            <w:noWrap/>
+            <w:vAlign w:val="center"/>
+            <w:hideMark/>
+          </w:tcPr>
+          <w:p>
+            <w:pPr>
+              <w:spacing w:after="0" w:line="240" w:lineRule="auto"/>
+              <w:rPr>
+                <w:rFonts w:ascii="Calibri" w:eastAsia="Times New Roman" w:hAnsi="Calibri" w:cs="Calibri"/>
+                <w:color w:val="000000"/>
+                <w:sz w:val="16"/>
+                <w:szCs w:val="16"/>
+              </w:rPr>
+            </w:pPr>
+            <w:r>
+              <w:rPr>
+                <w:rFonts w:ascii="Calibri" w:eastAsia="Times New Roman" w:hAnsi="Calibri" w:cs="Calibri"/>
+                <w:color w:val="000000"/>
+                <w:sz w:val="16"/>
+                <w:szCs w:val="16"/>
+              </w:rPr>
+              <w:t> </w:t>
+            </w:r>
+          </w:p>
+        </w:tc>
+        <w:tc>
+          <w:tcPr>
+            <w:tcW w:w="2700" w:type="dxa"/>
+            <w:tcBorders>
+              <w:top w:val="nil"/>
+              <w:left w:val="nil"/>
+              <w:bottom w:val="single" w:sz="4" w:space="0" w:color="auto"/>
+              <w:right w:val="single" w:sz="4" w:space="0" w:color="auto"/>
+            </w:tcBorders>
+            <w:shd w:val="clear" w:color="auto" w:fill="auto"/>
+            <w:noWrap/>
+            <w:vAlign w:val="center"/>
+            <w:hideMark/>
+          </w:tcPr>
+          <w:p>
+            <w:pPr>
+              <w:spacing w:after="0" w:line="240" w:lineRule="auto"/>
+              <w:rPr>
+                <w:rFonts w:ascii="Calibri" w:eastAsia="Times New Roman" w:hAnsi="Calibri" w:cs="Calibri"/>
+                <w:color w:val="000000"/>
+                <w:sz w:val="16"/>
+                <w:szCs w:val="16"/>
+              </w:rPr>
+            </w:pPr>
+            <w:r>
+              <w:rPr>
+                <w:rFonts w:ascii="Calibri" w:eastAsia="Times New Roman" w:hAnsi="Calibri" w:cs="Calibri"/>
+                <w:color w:val="000000"/>
+                <w:sz w:val="16"/>
+                <w:szCs w:val="16"/>
+              </w:rPr>
+              <w:t> </w:t>
+            </w:r>
+          </w:p>
+        </w:tc>
+        <w:tc>
+          <w:tcPr>
+            <w:tcW w:w="810" w:type="dxa"/>
+            <w:tcBorders>
+              <w:top w:val="nil"/>
+              <w:left w:val="nil"/>
+              <w:bottom w:val="single" w:sz="4" w:space="0" w:color="auto"/>
+              <w:right w:val="single" w:sz="4" w:space="0" w:color="auto"/>
+            </w:tcBorders>
+            <w:shd w:val="clear" w:color="auto" w:fill="auto"/>
+            <w:noWrap/>
+            <w:vAlign w:val="center"/>
+            <w:hideMark/>
+          </w:tcPr>
+          <w:p>
+            <w:pPr>
+              <w:spacing w:after="0" w:line="240" w:lineRule="auto"/>
+              <w:rPr>
+                <w:rFonts w:ascii="Calibri" w:eastAsia="Times New Roman" w:hAnsi="Calibri" w:cs="Calibri"/>
+                <w:color w:val="000000"/>
+                <w:sz w:val="16"/>
+                <w:szCs w:val="16"/>
+              </w:rPr>
+            </w:pPr>
+            <w:r>
+              <w:rPr>
+                <w:rFonts w:ascii="Calibri" w:eastAsia="Times New Roman" w:hAnsi="Calibri" w:cs="Calibri"/>
+                <w:color w:val="000000"/>
+                <w:sz w:val="16"/>
+                <w:szCs w:val="16"/>
+              </w:rPr>
+              <w:t>UC-001</w:t>
+            </w:r>
+          </w:p>
+        </w:tc>
+        <w:tc>
+          <w:tcPr>
+            <w:tcW w:w="2610" w:type="dxa"/>
+            <w:tcBorders>
+              <w:top w:val="nil"/>
+              <w:left w:val="nil"/>
+              <w:bottom w:val="single" w:sz="4" w:space="0" w:color="auto"/>
+              <w:right w:val="single" w:sz="4" w:space="0" w:color="auto"/>
+            </w:tcBorders>
+            <w:shd w:val="clear" w:color="auto" w:fill="auto"/>
+            <w:noWrap/>
+            <w:vAlign w:val="center"/>
+            <w:hideMark/>
+          </w:tcPr>
+          <w:p>
+            <w:pPr>
+              <w:spacing w:after="0" w:line="240" w:lineRule="auto"/>
+              <w:rPr>
+                <w:rFonts w:ascii="Calibri" w:eastAsia="Times New Roman" w:hAnsi="Calibri" w:cs="Calibri"/>
+                <w:color w:val="000000"/>
+                <w:sz w:val="16"/>
+                <w:szCs w:val="16"/>
+              </w:rPr>
+            </w:pPr>
+            <w:proofErr w:type="spellStart"/>
+            <w:proofErr w:type="gramStart"/>
+            <w:r>
+              <w:rPr>
+                <w:rFonts w:ascii="Calibri" w:eastAsia="Times New Roman" w:hAnsi="Calibri" w:cs="Calibri"/>
+                <w:color w:val="000000"/>
+                <w:sz w:val="16"/>
+                <w:szCs w:val="16"/>
+              </w:rPr>
+              <w:t>tr:ReviewReport</w:t>
+            </w:r>
+            <w:proofErr w:type="spellEnd"/>
+            <w:proofErr w:type="gramEnd"/>
+            <w:r>
+              <w:rPr>
+                <w:rFonts w:ascii="Calibri" w:eastAsia="Times New Roman" w:hAnsi="Calibri" w:cs="Calibri"/>
+                <w:color w:val="000000"/>
+                <w:sz w:val="16"/>
+                <w:szCs w:val="16"/>
+              </w:rPr>
+              <w:t>/</w:t>
+            </w:r>
+            <w:proofErr w:type="spellStart"/>
+            <w:r>
+              <w:rPr>
+                <w:rFonts w:ascii="Calibri" w:eastAsia="Times New Roman" w:hAnsi="Calibri" w:cs="Calibri"/>
+                <w:color w:val="000000"/>
+                <w:sz w:val="16"/>
+                <w:szCs w:val="16"/>
+              </w:rPr>
+              <w:t>tr:ReportMonth</w:t>
+            </w:r>
+            <w:proofErr w:type="spellEnd"/>
+          </w:p>
+        </w:tc>
+        <w:tc>
+          <w:tcPr>
+            <w:tcW w:w="1800" w:type="dxa"/>
+            <w:tcBorders>
+              <w:top w:val="nil"/>
+              <w:left w:val="nil"/>
+              <w:bottom w:val="single" w:sz="4" w:space="0" w:color="auto"/>
+              <w:right w:val="single" w:sz="4" w:space="0" w:color="auto"/>
+            </w:tcBorders>
+            <w:shd w:val="clear" w:color="auto" w:fill="auto"/>
+            <w:noWrap/>
+            <w:vAlign w:val="center"/>
+            <w:hideMark/>
+          </w:tcPr>
+          <w:p>
+            <w:pPr>
+              <w:spacing w:after="0" w:line="240" w:lineRule="auto"/>
+              <w:rPr>
+                <w:rFonts w:ascii="Calibri" w:eastAsia="Times New Roman" w:hAnsi="Calibri" w:cs="Calibri"/>
+                <w:color w:val="000000"/>
+                <w:sz w:val="16"/>
+                <w:szCs w:val="16"/>
+              </w:rPr>
+            </w:pPr>
+            <w:r>
+              <w:rPr>
+                <w:rFonts w:ascii="Calibri" w:eastAsia="Times New Roman" w:hAnsi="Calibri" w:cs="Calibri"/>
+                <w:color w:val="000000"/>
+                <w:sz w:val="16"/>
+                <w:szCs w:val="16"/>
+              </w:rPr>
+              <w:t>month(date)</w:t>
+            </w:r>
+          </w:p>
+        </w:tc>
+        <w:tc>
+          <w:tcPr>
+            <w:tcW w:w="3600" w:type="dxa"/>
+            <w:tcBorders>
+              <w:top w:val="nil"/>
+              <w:left w:val="nil"/>
+              <w:bottom w:val="single" w:sz="4" w:space="0" w:color="auto"/>
+              <w:right w:val="single" w:sz="4" w:space="0" w:color="auto"/>
+            </w:tcBorders>
+            <w:shd w:val="clear" w:color="auto" w:fill="auto"/>
+            <w:noWrap/>
+            <w:vAlign w:val="center"/>
+            <w:hideMark/>
+          </w:tcPr>
+          <w:p>
+            <w:pPr>
+              <w:spacing w:after="0" w:line="240" w:lineRule="auto"/>
+              <w:rPr>
+                <w:rFonts w:ascii="Calibri" w:eastAsia="Times New Roman" w:hAnsi="Calibri" w:cs="Calibri"/>
+                <w:color w:val="000000"/>
+                <w:sz w:val="16"/>
+                <w:szCs w:val="16"/>
+              </w:rPr>
+            </w:pPr>
+            <w:r>
+              <w:rPr>
+                <w:rFonts w:ascii="Calibri" w:eastAsia="Times New Roman" w:hAnsi="Calibri" w:cs="Calibri"/>
+                <w:color w:val="000000"/>
+                <w:sz w:val="16"/>
+                <w:szCs w:val="16"/>
+              </w:rPr>
+              <w:t xml:space="preserve">Fetch month from </w:t>
+            </w:r>
+            <w:proofErr w:type="spellStart"/>
+            <w:r>
+              <w:rPr>
+                <w:rFonts w:ascii="Calibri" w:eastAsia="Times New Roman" w:hAnsi="Calibri" w:cs="Calibri"/>
+                <w:color w:val="000000"/>
+                <w:sz w:val="16"/>
+                <w:szCs w:val="16"/>
+              </w:rPr>
+              <w:t>ReviewDate</w:t>
+            </w:r>
+            <w:proofErr w:type="spellEnd"/>
+          </w:p>
+        </w:tc>
+      </w:tr>
+      <w:tr>
+        <w:trPr>
+          <w:trHeight w:val="300"/>
+        </w:trPr>
+        <w:tc>
+          <w:tcPr>
+            <w:tcW w:w="1450" w:type="dxa"/>
+            <w:tcBorders>
+              <w:top w:val="nil"/>
+              <w:left w:val="single" w:sz="4" w:space="0" w:color="auto"/>
+              <w:bottom w:val="single" w:sz="4" w:space="0" w:color="auto"/>
+              <w:right w:val="single" w:sz="4" w:space="0" w:color="auto"/>
+            </w:tcBorders>
+            <w:shd w:val="clear" w:color="auto" w:fill="auto"/>
+            <w:noWrap/>
+            <w:vAlign w:val="center"/>
+            <w:hideMark/>
+          </w:tcPr>
+          <w:p>
+            <w:pPr>
+              <w:spacing w:after="0" w:line="240" w:lineRule="auto"/>
+              <w:rPr>
+                <w:rFonts w:ascii="Calibri" w:eastAsia="Times New Roman" w:hAnsi="Calibri" w:cs="Calibri"/>
+                <w:color w:val="000000"/>
+                <w:sz w:val="16"/>
+                <w:szCs w:val="16"/>
+              </w:rPr>
+            </w:pPr>
+            <w:r>
+              <w:rPr>
+                <w:rFonts w:ascii="Calibri" w:eastAsia="Times New Roman" w:hAnsi="Calibri" w:cs="Calibri"/>
+                <w:color w:val="000000"/>
+                <w:sz w:val="16"/>
+                <w:szCs w:val="16"/>
+              </w:rPr>
+              <w:t> </w:t>
+            </w:r>
+          </w:p>
+        </w:tc>
+        <w:tc>
+          <w:tcPr>
+            <w:tcW w:w="1425" w:type="dxa"/>
+            <w:tcBorders>
+              <w:top w:val="nil"/>
+              <w:left w:val="nil"/>
+              <w:bottom w:val="single" w:sz="4" w:space="0" w:color="auto"/>
+              <w:right w:val="single" w:sz="4" w:space="0" w:color="auto"/>
+            </w:tcBorders>
+            <w:shd w:val="clear" w:color="auto" w:fill="auto"/>
+            <w:noWrap/>
+            <w:vAlign w:val="center"/>
+            <w:hideMark/>
+          </w:tcPr>
+          <w:p>
+            <w:pPr>
+              <w:spacing w:after="0" w:line="240" w:lineRule="auto"/>
+              <w:rPr>
+                <w:rFonts w:ascii="Calibri" w:eastAsia="Times New Roman" w:hAnsi="Calibri" w:cs="Calibri"/>
+                <w:color w:val="000000"/>
+                <w:sz w:val="16"/>
+                <w:szCs w:val="16"/>
+              </w:rPr>
+            </w:pPr>
+            <w:r>
+              <w:rPr>
+                <w:rFonts w:ascii="Calibri" w:eastAsia="Times New Roman" w:hAnsi="Calibri" w:cs="Calibri"/>
+                <w:color w:val="000000"/>
+                <w:sz w:val="16"/>
+                <w:szCs w:val="16"/>
+              </w:rPr>
+              <w:t> </w:t>
+            </w:r>
+          </w:p>
+        </w:tc>
+        <w:tc>
+          <w:tcPr>
+            <w:tcW w:w="2700" w:type="dxa"/>
+            <w:tcBorders>
+              <w:top w:val="nil"/>
+              <w:left w:val="nil"/>
+              <w:bottom w:val="single" w:sz="4" w:space="0" w:color="auto"/>
+              <w:right w:val="single" w:sz="4" w:space="0" w:color="auto"/>
+            </w:tcBorders>
+            <w:shd w:val="clear" w:color="auto" w:fill="auto"/>
+            <w:noWrap/>
+            <w:vAlign w:val="center"/>
+            <w:hideMark/>
+          </w:tcPr>
+          <w:p>
+            <w:pPr>
+              <w:spacing w:after="0" w:line="240" w:lineRule="auto"/>
+              <w:rPr>
+                <w:rFonts w:ascii="Calibri" w:eastAsia="Times New Roman" w:hAnsi="Calibri" w:cs="Calibri"/>
+                <w:color w:val="000000"/>
+                <w:sz w:val="16"/>
+                <w:szCs w:val="16"/>
+              </w:rPr>
+            </w:pPr>
+            <w:r>
+              <w:rPr>
+                <w:rFonts w:ascii="Calibri" w:eastAsia="Times New Roman" w:hAnsi="Calibri" w:cs="Calibri"/>
+                <w:color w:val="000000"/>
+                <w:sz w:val="16"/>
+                <w:szCs w:val="16"/>
+              </w:rPr>
+              <w:t> </w:t>
+            </w:r>
+          </w:p>
+        </w:tc>
+        <w:tc>
+          <w:tcPr>
+            <w:tcW w:w="810" w:type="dxa"/>
+            <w:tcBorders>
+              <w:top w:val="nil"/>
+              <w:left w:val="nil"/>
+              <w:bottom w:val="single" w:sz="4" w:space="0" w:color="auto"/>
+              <w:right w:val="single" w:sz="4" w:space="0" w:color="auto"/>
+            </w:tcBorders>
+            <w:shd w:val="clear" w:color="auto" w:fill="auto"/>
+            <w:noWrap/>
+            <w:vAlign w:val="center"/>
+            <w:hideMark/>
+          </w:tcPr>
+          <w:p>
+            <w:pPr>
+              <w:spacing w:after="0" w:line="240" w:lineRule="auto"/>
+              <w:rPr>
+                <w:rFonts w:ascii="Calibri" w:eastAsia="Times New Roman" w:hAnsi="Calibri" w:cs="Calibri"/>
+                <w:color w:val="000000"/>
+                <w:sz w:val="16"/>
+                <w:szCs w:val="16"/>
+              </w:rPr>
+            </w:pPr>
+            <w:r>
+              <w:rPr>
+                <w:rFonts w:ascii="Calibri" w:eastAsia="Times New Roman" w:hAnsi="Calibri" w:cs="Calibri"/>
+                <w:color w:val="000000"/>
+                <w:sz w:val="16"/>
+                <w:szCs w:val="16"/>
+              </w:rPr>
+              <w:t>UC-001</w:t>
+            </w:r>
+          </w:p>
+        </w:tc>
+        <w:tc>
+          <w:tcPr>
+            <w:tcW w:w="2610" w:type="dxa"/>
+            <w:tcBorders>
+              <w:top w:val="nil"/>
+              <w:left w:val="nil"/>
+              <w:bottom w:val="single" w:sz="4" w:space="0" w:color="auto"/>
+              <w:right w:val="single" w:sz="4" w:space="0" w:color="auto"/>
+            </w:tcBorders>
+            <w:shd w:val="clear" w:color="auto" w:fill="auto"/>
+            <w:noWrap/>
+            <w:vAlign w:val="center"/>
+            <w:hideMark/>
+          </w:tcPr>
+          <w:p>
+            <w:pPr>
+              <w:spacing w:after="0" w:line="240" w:lineRule="auto"/>
+              <w:rPr>
+                <w:rFonts w:ascii="Calibri" w:eastAsia="Times New Roman" w:hAnsi="Calibri" w:cs="Calibri"/>
+                <w:color w:val="000000"/>
+                <w:sz w:val="16"/>
+                <w:szCs w:val="16"/>
+              </w:rPr>
+            </w:pPr>
+            <w:proofErr w:type="spellStart"/>
+            <w:proofErr w:type="gramStart"/>
+            <w:r>
+              <w:rPr>
+                <w:rFonts w:ascii="Calibri" w:eastAsia="Times New Roman" w:hAnsi="Calibri" w:cs="Calibri"/>
+                <w:color w:val="000000"/>
+                <w:sz w:val="16"/>
+                <w:szCs w:val="16"/>
+              </w:rPr>
+              <w:t>tr:ReviewReport</w:t>
+            </w:r>
+            <w:proofErr w:type="spellEnd"/>
+            <w:proofErr w:type="gramEnd"/>
+            <w:r>
+              <w:rPr>
+                <w:rFonts w:ascii="Calibri" w:eastAsia="Times New Roman" w:hAnsi="Calibri" w:cs="Calibri"/>
+                <w:color w:val="000000"/>
+                <w:sz w:val="16"/>
+                <w:szCs w:val="16"/>
+              </w:rPr>
+              <w:t>/</w:t>
+            </w:r>
+            <w:proofErr w:type="spellStart"/>
+            <w:r>
+              <w:rPr>
+                <w:rFonts w:ascii="Calibri" w:eastAsia="Times New Roman" w:hAnsi="Calibri" w:cs="Calibri"/>
+                <w:color w:val="000000"/>
+                <w:sz w:val="16"/>
+                <w:szCs w:val="16"/>
+              </w:rPr>
+              <w:t>tr:ReportDay</w:t>
+            </w:r>
+            <w:proofErr w:type="spellEnd"/>
+          </w:p>
+        </w:tc>
+        <w:tc>
+          <w:tcPr>
+            <w:tcW w:w="1800" w:type="dxa"/>
+            <w:tcBorders>
+              <w:top w:val="nil"/>
+              <w:left w:val="nil"/>
+              <w:bottom w:val="single" w:sz="4" w:space="0" w:color="auto"/>
+              <w:right w:val="single" w:sz="4" w:space="0" w:color="auto"/>
+            </w:tcBorders>
+            <w:shd w:val="clear" w:color="auto" w:fill="auto"/>
+            <w:noWrap/>
+            <w:vAlign w:val="center"/>
+            <w:hideMark/>
+          </w:tcPr>
+          <w:p>
+            <w:pPr>
+              <w:spacing w:after="0" w:line="240" w:lineRule="auto"/>
+              <w:rPr>
+                <w:rFonts w:ascii="Calibri" w:eastAsia="Times New Roman" w:hAnsi="Calibri" w:cs="Calibri"/>
+                <w:color w:val="000000"/>
+                <w:sz w:val="16"/>
+                <w:szCs w:val="16"/>
+              </w:rPr>
+            </w:pPr>
+            <w:r>
+              <w:rPr>
+                <w:rFonts w:ascii="Calibri" w:eastAsia="Times New Roman" w:hAnsi="Calibri" w:cs="Calibri"/>
+                <w:color w:val="000000"/>
+                <w:sz w:val="16"/>
+                <w:szCs w:val="16"/>
+              </w:rPr>
+              <w:t>day(date)</w:t>
+            </w:r>
+          </w:p>
+        </w:tc>
+        <w:tc>
+          <w:tcPr>
+            <w:tcW w:w="3600" w:type="dxa"/>
+            <w:tcBorders>
+              <w:top w:val="nil"/>
+              <w:left w:val="nil"/>
+              <w:bottom w:val="single" w:sz="4" w:space="0" w:color="auto"/>
+              <w:right w:val="single" w:sz="4" w:space="0" w:color="auto"/>
+            </w:tcBorders>
+            <w:shd w:val="clear" w:color="auto" w:fill="auto"/>
+            <w:noWrap/>
+            <w:vAlign w:val="center"/>
+            <w:hideMark/>
+          </w:tcPr>
+          <w:p>
+            <w:pPr>
+              <w:spacing w:after="0" w:line="240" w:lineRule="auto"/>
+              <w:rPr>
+                <w:rFonts w:ascii="Calibri" w:eastAsia="Times New Roman" w:hAnsi="Calibri" w:cs="Calibri"/>
+                <w:color w:val="000000"/>
+                <w:sz w:val="16"/>
+                <w:szCs w:val="16"/>
+              </w:rPr>
+            </w:pPr>
+            <w:r>
+              <w:rPr>
+                <w:rFonts w:ascii="Calibri" w:eastAsia="Times New Roman" w:hAnsi="Calibri" w:cs="Calibri"/>
+                <w:color w:val="000000"/>
+                <w:sz w:val="16"/>
+                <w:szCs w:val="16"/>
+              </w:rPr>
+              <w:t xml:space="preserve">Fetch day from </w:t>
+            </w:r>
+            <w:proofErr w:type="spellStart"/>
+            <w:r>
+              <w:rPr>
+                <w:rFonts w:ascii="Calibri" w:eastAsia="Times New Roman" w:hAnsi="Calibri" w:cs="Calibri"/>
+                <w:color w:val="000000"/>
+                <w:sz w:val="16"/>
+                <w:szCs w:val="16"/>
+              </w:rPr>
+              <w:t>ReviewDate</w:t>
+            </w:r>
+            <w:proofErr w:type="spellEnd"/>
+          </w:p>
+        </w:tc>
+      </w:tr>
+    </w:tbl>
+    <w:p>
+      <w:pPr>
+        <w:spacing w:before="120" w:after="120"/>
+      </w:pPr>
+      <w:r>
+        <w:t>The previous example maps a Date into its date parts on the (“</w:t>
+      </w:r>
+      <w:proofErr w:type="spellStart"/>
+      <w:r>
+        <w:t>MapTo</w:t>
+      </w:r>
+      <w:proofErr w:type="spellEnd"/>
+      <w:r>
+        <w:t>”) target.  The opposite may look like:</w:t>
+      </w:r>
+    </w:p>
+    <w:tbl>
+      <w:tblPr>
+        <w:tblW w:w="14395" w:type="dxa"/>
+        <w:tblLook w:val="04A0" w:firstRow="1" w:lastRow="0" w:firstColumn="1" w:lastColumn="0" w:noHBand="0" w:noVBand="1"/>
+      </w:tblPr>
+      <w:tblGrid>
+        <w:gridCol w:w="1435"/>
+        <w:gridCol w:w="1440"/>
+        <w:gridCol w:w="2700"/>
+        <w:gridCol w:w="810"/>
+        <w:gridCol w:w="2610"/>
+        <w:gridCol w:w="1817"/>
+        <w:gridCol w:w="3583"/>
+      </w:tblGrid>
+      <w:tr>
+        <w:trPr>
+          <w:trHeight w:val="300"/>
+        </w:trPr>
+        <w:tc>
+          <w:tcPr>
+            <w:tcW w:w="1435" w:type="dxa"/>
+            <w:tcBorders>
+              <w:top w:val="single" w:sz="4" w:space="0" w:color="auto"/>
+              <w:left w:val="single" w:sz="4" w:space="0" w:color="auto"/>
+              <w:bottom w:val="single" w:sz="4" w:space="0" w:color="auto"/>
+              <w:right w:val="single" w:sz="4" w:space="0" w:color="auto"/>
+            </w:tcBorders>
+            <w:shd w:val="clear" w:color="000000" w:fill="DDEBF7"/>
+            <w:noWrap/>
+            <w:vAlign w:val="center"/>
+            <w:hideMark/>
+          </w:tcPr>
+          <w:p>
+            <w:pPr>
+              <w:spacing w:after="0" w:line="240" w:lineRule="auto"/>
+              <w:rPr>
+                <w:rFonts w:ascii="Calibri" w:eastAsia="Times New Roman" w:hAnsi="Calibri" w:cs="Calibri"/>
+                <w:b/>
+                <w:bCs/>
+                <w:color w:val="000000"/>
+                <w:sz w:val="16"/>
+                <w:szCs w:val="16"/>
+              </w:rPr>
+            </w:pPr>
+            <w:r>
+              <w:rPr>
+                <w:rFonts w:ascii="Calibri" w:eastAsia="Times New Roman" w:hAnsi="Calibri" w:cs="Calibri"/>
+                <w:b/>
+                <w:bCs/>
+                <w:color w:val="000000"/>
+                <w:sz w:val="16"/>
+                <w:szCs w:val="16"/>
+              </w:rPr>
+              <w:t>Entity</w:t>
+            </w:r>
+          </w:p>
+        </w:tc>
+        <w:tc>
+          <w:tcPr>
+            <w:tcW w:w="1440" w:type="dxa"/>
+            <w:tcBorders>
+              <w:top w:val="single" w:sz="4" w:space="0" w:color="auto"/>
+              <w:left w:val="nil"/>
+              <w:bottom w:val="single" w:sz="4" w:space="0" w:color="auto"/>
+              <w:right w:val="single" w:sz="4" w:space="0" w:color="auto"/>
+            </w:tcBorders>
+            <w:shd w:val="clear" w:color="000000" w:fill="DDEBF7"/>
+            <w:noWrap/>
+            <w:vAlign w:val="center"/>
+            <w:hideMark/>
+          </w:tcPr>
+          <w:p>
+            <w:pPr>
+              <w:spacing w:after="0" w:line="240" w:lineRule="auto"/>
+              <w:rPr>
+                <w:rFonts w:ascii="Calibri" w:eastAsia="Times New Roman" w:hAnsi="Calibri" w:cs="Calibri"/>
+                <w:b/>
+                <w:bCs/>
+                <w:color w:val="000000"/>
+                <w:sz w:val="16"/>
+                <w:szCs w:val="16"/>
+              </w:rPr>
+            </w:pPr>
+            <w:r>
+              <w:rPr>
+                <w:rFonts w:ascii="Calibri" w:eastAsia="Times New Roman" w:hAnsi="Calibri" w:cs="Calibri"/>
+                <w:b/>
+                <w:bCs/>
+                <w:color w:val="000000"/>
+                <w:sz w:val="16"/>
+                <w:szCs w:val="16"/>
+              </w:rPr>
+              <w:t>Element</w:t>
+            </w:r>
+          </w:p>
+        </w:tc>
+        <w:tc>
+          <w:tcPr>
+            <w:tcW w:w="2700" w:type="dxa"/>
+            <w:tcBorders>
+              <w:top w:val="single" w:sz="4" w:space="0" w:color="auto"/>
+              <w:left w:val="nil"/>
+              <w:bottom w:val="single" w:sz="4" w:space="0" w:color="auto"/>
+              <w:right w:val="single" w:sz="4" w:space="0" w:color="auto"/>
+            </w:tcBorders>
+            <w:shd w:val="clear" w:color="000000" w:fill="DDEBF7"/>
+            <w:noWrap/>
+            <w:vAlign w:val="center"/>
+            <w:hideMark/>
+          </w:tcPr>
+          <w:p>
+            <w:pPr>
+              <w:spacing w:after="0" w:line="240" w:lineRule="auto"/>
+              <w:rPr>
+                <w:rFonts w:ascii="Calibri" w:eastAsia="Times New Roman" w:hAnsi="Calibri" w:cs="Calibri"/>
+                <w:b/>
+                <w:bCs/>
+                <w:color w:val="000000"/>
+                <w:sz w:val="16"/>
+                <w:szCs w:val="16"/>
+              </w:rPr>
+            </w:pPr>
+            <w:proofErr w:type="spellStart"/>
+            <w:r>
+              <w:rPr>
+                <w:rFonts w:ascii="Calibri" w:eastAsia="Times New Roman" w:hAnsi="Calibri" w:cs="Calibri"/>
+                <w:b/>
+                <w:bCs/>
+                <w:color w:val="000000"/>
+                <w:sz w:val="16"/>
+                <w:szCs w:val="16"/>
+              </w:rPr>
+              <w:t>FullPath</w:t>
+            </w:r>
+            <w:proofErr w:type="spellEnd"/>
+          </w:p>
+        </w:tc>
+        <w:tc>
+          <w:tcPr>
+            <w:tcW w:w="810" w:type="dxa"/>
+            <w:tcBorders>
+              <w:top w:val="single" w:sz="4" w:space="0" w:color="auto"/>
+              <w:left w:val="nil"/>
+              <w:bottom w:val="single" w:sz="4" w:space="0" w:color="auto"/>
+              <w:right w:val="single" w:sz="4" w:space="0" w:color="auto"/>
+            </w:tcBorders>
+            <w:shd w:val="clear" w:color="000000" w:fill="DDEBF7"/>
+            <w:noWrap/>
+            <w:vAlign w:val="center"/>
+            <w:hideMark/>
+          </w:tcPr>
+          <w:p>
+            <w:pPr>
+              <w:spacing w:after="0" w:line="240" w:lineRule="auto"/>
+              <w:rPr>
+                <w:rFonts w:ascii="Calibri" w:eastAsia="Times New Roman" w:hAnsi="Calibri" w:cs="Calibri"/>
+                <w:b/>
+                <w:bCs/>
+                <w:color w:val="000000"/>
+                <w:sz w:val="16"/>
+                <w:szCs w:val="16"/>
+              </w:rPr>
+            </w:pPr>
+            <w:proofErr w:type="spellStart"/>
+            <w:r>
+              <w:rPr>
+                <w:rFonts w:ascii="Calibri" w:eastAsia="Times New Roman" w:hAnsi="Calibri" w:cs="Calibri"/>
+                <w:b/>
+                <w:bCs/>
+                <w:color w:val="000000"/>
+                <w:sz w:val="16"/>
+                <w:szCs w:val="16"/>
+              </w:rPr>
+              <w:t>UseCase</w:t>
+            </w:r>
+            <w:proofErr w:type="spellEnd"/>
+          </w:p>
+        </w:tc>
+        <w:tc>
+          <w:tcPr>
+            <w:tcW w:w="2610" w:type="dxa"/>
+            <w:tcBorders>
+              <w:top w:val="single" w:sz="4" w:space="0" w:color="auto"/>
+              <w:left w:val="nil"/>
+              <w:bottom w:val="single" w:sz="4" w:space="0" w:color="auto"/>
+              <w:right w:val="single" w:sz="4" w:space="0" w:color="auto"/>
+            </w:tcBorders>
+            <w:shd w:val="clear" w:color="000000" w:fill="DDEBF7"/>
+            <w:noWrap/>
+            <w:vAlign w:val="center"/>
+            <w:hideMark/>
+          </w:tcPr>
+          <w:p>
+            <w:pPr>
+              <w:spacing w:after="0" w:line="240" w:lineRule="auto"/>
+              <w:rPr>
+                <w:rFonts w:ascii="Calibri" w:eastAsia="Times New Roman" w:hAnsi="Calibri" w:cs="Calibri"/>
+                <w:b/>
+                <w:bCs/>
+                <w:color w:val="000000"/>
+                <w:sz w:val="16"/>
+                <w:szCs w:val="16"/>
+              </w:rPr>
+            </w:pPr>
+            <w:proofErr w:type="spellStart"/>
+            <w:r>
+              <w:rPr>
+                <w:rFonts w:ascii="Calibri" w:eastAsia="Times New Roman" w:hAnsi="Calibri" w:cs="Calibri"/>
+                <w:b/>
+                <w:bCs/>
+                <w:color w:val="000000"/>
+                <w:sz w:val="16"/>
+                <w:szCs w:val="16"/>
+              </w:rPr>
+              <w:t>MapTo</w:t>
+            </w:r>
+            <w:proofErr w:type="spellEnd"/>
+          </w:p>
+        </w:tc>
+        <w:tc>
+          <w:tcPr>
+            <w:tcW w:w="1817" w:type="dxa"/>
+            <w:tcBorders>
+              <w:top w:val="single" w:sz="4" w:space="0" w:color="auto"/>
+              <w:left w:val="nil"/>
+              <w:bottom w:val="single" w:sz="4" w:space="0" w:color="auto"/>
+              <w:right w:val="single" w:sz="4" w:space="0" w:color="auto"/>
+            </w:tcBorders>
+            <w:shd w:val="clear" w:color="000000" w:fill="DDEBF7"/>
+            <w:noWrap/>
+            <w:vAlign w:val="center"/>
+            <w:hideMark/>
+          </w:tcPr>
+          <w:p>
+            <w:pPr>
+              <w:spacing w:after="0" w:line="240" w:lineRule="auto"/>
+              <w:rPr>
+                <w:rFonts w:ascii="Calibri" w:eastAsia="Times New Roman" w:hAnsi="Calibri" w:cs="Calibri"/>
+                <w:b/>
+                <w:bCs/>
+                <w:color w:val="000000"/>
+                <w:sz w:val="16"/>
+                <w:szCs w:val="16"/>
+              </w:rPr>
+            </w:pPr>
+            <w:r>
+              <w:rPr>
+                <w:rFonts w:ascii="Calibri" w:eastAsia="Times New Roman" w:hAnsi="Calibri" w:cs="Calibri"/>
+                <w:b/>
+                <w:bCs/>
+                <w:color w:val="000000"/>
+                <w:sz w:val="16"/>
+                <w:szCs w:val="16"/>
+              </w:rPr>
+              <w:t>Function</w:t>
+            </w:r>
+          </w:p>
+        </w:tc>
+        <w:tc>
+          <w:tcPr>
+            <w:tcW w:w="3583" w:type="dxa"/>
+            <w:tcBorders>
+              <w:top w:val="single" w:sz="4" w:space="0" w:color="auto"/>
+              <w:left w:val="nil"/>
+              <w:bottom w:val="single" w:sz="4" w:space="0" w:color="auto"/>
+              <w:right w:val="single" w:sz="4" w:space="0" w:color="auto"/>
+            </w:tcBorders>
+            <w:shd w:val="clear" w:color="000000" w:fill="DDEBF7"/>
+            <w:noWrap/>
+            <w:vAlign w:val="center"/>
+            <w:hideMark/>
+          </w:tcPr>
+          <w:p>
+            <w:pPr>
+              <w:spacing w:after="0" w:line="240" w:lineRule="auto"/>
+              <w:rPr>
+                <w:rFonts w:ascii="Calibri" w:eastAsia="Times New Roman" w:hAnsi="Calibri" w:cs="Calibri"/>
+                <w:b/>
+                <w:bCs/>
+                <w:color w:val="000000"/>
+                <w:sz w:val="16"/>
+                <w:szCs w:val="16"/>
+              </w:rPr>
+            </w:pPr>
+            <w:r>
+              <w:rPr>
+                <w:rFonts w:ascii="Calibri" w:eastAsia="Times New Roman" w:hAnsi="Calibri" w:cs="Calibri"/>
+                <w:b/>
+                <w:bCs/>
+                <w:color w:val="000000"/>
+                <w:sz w:val="16"/>
+                <w:szCs w:val="16"/>
+              </w:rPr>
+              <w:t>Instructions</w:t>
+            </w:r>
+          </w:p>
+        </w:tc>
+      </w:tr>
+      <w:tr>
+        <w:trPr>
+          <w:trHeight w:val="300"/>
+        </w:trPr>
+        <w:tc>
+          <w:tcPr>
+            <w:tcW w:w="1435" w:type="dxa"/>
+            <w:tcBorders>
+              <w:top w:val="nil"/>
+              <w:left w:val="single" w:sz="4" w:space="0" w:color="auto"/>
+              <w:bottom w:val="single" w:sz="4" w:space="0" w:color="auto"/>
+              <w:right w:val="single" w:sz="4" w:space="0" w:color="auto"/>
+            </w:tcBorders>
+            <w:shd w:val="clear" w:color="auto" w:fill="auto"/>
+            <w:noWrap/>
+            <w:vAlign w:val="center"/>
+            <w:hideMark/>
+          </w:tcPr>
+          <w:p>
+            <w:pPr>
+              <w:spacing w:after="0" w:line="240" w:lineRule="auto"/>
+              <w:rPr>
+                <w:rFonts w:ascii="Calibri" w:eastAsia="Times New Roman" w:hAnsi="Calibri" w:cs="Calibri"/>
+                <w:color w:val="000000"/>
+                <w:sz w:val="16"/>
+                <w:szCs w:val="16"/>
+              </w:rPr>
+            </w:pPr>
+            <w:proofErr w:type="spellStart"/>
+            <w:proofErr w:type="gramStart"/>
+            <w:r>
+              <w:rPr>
+                <w:rFonts w:ascii="Calibri" w:eastAsia="Times New Roman" w:hAnsi="Calibri" w:cs="Calibri"/>
+                <w:color w:val="000000"/>
+                <w:sz w:val="16"/>
+                <w:szCs w:val="16"/>
+              </w:rPr>
+              <w:t>tr:ReviewReport</w:t>
+            </w:r>
+            <w:proofErr w:type="spellEnd"/>
+            <w:proofErr w:type="gramEnd"/>
+          </w:p>
+        </w:tc>
+        <w:tc>
+          <w:tcPr>
+            <w:tcW w:w="1440" w:type="dxa"/>
+            <w:tcBorders>
+              <w:top w:val="nil"/>
+              <w:left w:val="nil"/>
+              <w:bottom w:val="single" w:sz="4" w:space="0" w:color="auto"/>
+              <w:right w:val="single" w:sz="4" w:space="0" w:color="auto"/>
+            </w:tcBorders>
+            <w:shd w:val="clear" w:color="auto" w:fill="auto"/>
+            <w:noWrap/>
+            <w:vAlign w:val="center"/>
+            <w:hideMark/>
+          </w:tcPr>
+          <w:p>
+            <w:pPr>
+              <w:spacing w:after="0" w:line="240" w:lineRule="auto"/>
+              <w:rPr>
+                <w:rFonts w:ascii="Calibri" w:eastAsia="Times New Roman" w:hAnsi="Calibri" w:cs="Calibri"/>
+                <w:color w:val="000000"/>
+                <w:sz w:val="16"/>
+                <w:szCs w:val="16"/>
+              </w:rPr>
+            </w:pPr>
+            <w:proofErr w:type="spellStart"/>
+            <w:proofErr w:type="gramStart"/>
+            <w:r>
+              <w:rPr>
+                <w:rFonts w:ascii="Calibri" w:eastAsia="Times New Roman" w:hAnsi="Calibri" w:cs="Calibri"/>
+                <w:color w:val="000000"/>
+                <w:sz w:val="16"/>
+                <w:szCs w:val="16"/>
+              </w:rPr>
+              <w:t>tr:ReportYear</w:t>
+            </w:r>
+            <w:proofErr w:type="spellEnd"/>
+            <w:proofErr w:type="gramEnd"/>
+          </w:p>
+        </w:tc>
+        <w:tc>
+          <w:tcPr>
+            <w:tcW w:w="2700" w:type="dxa"/>
+            <w:tcBorders>
+              <w:top w:val="nil"/>
+              <w:left w:val="nil"/>
+              <w:bottom w:val="single" w:sz="4" w:space="0" w:color="auto"/>
+              <w:right w:val="single" w:sz="4" w:space="0" w:color="auto"/>
+            </w:tcBorders>
+            <w:shd w:val="clear" w:color="auto" w:fill="auto"/>
+            <w:noWrap/>
+            <w:vAlign w:val="center"/>
+            <w:hideMark/>
+          </w:tcPr>
+          <w:p>
+            <w:pPr>
+              <w:spacing w:after="0" w:line="240" w:lineRule="auto"/>
+              <w:rPr>
+                <w:rFonts w:ascii="Calibri" w:eastAsia="Times New Roman" w:hAnsi="Calibri" w:cs="Calibri"/>
+                <w:color w:val="000000"/>
+                <w:sz w:val="16"/>
+                <w:szCs w:val="16"/>
+              </w:rPr>
+            </w:pPr>
+            <w:proofErr w:type="spellStart"/>
+            <w:proofErr w:type="gramStart"/>
+            <w:r>
+              <w:rPr>
+                <w:rFonts w:ascii="Calibri" w:eastAsia="Times New Roman" w:hAnsi="Calibri" w:cs="Calibri"/>
+                <w:color w:val="000000"/>
+                <w:sz w:val="16"/>
+                <w:szCs w:val="16"/>
+              </w:rPr>
+              <w:t>tr:ReviewReport</w:t>
+            </w:r>
+            <w:proofErr w:type="spellEnd"/>
+            <w:proofErr w:type="gramEnd"/>
+            <w:r>
+              <w:rPr>
+                <w:rFonts w:ascii="Calibri" w:eastAsia="Times New Roman" w:hAnsi="Calibri" w:cs="Calibri"/>
+                <w:color w:val="000000"/>
+                <w:sz w:val="16"/>
+                <w:szCs w:val="16"/>
+              </w:rPr>
+              <w:t>/</w:t>
+            </w:r>
+            <w:proofErr w:type="spellStart"/>
+            <w:r>
+              <w:rPr>
+                <w:rFonts w:ascii="Calibri" w:eastAsia="Times New Roman" w:hAnsi="Calibri" w:cs="Calibri"/>
+                <w:color w:val="000000"/>
+                <w:sz w:val="16"/>
+                <w:szCs w:val="16"/>
+              </w:rPr>
+              <w:t>tr:ReportYear</w:t>
+            </w:r>
+            <w:proofErr w:type="spellEnd"/>
+          </w:p>
+        </w:tc>
+        <w:tc>
+          <w:tcPr>
+            <w:tcW w:w="810" w:type="dxa"/>
+            <w:tcBorders>
+              <w:top w:val="nil"/>
+              <w:left w:val="nil"/>
+              <w:bottom w:val="single" w:sz="4" w:space="0" w:color="auto"/>
+              <w:right w:val="single" w:sz="4" w:space="0" w:color="auto"/>
+            </w:tcBorders>
+            <w:shd w:val="clear" w:color="auto" w:fill="auto"/>
+            <w:noWrap/>
+            <w:vAlign w:val="center"/>
+            <w:hideMark/>
+          </w:tcPr>
+          <w:p>
+            <w:pPr>
+              <w:spacing w:after="0" w:line="240" w:lineRule="auto"/>
+              <w:rPr>
+                <w:rFonts w:ascii="Calibri" w:eastAsia="Times New Roman" w:hAnsi="Calibri" w:cs="Calibri"/>
+                <w:color w:val="000000"/>
+                <w:sz w:val="16"/>
+                <w:szCs w:val="16"/>
+              </w:rPr>
+            </w:pPr>
+            <w:r>
+              <w:rPr>
+                <w:rFonts w:ascii="Calibri" w:eastAsia="Times New Roman" w:hAnsi="Calibri" w:cs="Calibri"/>
+                <w:color w:val="000000"/>
+                <w:sz w:val="16"/>
+                <w:szCs w:val="16"/>
+              </w:rPr>
+              <w:t>UC-002</w:t>
+            </w:r>
+          </w:p>
+        </w:tc>
+        <w:tc>
+          <w:tcPr>
+            <w:tcW w:w="2610" w:type="dxa"/>
+            <w:tcBorders>
+              <w:top w:val="nil"/>
+              <w:left w:val="nil"/>
+              <w:bottom w:val="single" w:sz="4" w:space="0" w:color="auto"/>
+              <w:right w:val="single" w:sz="4" w:space="0" w:color="auto"/>
+            </w:tcBorders>
+            <w:shd w:val="clear" w:color="auto" w:fill="auto"/>
+            <w:noWrap/>
+            <w:vAlign w:val="center"/>
+            <w:hideMark/>
+          </w:tcPr>
+          <w:p>
+            <w:pPr>
+              <w:spacing w:after="0" w:line="240" w:lineRule="auto"/>
+              <w:rPr>
+                <w:rFonts w:ascii="Calibri" w:eastAsia="Times New Roman" w:hAnsi="Calibri" w:cs="Calibri"/>
+                <w:color w:val="000000"/>
+                <w:sz w:val="16"/>
+                <w:szCs w:val="16"/>
+              </w:rPr>
+            </w:pPr>
+            <w:proofErr w:type="spellStart"/>
+            <w:proofErr w:type="gramStart"/>
+            <w:r>
+              <w:rPr>
+                <w:rFonts w:ascii="Calibri" w:eastAsia="Times New Roman" w:hAnsi="Calibri" w:cs="Calibri"/>
+                <w:color w:val="000000"/>
+                <w:sz w:val="16"/>
+                <w:szCs w:val="16"/>
+              </w:rPr>
+              <w:t>cr:ClinicalReview</w:t>
+            </w:r>
+            <w:proofErr w:type="spellEnd"/>
+            <w:proofErr w:type="gramEnd"/>
+            <w:r>
+              <w:rPr>
+                <w:rFonts w:ascii="Calibri" w:eastAsia="Times New Roman" w:hAnsi="Calibri" w:cs="Calibri"/>
+                <w:color w:val="000000"/>
+                <w:sz w:val="16"/>
+                <w:szCs w:val="16"/>
+              </w:rPr>
+              <w:t>/</w:t>
+            </w:r>
+            <w:proofErr w:type="spellStart"/>
+            <w:r>
+              <w:rPr>
+                <w:rFonts w:ascii="Calibri" w:eastAsia="Times New Roman" w:hAnsi="Calibri" w:cs="Calibri"/>
+                <w:color w:val="000000"/>
+                <w:sz w:val="16"/>
+                <w:szCs w:val="16"/>
+              </w:rPr>
+              <w:t>cr:ReviewDate</w:t>
+            </w:r>
+            <w:proofErr w:type="spellEnd"/>
+          </w:p>
+        </w:tc>
+        <w:tc>
+          <w:tcPr>
+            <w:tcW w:w="1817" w:type="dxa"/>
+            <w:tcBorders>
+              <w:top w:val="nil"/>
+              <w:left w:val="nil"/>
+              <w:bottom w:val="single" w:sz="4" w:space="0" w:color="auto"/>
+              <w:right w:val="single" w:sz="4" w:space="0" w:color="auto"/>
+            </w:tcBorders>
+            <w:shd w:val="clear" w:color="auto" w:fill="auto"/>
+            <w:noWrap/>
+            <w:vAlign w:val="center"/>
+            <w:hideMark/>
+          </w:tcPr>
+          <w:p>
+            <w:pPr>
+              <w:spacing w:after="0" w:line="240" w:lineRule="auto"/>
+              <w:rPr>
+                <w:rFonts w:ascii="Calibri" w:eastAsia="Times New Roman" w:hAnsi="Calibri" w:cs="Calibri"/>
+                <w:color w:val="000000"/>
+                <w:sz w:val="16"/>
+                <w:szCs w:val="16"/>
+              </w:rPr>
+            </w:pPr>
+            <w:r>
+              <w:rPr>
+                <w:rFonts w:ascii="Calibri" w:eastAsia="Times New Roman" w:hAnsi="Calibri" w:cs="Calibri"/>
+                <w:color w:val="000000"/>
+                <w:sz w:val="16"/>
+                <w:szCs w:val="16"/>
+              </w:rPr>
+              <w:t>date(</w:t>
+            </w:r>
+            <w:proofErr w:type="spellStart"/>
+            <w:proofErr w:type="gramStart"/>
+            <w:r>
+              <w:rPr>
+                <w:rFonts w:ascii="Calibri" w:eastAsia="Times New Roman" w:hAnsi="Calibri" w:cs="Calibri"/>
+                <w:color w:val="000000"/>
+                <w:sz w:val="16"/>
+                <w:szCs w:val="16"/>
+              </w:rPr>
+              <w:t>year,month</w:t>
+            </w:r>
+            <w:proofErr w:type="gramEnd"/>
+            <w:r>
+              <w:rPr>
+                <w:rFonts w:ascii="Calibri" w:eastAsia="Times New Roman" w:hAnsi="Calibri" w:cs="Calibri"/>
+                <w:color w:val="000000"/>
+                <w:sz w:val="16"/>
+                <w:szCs w:val="16"/>
+              </w:rPr>
+              <w:t>,day</w:t>
+            </w:r>
+            <w:proofErr w:type="spellEnd"/>
+            <w:r>
+              <w:rPr>
+                <w:rFonts w:ascii="Calibri" w:eastAsia="Times New Roman" w:hAnsi="Calibri" w:cs="Calibri"/>
+                <w:color w:val="000000"/>
+                <w:sz w:val="16"/>
+                <w:szCs w:val="16"/>
+              </w:rPr>
+              <w:t>)</w:t>
+            </w:r>
+          </w:p>
+        </w:tc>
+        <w:tc>
+          <w:tcPr>
+            <w:tcW w:w="3583" w:type="dxa"/>
+            <w:tcBorders>
+              <w:top w:val="nil"/>
+              <w:left w:val="nil"/>
+              <w:bottom w:val="single" w:sz="4" w:space="0" w:color="auto"/>
+              <w:right w:val="single" w:sz="4" w:space="0" w:color="auto"/>
+            </w:tcBorders>
+            <w:shd w:val="clear" w:color="auto" w:fill="auto"/>
+            <w:noWrap/>
+            <w:vAlign w:val="center"/>
+            <w:hideMark/>
+          </w:tcPr>
+          <w:p>
+            <w:pPr>
+              <w:spacing w:after="0" w:line="240" w:lineRule="auto"/>
+              <w:rPr>
+                <w:rFonts w:ascii="Calibri" w:eastAsia="Times New Roman" w:hAnsi="Calibri" w:cs="Calibri"/>
+                <w:color w:val="000000"/>
+                <w:sz w:val="16"/>
+                <w:szCs w:val="16"/>
+              </w:rPr>
+            </w:pPr>
+            <w:r>
+              <w:rPr>
+                <w:rFonts w:ascii="Calibri" w:eastAsia="Times New Roman" w:hAnsi="Calibri" w:cs="Calibri"/>
+                <w:color w:val="000000"/>
+                <w:sz w:val="16"/>
+                <w:szCs w:val="16"/>
+              </w:rPr>
+              <w:t>Prepare date from Report Year, Month, Day</w:t>
+            </w:r>
+          </w:p>
+        </w:tc>
+      </w:tr>
+      <w:tr>
+        <w:trPr>
+          <w:trHeight w:val="300"/>
+        </w:trPr>
+        <w:tc>
+          <w:tcPr>
+            <w:tcW w:w="1435" w:type="dxa"/>
+            <w:tcBorders>
+              <w:top w:val="nil"/>
+              <w:left w:val="single" w:sz="4" w:space="0" w:color="auto"/>
+              <w:bottom w:val="single" w:sz="4" w:space="0" w:color="auto"/>
+              <w:right w:val="single" w:sz="4" w:space="0" w:color="auto"/>
+            </w:tcBorders>
+            <w:shd w:val="clear" w:color="auto" w:fill="auto"/>
+            <w:noWrap/>
+            <w:vAlign w:val="center"/>
+            <w:hideMark/>
+          </w:tcPr>
+          <w:p>
+            <w:pPr>
+              <w:spacing w:after="0" w:line="240" w:lineRule="auto"/>
+              <w:rPr>
+                <w:rFonts w:ascii="Calibri" w:eastAsia="Times New Roman" w:hAnsi="Calibri" w:cs="Calibri"/>
+                <w:color w:val="000000"/>
+                <w:sz w:val="16"/>
+                <w:szCs w:val="16"/>
+              </w:rPr>
+            </w:pPr>
+            <w:proofErr w:type="spellStart"/>
+            <w:proofErr w:type="gramStart"/>
+            <w:r>
+              <w:rPr>
+                <w:rFonts w:ascii="Calibri" w:eastAsia="Times New Roman" w:hAnsi="Calibri" w:cs="Calibri"/>
+                <w:color w:val="000000"/>
+                <w:sz w:val="16"/>
+                <w:szCs w:val="16"/>
+              </w:rPr>
+              <w:t>tr:ReviewReport</w:t>
+            </w:r>
+            <w:proofErr w:type="spellEnd"/>
+            <w:proofErr w:type="gramEnd"/>
+          </w:p>
+        </w:tc>
+        <w:tc>
+          <w:tcPr>
+            <w:tcW w:w="1440" w:type="dxa"/>
+            <w:tcBorders>
+              <w:top w:val="nil"/>
+              <w:left w:val="nil"/>
+              <w:bottom w:val="single" w:sz="4" w:space="0" w:color="auto"/>
+              <w:right w:val="single" w:sz="4" w:space="0" w:color="auto"/>
+            </w:tcBorders>
+            <w:shd w:val="clear" w:color="auto" w:fill="auto"/>
+            <w:noWrap/>
+            <w:vAlign w:val="center"/>
+            <w:hideMark/>
+          </w:tcPr>
+          <w:p>
+            <w:pPr>
+              <w:spacing w:after="0" w:line="240" w:lineRule="auto"/>
+              <w:rPr>
+                <w:rFonts w:ascii="Calibri" w:eastAsia="Times New Roman" w:hAnsi="Calibri" w:cs="Calibri"/>
+                <w:color w:val="000000"/>
+                <w:sz w:val="16"/>
+                <w:szCs w:val="16"/>
+              </w:rPr>
+            </w:pPr>
+            <w:proofErr w:type="spellStart"/>
+            <w:proofErr w:type="gramStart"/>
+            <w:r>
+              <w:rPr>
+                <w:rFonts w:ascii="Calibri" w:eastAsia="Times New Roman" w:hAnsi="Calibri" w:cs="Calibri"/>
+                <w:color w:val="000000"/>
+                <w:sz w:val="16"/>
+                <w:szCs w:val="16"/>
+              </w:rPr>
+              <w:t>tr:ReportMonth</w:t>
+            </w:r>
+            <w:proofErr w:type="spellEnd"/>
+            <w:proofErr w:type="gramEnd"/>
+          </w:p>
+        </w:tc>
+        <w:tc>
+          <w:tcPr>
+            <w:tcW w:w="2700" w:type="dxa"/>
+            <w:tcBorders>
+              <w:top w:val="nil"/>
+              <w:left w:val="nil"/>
+              <w:bottom w:val="single" w:sz="4" w:space="0" w:color="auto"/>
+              <w:right w:val="single" w:sz="4" w:space="0" w:color="auto"/>
+            </w:tcBorders>
+            <w:shd w:val="clear" w:color="auto" w:fill="auto"/>
+            <w:noWrap/>
+            <w:vAlign w:val="center"/>
+            <w:hideMark/>
+          </w:tcPr>
+          <w:p>
+            <w:pPr>
+              <w:spacing w:after="0" w:line="240" w:lineRule="auto"/>
+              <w:rPr>
+                <w:rFonts w:ascii="Calibri" w:eastAsia="Times New Roman" w:hAnsi="Calibri" w:cs="Calibri"/>
+                <w:color w:val="000000"/>
+                <w:sz w:val="16"/>
+                <w:szCs w:val="16"/>
+              </w:rPr>
+            </w:pPr>
+            <w:proofErr w:type="spellStart"/>
+            <w:proofErr w:type="gramStart"/>
+            <w:r>
+              <w:rPr>
+                <w:rFonts w:ascii="Calibri" w:eastAsia="Times New Roman" w:hAnsi="Calibri" w:cs="Calibri"/>
+                <w:color w:val="000000"/>
+                <w:sz w:val="16"/>
+                <w:szCs w:val="16"/>
+              </w:rPr>
+              <w:t>tr:ReviewReport</w:t>
+            </w:r>
+            <w:proofErr w:type="spellEnd"/>
+            <w:proofErr w:type="gramEnd"/>
+            <w:r>
+              <w:rPr>
+                <w:rFonts w:ascii="Calibri" w:eastAsia="Times New Roman" w:hAnsi="Calibri" w:cs="Calibri"/>
+                <w:color w:val="000000"/>
+                <w:sz w:val="16"/>
+                <w:szCs w:val="16"/>
+              </w:rPr>
+              <w:t>/</w:t>
+            </w:r>
+            <w:proofErr w:type="spellStart"/>
+            <w:r>
+              <w:rPr>
+                <w:rFonts w:ascii="Calibri" w:eastAsia="Times New Roman" w:hAnsi="Calibri" w:cs="Calibri"/>
+                <w:color w:val="000000"/>
+                <w:sz w:val="16"/>
+                <w:szCs w:val="16"/>
+              </w:rPr>
+              <w:t>tr:ReportMonth</w:t>
+            </w:r>
+            <w:proofErr w:type="spellEnd"/>
+          </w:p>
+        </w:tc>
+        <w:tc>
+          <w:tcPr>
+            <w:tcW w:w="810" w:type="dxa"/>
+            <w:tcBorders>
+              <w:top w:val="nil"/>
+              <w:left w:val="nil"/>
+              <w:bottom w:val="single" w:sz="4" w:space="0" w:color="auto"/>
+              <w:right w:val="single" w:sz="4" w:space="0" w:color="auto"/>
+            </w:tcBorders>
+            <w:shd w:val="clear" w:color="auto" w:fill="auto"/>
+            <w:noWrap/>
+            <w:vAlign w:val="center"/>
+            <w:hideMark/>
+          </w:tcPr>
+          <w:p>
+            <w:pPr>
+              <w:spacing w:after="0" w:line="240" w:lineRule="auto"/>
+              <w:rPr>
+                <w:rFonts w:ascii="Calibri" w:eastAsia="Times New Roman" w:hAnsi="Calibri" w:cs="Calibri"/>
+                <w:color w:val="000000"/>
+                <w:sz w:val="16"/>
+                <w:szCs w:val="16"/>
+              </w:rPr>
+            </w:pPr>
+            <w:r>
+              <w:rPr>
+                <w:rFonts w:ascii="Calibri" w:eastAsia="Times New Roman" w:hAnsi="Calibri" w:cs="Calibri"/>
+                <w:color w:val="000000"/>
+                <w:sz w:val="16"/>
+                <w:szCs w:val="16"/>
+              </w:rPr>
+              <w:t>UC-002</w:t>
+            </w:r>
+          </w:p>
+        </w:tc>
+        <w:tc>
+          <w:tcPr>
+            <w:tcW w:w="2610" w:type="dxa"/>
+            <w:tcBorders>
+              <w:top w:val="nil"/>
+              <w:left w:val="nil"/>
+              <w:bottom w:val="single" w:sz="4" w:space="0" w:color="auto"/>
+              <w:right w:val="single" w:sz="4" w:space="0" w:color="auto"/>
+            </w:tcBorders>
+            <w:shd w:val="clear" w:color="auto" w:fill="auto"/>
+            <w:noWrap/>
+            <w:vAlign w:val="center"/>
+            <w:hideMark/>
+          </w:tcPr>
+          <w:p>
+            <w:pPr>
+              <w:spacing w:after="0" w:line="240" w:lineRule="auto"/>
+              <w:rPr>
+                <w:rFonts w:ascii="Calibri" w:eastAsia="Times New Roman" w:hAnsi="Calibri" w:cs="Calibri"/>
+                <w:color w:val="000000"/>
+                <w:sz w:val="16"/>
+                <w:szCs w:val="16"/>
+              </w:rPr>
+            </w:pPr>
+            <w:r>
+              <w:rPr>
+                <w:rFonts w:ascii="Calibri" w:eastAsia="Times New Roman" w:hAnsi="Calibri" w:cs="Calibri"/>
+                <w:color w:val="000000"/>
+                <w:sz w:val="16"/>
+                <w:szCs w:val="16"/>
+              </w:rPr>
+              <w:t> </w:t>
+            </w:r>
+          </w:p>
+        </w:tc>
+        <w:tc>
+          <w:tcPr>
+            <w:tcW w:w="1817" w:type="dxa"/>
+            <w:tcBorders>
+              <w:top w:val="nil"/>
+              <w:left w:val="nil"/>
+              <w:bottom w:val="single" w:sz="4" w:space="0" w:color="auto"/>
+              <w:right w:val="single" w:sz="4" w:space="0" w:color="auto"/>
+            </w:tcBorders>
+            <w:shd w:val="clear" w:color="auto" w:fill="auto"/>
+            <w:noWrap/>
+            <w:vAlign w:val="center"/>
+            <w:hideMark/>
+          </w:tcPr>
+          <w:p>
+            <w:pPr>
+              <w:spacing w:after="0" w:line="240" w:lineRule="auto"/>
+              <w:rPr>
+                <w:rFonts w:ascii="Calibri" w:eastAsia="Times New Roman" w:hAnsi="Calibri" w:cs="Calibri"/>
+                <w:color w:val="000000"/>
+                <w:sz w:val="16"/>
+                <w:szCs w:val="16"/>
+              </w:rPr>
+            </w:pPr>
+            <w:r>
+              <w:rPr>
+                <w:rFonts w:ascii="Calibri" w:eastAsia="Times New Roman" w:hAnsi="Calibri" w:cs="Calibri"/>
+                <w:color w:val="000000"/>
+                <w:sz w:val="16"/>
+                <w:szCs w:val="16"/>
+              </w:rPr>
+              <w:t> </w:t>
+            </w:r>
+          </w:p>
+        </w:tc>
+        <w:tc>
+          <w:tcPr>
+            <w:tcW w:w="3583" w:type="dxa"/>
+            <w:tcBorders>
+              <w:top w:val="nil"/>
+              <w:left w:val="nil"/>
+              <w:bottom w:val="single" w:sz="4" w:space="0" w:color="auto"/>
+              <w:right w:val="single" w:sz="4" w:space="0" w:color="auto"/>
+            </w:tcBorders>
+            <w:shd w:val="clear" w:color="auto" w:fill="auto"/>
+            <w:noWrap/>
+            <w:vAlign w:val="center"/>
+            <w:hideMark/>
+          </w:tcPr>
+          <w:p>
+            <w:pPr>
+              <w:spacing w:after="0" w:line="240" w:lineRule="auto"/>
+              <w:rPr>
+                <w:rFonts w:ascii="Calibri" w:eastAsia="Times New Roman" w:hAnsi="Calibri" w:cs="Calibri"/>
+                <w:color w:val="000000"/>
+                <w:sz w:val="16"/>
+                <w:szCs w:val="16"/>
+              </w:rPr>
+            </w:pPr>
+            <w:r>
+              <w:rPr>
+                <w:rFonts w:ascii="Calibri" w:eastAsia="Times New Roman" w:hAnsi="Calibri" w:cs="Calibri"/>
+                <w:color w:val="000000"/>
+                <w:sz w:val="16"/>
+                <w:szCs w:val="16"/>
+              </w:rPr>
+              <w:t> </w:t>
+            </w:r>
+          </w:p>
+        </w:tc>
+      </w:tr>
+      <w:tr>
+        <w:trPr>
+          <w:trHeight w:val="300"/>
+        </w:trPr>
+        <w:tc>
+          <w:tcPr>
+            <w:tcW w:w="1435" w:type="dxa"/>
+            <w:tcBorders>
+              <w:top w:val="nil"/>
+              <w:left w:val="single" w:sz="4" w:space="0" w:color="auto"/>
+              <w:bottom w:val="single" w:sz="4" w:space="0" w:color="auto"/>
+              <w:right w:val="single" w:sz="4" w:space="0" w:color="auto"/>
+            </w:tcBorders>
+            <w:shd w:val="clear" w:color="auto" w:fill="auto"/>
+            <w:noWrap/>
+            <w:vAlign w:val="center"/>
+            <w:hideMark/>
+          </w:tcPr>
+          <w:p>
+            <w:pPr>
+              <w:spacing w:after="0" w:line="240" w:lineRule="auto"/>
+              <w:rPr>
+                <w:rFonts w:ascii="Calibri" w:eastAsia="Times New Roman" w:hAnsi="Calibri" w:cs="Calibri"/>
+                <w:color w:val="000000"/>
+                <w:sz w:val="16"/>
+                <w:szCs w:val="16"/>
+              </w:rPr>
+            </w:pPr>
+            <w:proofErr w:type="spellStart"/>
+            <w:proofErr w:type="gramStart"/>
+            <w:r>
+              <w:rPr>
+                <w:rFonts w:ascii="Calibri" w:eastAsia="Times New Roman" w:hAnsi="Calibri" w:cs="Calibri"/>
+                <w:color w:val="000000"/>
+                <w:sz w:val="16"/>
+                <w:szCs w:val="16"/>
+              </w:rPr>
+              <w:t>tr:ReviewReport</w:t>
+            </w:r>
+            <w:proofErr w:type="spellEnd"/>
+            <w:proofErr w:type="gramEnd"/>
+          </w:p>
+        </w:tc>
+        <w:tc>
+          <w:tcPr>
+            <w:tcW w:w="1440" w:type="dxa"/>
+            <w:tcBorders>
+              <w:top w:val="nil"/>
+              <w:left w:val="nil"/>
+              <w:bottom w:val="single" w:sz="4" w:space="0" w:color="auto"/>
+              <w:right w:val="single" w:sz="4" w:space="0" w:color="auto"/>
+            </w:tcBorders>
+            <w:shd w:val="clear" w:color="auto" w:fill="auto"/>
+            <w:noWrap/>
+            <w:vAlign w:val="center"/>
+            <w:hideMark/>
+          </w:tcPr>
+          <w:p>
+            <w:pPr>
+              <w:spacing w:after="0" w:line="240" w:lineRule="auto"/>
+              <w:rPr>
+                <w:rFonts w:ascii="Calibri" w:eastAsia="Times New Roman" w:hAnsi="Calibri" w:cs="Calibri"/>
+                <w:color w:val="000000"/>
+                <w:sz w:val="16"/>
+                <w:szCs w:val="16"/>
+              </w:rPr>
+            </w:pPr>
+            <w:proofErr w:type="spellStart"/>
+            <w:proofErr w:type="gramStart"/>
+            <w:r>
+              <w:rPr>
+                <w:rFonts w:ascii="Calibri" w:eastAsia="Times New Roman" w:hAnsi="Calibri" w:cs="Calibri"/>
+                <w:color w:val="000000"/>
+                <w:sz w:val="16"/>
+                <w:szCs w:val="16"/>
+              </w:rPr>
+              <w:t>tr:ReportDay</w:t>
+            </w:r>
+            <w:proofErr w:type="spellEnd"/>
+            <w:proofErr w:type="gramEnd"/>
+          </w:p>
+        </w:tc>
+        <w:tc>
+          <w:tcPr>
+            <w:tcW w:w="2700" w:type="dxa"/>
+            <w:tcBorders>
+              <w:top w:val="nil"/>
+              <w:left w:val="nil"/>
+              <w:bottom w:val="single" w:sz="4" w:space="0" w:color="auto"/>
+              <w:right w:val="single" w:sz="4" w:space="0" w:color="auto"/>
+            </w:tcBorders>
+            <w:shd w:val="clear" w:color="auto" w:fill="auto"/>
+            <w:noWrap/>
+            <w:vAlign w:val="center"/>
+            <w:hideMark/>
+          </w:tcPr>
+          <w:p>
+            <w:pPr>
+              <w:spacing w:after="0" w:line="240" w:lineRule="auto"/>
+              <w:rPr>
+                <w:rFonts w:ascii="Calibri" w:eastAsia="Times New Roman" w:hAnsi="Calibri" w:cs="Calibri"/>
+                <w:color w:val="000000"/>
+                <w:sz w:val="16"/>
+                <w:szCs w:val="16"/>
+              </w:rPr>
+            </w:pPr>
+            <w:proofErr w:type="spellStart"/>
+            <w:proofErr w:type="gramStart"/>
+            <w:r>
+              <w:rPr>
+                <w:rFonts w:ascii="Calibri" w:eastAsia="Times New Roman" w:hAnsi="Calibri" w:cs="Calibri"/>
+                <w:color w:val="000000"/>
+                <w:sz w:val="16"/>
+                <w:szCs w:val="16"/>
+              </w:rPr>
+              <w:t>tr:ReviewReport</w:t>
+            </w:r>
+            <w:proofErr w:type="spellEnd"/>
+            <w:proofErr w:type="gramEnd"/>
+            <w:r>
+              <w:rPr>
+                <w:rFonts w:ascii="Calibri" w:eastAsia="Times New Roman" w:hAnsi="Calibri" w:cs="Calibri"/>
+                <w:color w:val="000000"/>
+                <w:sz w:val="16"/>
+                <w:szCs w:val="16"/>
+              </w:rPr>
+              <w:t>/</w:t>
+            </w:r>
+            <w:proofErr w:type="spellStart"/>
+            <w:r>
+              <w:rPr>
+                <w:rFonts w:ascii="Calibri" w:eastAsia="Times New Roman" w:hAnsi="Calibri" w:cs="Calibri"/>
+                <w:color w:val="000000"/>
+                <w:sz w:val="16"/>
+                <w:szCs w:val="16"/>
+              </w:rPr>
+              <w:t>tr:ReportDay</w:t>
+            </w:r>
+            <w:proofErr w:type="spellEnd"/>
+          </w:p>
+        </w:tc>
+        <w:tc>
+          <w:tcPr>
+            <w:tcW w:w="810" w:type="dxa"/>
+            <w:tcBorders>
+              <w:top w:val="nil"/>
+              <w:left w:val="nil"/>
+              <w:bottom w:val="single" w:sz="4" w:space="0" w:color="auto"/>
+              <w:right w:val="single" w:sz="4" w:space="0" w:color="auto"/>
+            </w:tcBorders>
+            <w:shd w:val="clear" w:color="auto" w:fill="auto"/>
+            <w:noWrap/>
+            <w:vAlign w:val="center"/>
+            <w:hideMark/>
+          </w:tcPr>
+          <w:p>
+            <w:pPr>
+              <w:spacing w:after="0" w:line="240" w:lineRule="auto"/>
+              <w:rPr>
+                <w:rFonts w:ascii="Calibri" w:eastAsia="Times New Roman" w:hAnsi="Calibri" w:cs="Calibri"/>
+                <w:color w:val="000000"/>
+                <w:sz w:val="16"/>
+                <w:szCs w:val="16"/>
+              </w:rPr>
+            </w:pPr>
+            <w:r>
+              <w:rPr>
+                <w:rFonts w:ascii="Calibri" w:eastAsia="Times New Roman" w:hAnsi="Calibri" w:cs="Calibri"/>
+                <w:color w:val="000000"/>
+                <w:sz w:val="16"/>
+                <w:szCs w:val="16"/>
+              </w:rPr>
+              <w:t>UC-002</w:t>
+            </w:r>
+          </w:p>
+        </w:tc>
+        <w:tc>
+          <w:tcPr>
+            <w:tcW w:w="2610" w:type="dxa"/>
+            <w:tcBorders>
+              <w:top w:val="nil"/>
+              <w:left w:val="nil"/>
+              <w:bottom w:val="single" w:sz="4" w:space="0" w:color="auto"/>
+              <w:right w:val="single" w:sz="4" w:space="0" w:color="auto"/>
+            </w:tcBorders>
+            <w:shd w:val="clear" w:color="auto" w:fill="auto"/>
+            <w:noWrap/>
+            <w:vAlign w:val="center"/>
+            <w:hideMark/>
+          </w:tcPr>
+          <w:p>
+            <w:pPr>
+              <w:spacing w:after="0" w:line="240" w:lineRule="auto"/>
+              <w:rPr>
+                <w:rFonts w:ascii="Calibri" w:eastAsia="Times New Roman" w:hAnsi="Calibri" w:cs="Calibri"/>
+                <w:color w:val="000000"/>
+                <w:sz w:val="16"/>
+                <w:szCs w:val="16"/>
+              </w:rPr>
+            </w:pPr>
+            <w:r>
+              <w:rPr>
+                <w:rFonts w:ascii="Calibri" w:eastAsia="Times New Roman" w:hAnsi="Calibri" w:cs="Calibri"/>
+                <w:color w:val="000000"/>
+                <w:sz w:val="16"/>
+                <w:szCs w:val="16"/>
+              </w:rPr>
+              <w:t> </w:t>
+            </w:r>
+          </w:p>
+        </w:tc>
+        <w:tc>
+          <w:tcPr>
+            <w:tcW w:w="1817" w:type="dxa"/>
+            <w:tcBorders>
+              <w:top w:val="nil"/>
+              <w:left w:val="nil"/>
+              <w:bottom w:val="single" w:sz="4" w:space="0" w:color="auto"/>
+              <w:right w:val="single" w:sz="4" w:space="0" w:color="auto"/>
+            </w:tcBorders>
+            <w:shd w:val="clear" w:color="auto" w:fill="auto"/>
+            <w:noWrap/>
+            <w:vAlign w:val="center"/>
+            <w:hideMark/>
+          </w:tcPr>
+          <w:p>
+            <w:pPr>
+              <w:spacing w:after="0" w:line="240" w:lineRule="auto"/>
+              <w:rPr>
+                <w:rFonts w:ascii="Calibri" w:eastAsia="Times New Roman" w:hAnsi="Calibri" w:cs="Calibri"/>
+                <w:color w:val="000000"/>
+                <w:sz w:val="16"/>
+                <w:szCs w:val="16"/>
+              </w:rPr>
+            </w:pPr>
+            <w:r>
+              <w:rPr>
+                <w:rFonts w:ascii="Calibri" w:eastAsia="Times New Roman" w:hAnsi="Calibri" w:cs="Calibri"/>
+                <w:color w:val="000000"/>
+                <w:sz w:val="16"/>
+                <w:szCs w:val="16"/>
+              </w:rPr>
+              <w:t> </w:t>
+            </w:r>
+          </w:p>
+        </w:tc>
+        <w:tc>
+          <w:tcPr>
+            <w:tcW w:w="3583" w:type="dxa"/>
+            <w:tcBorders>
+              <w:top w:val="nil"/>
+              <w:left w:val="nil"/>
+              <w:bottom w:val="single" w:sz="4" w:space="0" w:color="auto"/>
+              <w:right w:val="single" w:sz="4" w:space="0" w:color="auto"/>
+            </w:tcBorders>
+            <w:shd w:val="clear" w:color="auto" w:fill="auto"/>
+            <w:noWrap/>
+            <w:vAlign w:val="center"/>
+            <w:hideMark/>
+          </w:tcPr>
+          <w:p>
+            <w:pPr>
+              <w:spacing w:after="0" w:line="240" w:lineRule="auto"/>
+              <w:rPr>
+                <w:rFonts w:ascii="Calibri" w:eastAsia="Times New Roman" w:hAnsi="Calibri" w:cs="Calibri"/>
+                <w:color w:val="000000"/>
+                <w:sz w:val="16"/>
+                <w:szCs w:val="16"/>
+              </w:rPr>
+            </w:pPr>
+            <w:r>
+              <w:rPr>
+                <w:rFonts w:ascii="Calibri" w:eastAsia="Times New Roman" w:hAnsi="Calibri" w:cs="Calibri"/>
+                <w:color w:val="000000"/>
+                <w:sz w:val="16"/>
+                <w:szCs w:val="16"/>
+              </w:rPr>
+              <w:t> </w:t>
+            </w:r>
+          </w:p>
+        </w:tc>
+      </w:tr>
+    </w:tbl>
+    <w:p>
+      <w:pPr>
+        <w:spacing w:before="120" w:after="120"/>
+      </w:pPr>
+      <w:r>
+        <w:t>The above example maps individual date component (Year, Month, Day) into a date.</w:t>
+      </w:r>
+    </w:p>
+    <w:p>
+      <w:pPr>
+        <w:spacing w:before="120" w:after="120"/>
+      </w:pPr>
+    </w:p>
+    <w:p>
+      <w:pPr>
+        <w:spacing w:before="120" w:after="120"/>
+      </w:pPr>
     </w:p>
     <w:p>
       <w:pPr>
         <w:pStyle w:val="Heading3"/>
-      </w:pPr>
-      <w:bookmarkStart w:id="12" w:name="_Toc124089417"/>
+        <w:keepNext w:val="0"/>
+        <w:keepLines w:val="0"/>
+        <w:sectPr>
+          <w:pgSz w:w="15840" w:h="12240" w:orient="landscape"/>
+          <w:pgMar w:top="720" w:right="720" w:bottom="720" w:left="720" w:header="720" w:footer="720" w:gutter="0"/>
+          <w:cols w:space="720"/>
+          <w:docGrid w:linePitch="360"/>
+        </w:sectPr>
+      </w:pPr>
+    </w:p>
+    <w:p>
+      <w:pPr>
+        <w:pStyle w:val="Heading3"/>
+        <w:keepNext w:val="0"/>
+        <w:keepLines w:val="0"/>
+      </w:pPr>
+      <w:bookmarkStart w:id="16" w:name="_Toc124583940"/>
       <w:r>
         <w:lastRenderedPageBreak/>
-        <w:t>4.6.1 EDAM Use Case Mappings – Map Play (</w:t>
+        <w:t>4</w:t>
+      </w:r>
+      <w:r>
+        <w:t>.6.</w:t>
+      </w:r>
+      <w:r>
+        <w:t>2</w:t>
+      </w:r>
+      <w:r>
+        <w:t xml:space="preserve"> EDAM Use Case Mappings – Map Play (</w:t>
       </w:r>
       <w:proofErr w:type="spellStart"/>
       <w:r>
@@ -3722,12 +6814,10 @@
       <w:r>
         <w:t>)</w:t>
       </w:r>
-      <w:bookmarkEnd w:id="12"/>
-    </w:p>
-    <w:p>
-      <w:pPr>
-        <w:keepNext/>
-        <w:keepLines/>
+      <w:bookmarkEnd w:id="16"/>
+    </w:p>
+    <w:p>
+      <w:pPr>
         <w:spacing w:before="120" w:after="120"/>
       </w:pPr>
       <w:r>
@@ -3745,7 +6835,13 @@
       </w:r>
       <w:proofErr w:type="spellEnd"/>
       <w:r>
-        <w:t xml:space="preserve"> is supported.  Given an instance of a document for the source (left side) Tree a JSON sample is automatically generated by clicking the “Sample” label and display in the panel as shown in Figure 4.6.1.</w:t>
+        <w:t xml:space="preserve"> is supported.  Given an instance of a document for the source (left side) Tree a JSON sample is automatically generated by clicking the “Sample” label and display in the panel as shown in Figure 4.6.</w:t>
+      </w:r>
+      <w:r>
+        <w:t>2</w:t>
+      </w:r>
+      <w:r>
+        <w:t>.</w:t>
       </w:r>
     </w:p>
     <w:p>
@@ -3774,7 +6870,7 @@
                     <pic:cNvPicPr/>
                   </pic:nvPicPr>
                   <pic:blipFill>
-                    <a:blip r:embed="rId18"/>
+                    <a:blip r:embed="rId20"/>
                     <a:stretch>
                       <a:fillRect/>
                     </a:stretch>
@@ -3803,7 +6899,21 @@
         <w:jc w:val="center"/>
       </w:pPr>
       <w:r>
-        <w:t xml:space="preserve">Figure 4.6.1.  Use Case Mappings Play using </w:t>
+        <w:t xml:space="preserve">Figure </w:t>
+      </w:r>
+      <w:proofErr w:type="gramStart"/>
+      <w:r>
+        <w:t>4.6.</w:t>
+      </w:r>
+      <w:r>
+        <w:t>2</w:t>
+      </w:r>
+      <w:r>
+        <w:t xml:space="preserve">  Use</w:t>
+      </w:r>
+      <w:proofErr w:type="gramEnd"/>
+      <w:r>
+        <w:t xml:space="preserve"> Case Mappings Play using </w:t>
       </w:r>
       <w:proofErr w:type="spellStart"/>
       <w:r>
@@ -3842,12 +6952,12 @@
       <w:pPr>
         <w:pStyle w:val="Heading1"/>
       </w:pPr>
-      <w:bookmarkStart w:id="13" w:name="_Toc124089418"/>
+      <w:bookmarkStart w:id="17" w:name="_Toc124583941"/>
       <w:r>
         <w:lastRenderedPageBreak/>
         <w:t>Appendix A. EDAM Projects Structure</w:t>
       </w:r>
-      <w:bookmarkEnd w:id="13"/>
+      <w:bookmarkEnd w:id="17"/>
     </w:p>
     <w:p>
       <w:pPr>
@@ -3898,14 +7008,14 @@
       <w:pPr>
         <w:pStyle w:val="Heading2"/>
       </w:pPr>
-      <w:bookmarkStart w:id="14" w:name="_Toc124089419"/>
+      <w:bookmarkStart w:id="18" w:name="_Toc124583942"/>
       <w:r>
         <w:t xml:space="preserve">A.1 </w:t>
       </w:r>
       <w:r>
         <w:t>EDAM App Data Templates and Projects</w:t>
       </w:r>
-      <w:bookmarkEnd w:id="14"/>
+      <w:bookmarkEnd w:id="18"/>
     </w:p>
     <w:p>
       <w:pPr>
@@ -4057,11 +7167,11 @@
       <w:pPr>
         <w:pStyle w:val="Heading2"/>
       </w:pPr>
-      <w:bookmarkStart w:id="15" w:name="_Toc124089420"/>
+      <w:bookmarkStart w:id="19" w:name="_Toc124583943"/>
       <w:r>
         <w:t>A.2 Projects Folder</w:t>
       </w:r>
-      <w:bookmarkEnd w:id="15"/>
+      <w:bookmarkEnd w:id="19"/>
     </w:p>
     <w:p>
       <w:pPr>
@@ -4162,7 +7272,7 @@
       <w:pPr>
         <w:pStyle w:val="Heading2"/>
       </w:pPr>
-      <w:bookmarkStart w:id="16" w:name="_Toc124089421"/>
+      <w:bookmarkStart w:id="20" w:name="_Toc124583944"/>
       <w:r>
         <w:t xml:space="preserve">A.3 </w:t>
       </w:r>
@@ -4172,7 +7282,7 @@
       <w:r>
         <w:t>Project Process Arguments</w:t>
       </w:r>
-      <w:bookmarkEnd w:id="16"/>
+      <w:bookmarkEnd w:id="20"/>
     </w:p>
     <w:p>
       <w:pPr>
@@ -4189,10 +7299,12 @@
       <w:r>
         <w:t xml:space="preserve"> interface was </w:t>
       </w:r>
+      <w:proofErr w:type="spellStart"/>
       <w:proofErr w:type="gramStart"/>
       <w:r>
         <w:t>build</w:t>
       </w:r>
+      <w:proofErr w:type="spellEnd"/>
       <w:proofErr w:type="gramEnd"/>
       <w:r>
         <w:t xml:space="preserve"> to ease working with the command Arguments list, therefore all processing must have one or multiple …</w:t>
@@ -7810,12 +10922,6 @@
       </w:pPr>
     </w:p>
     <w:sectPr>
-      <w:headerReference w:type="even" r:id="rId19"/>
-      <w:headerReference w:type="default" r:id="rId20"/>
-      <w:footerReference w:type="even" r:id="rId21"/>
-      <w:footerReference w:type="default" r:id="rId22"/>
-      <w:headerReference w:type="first" r:id="rId23"/>
-      <w:footerReference w:type="first" r:id="rId24"/>
       <w:pgSz w:w="12240" w:h="15840"/>
       <w:pgMar w:top="1440" w:right="1440" w:bottom="1440" w:left="1440" w:header="720" w:footer="720" w:gutter="0"/>
       <w:cols w:space="720"/>
@@ -7850,36 +10956,6 @@
 </w:endnotes>
 </file>
 
-<file path=word/footer1.xml><?xml version="1.0" encoding="utf-8"?>
-<w:ftr xmlns:wpc="http://schemas.microsoft.com/office/word/2010/wordprocessingCanvas" xmlns:cx="http://schemas.microsoft.com/office/drawing/2014/chartex" xmlns:cx1="http://schemas.microsoft.com/office/drawing/2015/9/8/chartex" xmlns:cx2="http://schemas.microsoft.com/office/drawing/2015/10/21/chartex" xmlns:cx3="http://schemas.microsoft.com/office/drawing/2016/5/9/chartex" xmlns:cx4="http://schemas.microsoft.com/office/drawing/2016/5/10/chartex" xmlns:cx5="http://schemas.microsoft.com/office/drawing/2016/5/11/chartex" xmlns:cx6="http://schemas.microsoft.com/office/drawing/2016/5/12/chartex" xmlns:cx7="http://schemas.microsoft.com/office/drawing/2016/5/13/chartex" xmlns:cx8="http://schemas.microsoft.com/office/drawing/2016/5/14/chartex" xmlns:mc="http://schemas.openxmlformats.org/markup-compatibility/2006" xmlns:aink="http://schemas.microsoft.com/office/drawing/2016/ink" xmlns:am3d="http://schemas.microsoft.com/office/drawing/2017/model3d" xmlns:o="urn:schemas-microsoft-com:office:office" xmlns:oel="http://schemas.microsoft.com/office/2019/extlst" xmlns:r="http://schemas.openxmlformats.org/officeDocument/2006/relationships" xmlns:m="http://schemas.openxmlformats.org/officeDocument/2006/math" xmlns:v="urn:schemas-microsoft-com:vml" xmlns:wp14="http://schemas.microsoft.com/office/word/2010/wordprocessingDrawing" xmlns:wp="http://schemas.openxmlformats.org/drawingml/2006/wordprocessingDrawing" xmlns:w10="urn:schemas-microsoft-com:office:word" xmlns:w="http://schemas.openxmlformats.org/wordprocessingml/2006/main" xmlns:w14="http://schemas.microsoft.com/office/word/2010/wordml" xmlns:w15="http://schemas.microsoft.com/office/word/2012/wordml" xmlns:w16cex="http://schemas.microsoft.com/office/word/2018/wordml/cex" xmlns:w16cid="http://schemas.microsoft.com/office/word/2016/wordml/cid" xmlns:w16="http://schemas.microsoft.com/office/word/2018/wordml" xmlns:w16sdtdh="http://schemas.microsoft.com/office/word/2020/wordml/sdtdatahash" xmlns:w16se="http://schemas.microsoft.com/office/word/2015/wordml/symex" xmlns:wpg="http://schemas.microsoft.com/office/word/2010/wordprocessingGroup" xmlns:wpi="http://schemas.microsoft.com/office/word/2010/wordprocessingInk" xmlns:wne="http://schemas.microsoft.com/office/word/2006/wordml" xmlns:wps="http://schemas.microsoft.com/office/word/2010/wordprocessingShape" mc:Ignorable="w14 w15 w16se w16cid w16 w16cex w16sdtdh wp14">
-  <w:p>
-    <w:pPr>
-      <w:pStyle w:val="Footer"/>
-    </w:pPr>
-  </w:p>
-</w:ftr>
-</file>
-
-<file path=word/footer2.xml><?xml version="1.0" encoding="utf-8"?>
-<w:ftr xmlns:wpc="http://schemas.microsoft.com/office/word/2010/wordprocessingCanvas" xmlns:cx="http://schemas.microsoft.com/office/drawing/2014/chartex" xmlns:cx1="http://schemas.microsoft.com/office/drawing/2015/9/8/chartex" xmlns:cx2="http://schemas.microsoft.com/office/drawing/2015/10/21/chartex" xmlns:cx3="http://schemas.microsoft.com/office/drawing/2016/5/9/chartex" xmlns:cx4="http://schemas.microsoft.com/office/drawing/2016/5/10/chartex" xmlns:cx5="http://schemas.microsoft.com/office/drawing/2016/5/11/chartex" xmlns:cx6="http://schemas.microsoft.com/office/drawing/2016/5/12/chartex" xmlns:cx7="http://schemas.microsoft.com/office/drawing/2016/5/13/chartex" xmlns:cx8="http://schemas.microsoft.com/office/drawing/2016/5/14/chartex" xmlns:mc="http://schemas.openxmlformats.org/markup-compatibility/2006" xmlns:aink="http://schemas.microsoft.com/office/drawing/2016/ink" xmlns:am3d="http://schemas.microsoft.com/office/drawing/2017/model3d" xmlns:o="urn:schemas-microsoft-com:office:office" xmlns:oel="http://schemas.microsoft.com/office/2019/extlst" xmlns:r="http://schemas.openxmlformats.org/officeDocument/2006/relationships" xmlns:m="http://schemas.openxmlformats.org/officeDocument/2006/math" xmlns:v="urn:schemas-microsoft-com:vml" xmlns:wp14="http://schemas.microsoft.com/office/word/2010/wordprocessingDrawing" xmlns:wp="http://schemas.openxmlformats.org/drawingml/2006/wordprocessingDrawing" xmlns:w10="urn:schemas-microsoft-com:office:word" xmlns:w="http://schemas.openxmlformats.org/wordprocessingml/2006/main" xmlns:w14="http://schemas.microsoft.com/office/word/2010/wordml" xmlns:w15="http://schemas.microsoft.com/office/word/2012/wordml" xmlns:w16cex="http://schemas.microsoft.com/office/word/2018/wordml/cex" xmlns:w16cid="http://schemas.microsoft.com/office/word/2016/wordml/cid" xmlns:w16="http://schemas.microsoft.com/office/word/2018/wordml" xmlns:w16sdtdh="http://schemas.microsoft.com/office/word/2020/wordml/sdtdatahash" xmlns:w16se="http://schemas.microsoft.com/office/word/2015/wordml/symex" xmlns:wpg="http://schemas.microsoft.com/office/word/2010/wordprocessingGroup" xmlns:wpi="http://schemas.microsoft.com/office/word/2010/wordprocessingInk" xmlns:wne="http://schemas.microsoft.com/office/word/2006/wordml" xmlns:wps="http://schemas.microsoft.com/office/word/2010/wordprocessingShape" mc:Ignorable="w14 w15 w16se w16cid w16 w16cex w16sdtdh wp14">
-  <w:p>
-    <w:pPr>
-      <w:pStyle w:val="Footer"/>
-    </w:pPr>
-  </w:p>
-</w:ftr>
-</file>
-
-<file path=word/footer3.xml><?xml version="1.0" encoding="utf-8"?>
-<w:ftr xmlns:wpc="http://schemas.microsoft.com/office/word/2010/wordprocessingCanvas" xmlns:cx="http://schemas.microsoft.com/office/drawing/2014/chartex" xmlns:cx1="http://schemas.microsoft.com/office/drawing/2015/9/8/chartex" xmlns:cx2="http://schemas.microsoft.com/office/drawing/2015/10/21/chartex" xmlns:cx3="http://schemas.microsoft.com/office/drawing/2016/5/9/chartex" xmlns:cx4="http://schemas.microsoft.com/office/drawing/2016/5/10/chartex" xmlns:cx5="http://schemas.microsoft.com/office/drawing/2016/5/11/chartex" xmlns:cx6="http://schemas.microsoft.com/office/drawing/2016/5/12/chartex" xmlns:cx7="http://schemas.microsoft.com/office/drawing/2016/5/13/chartex" xmlns:cx8="http://schemas.microsoft.com/office/drawing/2016/5/14/chartex" xmlns:mc="http://schemas.openxmlformats.org/markup-compatibility/2006" xmlns:aink="http://schemas.microsoft.com/office/drawing/2016/ink" xmlns:am3d="http://schemas.microsoft.com/office/drawing/2017/model3d" xmlns:o="urn:schemas-microsoft-com:office:office" xmlns:oel="http://schemas.microsoft.com/office/2019/extlst" xmlns:r="http://schemas.openxmlformats.org/officeDocument/2006/relationships" xmlns:m="http://schemas.openxmlformats.org/officeDocument/2006/math" xmlns:v="urn:schemas-microsoft-com:vml" xmlns:wp14="http://schemas.microsoft.com/office/word/2010/wordprocessingDrawing" xmlns:wp="http://schemas.openxmlformats.org/drawingml/2006/wordprocessingDrawing" xmlns:w10="urn:schemas-microsoft-com:office:word" xmlns:w="http://schemas.openxmlformats.org/wordprocessingml/2006/main" xmlns:w14="http://schemas.microsoft.com/office/word/2010/wordml" xmlns:w15="http://schemas.microsoft.com/office/word/2012/wordml" xmlns:w16cex="http://schemas.microsoft.com/office/word/2018/wordml/cex" xmlns:w16cid="http://schemas.microsoft.com/office/word/2016/wordml/cid" xmlns:w16="http://schemas.microsoft.com/office/word/2018/wordml" xmlns:w16sdtdh="http://schemas.microsoft.com/office/word/2020/wordml/sdtdatahash" xmlns:w16se="http://schemas.microsoft.com/office/word/2015/wordml/symex" xmlns:wpg="http://schemas.microsoft.com/office/word/2010/wordprocessingGroup" xmlns:wpi="http://schemas.microsoft.com/office/word/2010/wordprocessingInk" xmlns:wne="http://schemas.microsoft.com/office/word/2006/wordml" xmlns:wps="http://schemas.microsoft.com/office/word/2010/wordprocessingShape" mc:Ignorable="w14 w15 w16se w16cid w16 w16cex w16sdtdh wp14">
-  <w:p>
-    <w:pPr>
-      <w:pStyle w:val="Footer"/>
-    </w:pPr>
-  </w:p>
-</w:ftr>
-</file>
-
 <file path=word/footnotes.xml><?xml version="1.0" encoding="utf-8"?>
 <w:footnotes xmlns:wpc="http://schemas.microsoft.com/office/word/2010/wordprocessingCanvas" xmlns:cx="http://schemas.microsoft.com/office/drawing/2014/chartex" xmlns:cx1="http://schemas.microsoft.com/office/drawing/2015/9/8/chartex" xmlns:cx2="http://schemas.microsoft.com/office/drawing/2015/10/21/chartex" xmlns:cx3="http://schemas.microsoft.com/office/drawing/2016/5/9/chartex" xmlns:cx4="http://schemas.microsoft.com/office/drawing/2016/5/10/chartex" xmlns:cx5="http://schemas.microsoft.com/office/drawing/2016/5/11/chartex" xmlns:cx6="http://schemas.microsoft.com/office/drawing/2016/5/12/chartex" xmlns:cx7="http://schemas.microsoft.com/office/drawing/2016/5/13/chartex" xmlns:cx8="http://schemas.microsoft.com/office/drawing/2016/5/14/chartex" xmlns:mc="http://schemas.openxmlformats.org/markup-compatibility/2006" xmlns:aink="http://schemas.microsoft.com/office/drawing/2016/ink" xmlns:am3d="http://schemas.microsoft.com/office/drawing/2017/model3d" xmlns:o="urn:schemas-microsoft-com:office:office" xmlns:oel="http://schemas.microsoft.com/office/2019/extlst" xmlns:r="http://schemas.openxmlformats.org/officeDocument/2006/relationships" xmlns:m="http://schemas.openxmlformats.org/officeDocument/2006/math" xmlns:v="urn:schemas-microsoft-com:vml" xmlns:wp14="http://schemas.microsoft.com/office/word/2010/wordprocessingDrawing" xmlns:wp="http://schemas.openxmlformats.org/drawingml/2006/wordprocessingDrawing" xmlns:w10="urn:schemas-microsoft-com:office:word" xmlns:w="http://schemas.openxmlformats.org/wordprocessingml/2006/main" xmlns:w14="http://schemas.microsoft.com/office/word/2010/wordml" xmlns:w15="http://schemas.microsoft.com/office/word/2012/wordml" xmlns:w16cex="http://schemas.microsoft.com/office/word/2018/wordml/cex" xmlns:w16cid="http://schemas.microsoft.com/office/word/2016/wordml/cid" xmlns:w16="http://schemas.microsoft.com/office/word/2018/wordml" xmlns:w16sdtdh="http://schemas.microsoft.com/office/word/2020/wordml/sdtdatahash" xmlns:w16se="http://schemas.microsoft.com/office/word/2015/wordml/symex" xmlns:wpg="http://schemas.microsoft.com/office/word/2010/wordprocessingGroup" xmlns:wpi="http://schemas.microsoft.com/office/word/2010/wordprocessingInk" xmlns:wne="http://schemas.microsoft.com/office/word/2006/wordml" xmlns:wps="http://schemas.microsoft.com/office/word/2010/wordprocessingShape" mc:Ignorable="w14 w15 w16se w16cid w16 w16cex w16sdtdh wp14">
   <w:footnote w:type="separator" w:id="-1">
@@ -7906,16 +10982,6 @@
 </file>
 
 <file path=word/header1.xml><?xml version="1.0" encoding="utf-8"?>
-<w:hdr xmlns:wpc="http://schemas.microsoft.com/office/word/2010/wordprocessingCanvas" xmlns:cx="http://schemas.microsoft.com/office/drawing/2014/chartex" xmlns:cx1="http://schemas.microsoft.com/office/drawing/2015/9/8/chartex" xmlns:cx2="http://schemas.microsoft.com/office/drawing/2015/10/21/chartex" xmlns:cx3="http://schemas.microsoft.com/office/drawing/2016/5/9/chartex" xmlns:cx4="http://schemas.microsoft.com/office/drawing/2016/5/10/chartex" xmlns:cx5="http://schemas.microsoft.com/office/drawing/2016/5/11/chartex" xmlns:cx6="http://schemas.microsoft.com/office/drawing/2016/5/12/chartex" xmlns:cx7="http://schemas.microsoft.com/office/drawing/2016/5/13/chartex" xmlns:cx8="http://schemas.microsoft.com/office/drawing/2016/5/14/chartex" xmlns:mc="http://schemas.openxmlformats.org/markup-compatibility/2006" xmlns:aink="http://schemas.microsoft.com/office/drawing/2016/ink" xmlns:am3d="http://schemas.microsoft.com/office/drawing/2017/model3d" xmlns:o="urn:schemas-microsoft-com:office:office" xmlns:oel="http://schemas.microsoft.com/office/2019/extlst" xmlns:r="http://schemas.openxmlformats.org/officeDocument/2006/relationships" xmlns:m="http://schemas.openxmlformats.org/officeDocument/2006/math" xmlns:v="urn:schemas-microsoft-com:vml" xmlns:wp14="http://schemas.microsoft.com/office/word/2010/wordprocessingDrawing" xmlns:wp="http://schemas.openxmlformats.org/drawingml/2006/wordprocessingDrawing" xmlns:w10="urn:schemas-microsoft-com:office:word" xmlns:w="http://schemas.openxmlformats.org/wordprocessingml/2006/main" xmlns:w14="http://schemas.microsoft.com/office/word/2010/wordml" xmlns:w15="http://schemas.microsoft.com/office/word/2012/wordml" xmlns:w16cex="http://schemas.microsoft.com/office/word/2018/wordml/cex" xmlns:w16cid="http://schemas.microsoft.com/office/word/2016/wordml/cid" xmlns:w16="http://schemas.microsoft.com/office/word/2018/wordml" xmlns:w16sdtdh="http://schemas.microsoft.com/office/word/2020/wordml/sdtdatahash" xmlns:w16se="http://schemas.microsoft.com/office/word/2015/wordml/symex" xmlns:wpg="http://schemas.microsoft.com/office/word/2010/wordprocessingGroup" xmlns:wpi="http://schemas.microsoft.com/office/word/2010/wordprocessingInk" xmlns:wne="http://schemas.microsoft.com/office/word/2006/wordml" xmlns:wps="http://schemas.microsoft.com/office/word/2010/wordprocessingShape" mc:Ignorable="w14 w15 w16se w16cid w16 w16cex w16sdtdh wp14">
-  <w:p>
-    <w:pPr>
-      <w:pStyle w:val="Header"/>
-    </w:pPr>
-  </w:p>
-</w:hdr>
-</file>
-
-<file path=word/header2.xml><?xml version="1.0" encoding="utf-8"?>
 <w:hdr xmlns:wpc="http://schemas.microsoft.com/office/word/2010/wordprocessingCanvas" xmlns:cx="http://schemas.microsoft.com/office/drawing/2014/chartex" xmlns:cx1="http://schemas.microsoft.com/office/drawing/2015/9/8/chartex" xmlns:cx2="http://schemas.microsoft.com/office/drawing/2015/10/21/chartex" xmlns:cx3="http://schemas.microsoft.com/office/drawing/2016/5/9/chartex" xmlns:cx4="http://schemas.microsoft.com/office/drawing/2016/5/10/chartex" xmlns:cx5="http://schemas.microsoft.com/office/drawing/2016/5/11/chartex" xmlns:cx6="http://schemas.microsoft.com/office/drawing/2016/5/12/chartex" xmlns:cx7="http://schemas.microsoft.com/office/drawing/2016/5/13/chartex" xmlns:cx8="http://schemas.microsoft.com/office/drawing/2016/5/14/chartex" xmlns:mc="http://schemas.openxmlformats.org/markup-compatibility/2006" xmlns:aink="http://schemas.microsoft.com/office/drawing/2016/ink" xmlns:am3d="http://schemas.microsoft.com/office/drawing/2017/model3d" xmlns:o="urn:schemas-microsoft-com:office:office" xmlns:oel="http://schemas.microsoft.com/office/2019/extlst" xmlns:r="http://schemas.openxmlformats.org/officeDocument/2006/relationships" xmlns:m="http://schemas.openxmlformats.org/officeDocument/2006/math" xmlns:v="urn:schemas-microsoft-com:vml" xmlns:wp14="http://schemas.microsoft.com/office/word/2010/wordprocessingDrawing" xmlns:wp="http://schemas.openxmlformats.org/drawingml/2006/wordprocessingDrawing" xmlns:w10="urn:schemas-microsoft-com:office:word" xmlns:w="http://schemas.openxmlformats.org/wordprocessingml/2006/main" xmlns:w14="http://schemas.microsoft.com/office/word/2010/wordml" xmlns:w15="http://schemas.microsoft.com/office/word/2012/wordml" xmlns:w16cex="http://schemas.microsoft.com/office/word/2018/wordml/cex" xmlns:w16cid="http://schemas.microsoft.com/office/word/2016/wordml/cid" xmlns:w16="http://schemas.microsoft.com/office/word/2018/wordml" xmlns:w16sdtdh="http://schemas.microsoft.com/office/word/2020/wordml/sdtdatahash" xmlns:w16se="http://schemas.microsoft.com/office/word/2015/wordml/symex" xmlns:wpg="http://schemas.microsoft.com/office/word/2010/wordprocessingGroup" xmlns:wpi="http://schemas.microsoft.com/office/word/2010/wordprocessingInk" xmlns:wne="http://schemas.microsoft.com/office/word/2006/wordml" xmlns:wps="http://schemas.microsoft.com/office/word/2010/wordprocessingShape" mc:Ignorable="w14 w15 w16se w16cid w16 w16cex w16sdtdh wp14">
   <w:sdt>
     <w:sdtPr>
@@ -7969,16 +11035,6 @@
       </w:p>
     </w:sdtContent>
   </w:sdt>
-</w:hdr>
-</file>
-
-<file path=word/header3.xml><?xml version="1.0" encoding="utf-8"?>
-<w:hdr xmlns:wpc="http://schemas.microsoft.com/office/word/2010/wordprocessingCanvas" xmlns:cx="http://schemas.microsoft.com/office/drawing/2014/chartex" xmlns:cx1="http://schemas.microsoft.com/office/drawing/2015/9/8/chartex" xmlns:cx2="http://schemas.microsoft.com/office/drawing/2015/10/21/chartex" xmlns:cx3="http://schemas.microsoft.com/office/drawing/2016/5/9/chartex" xmlns:cx4="http://schemas.microsoft.com/office/drawing/2016/5/10/chartex" xmlns:cx5="http://schemas.microsoft.com/office/drawing/2016/5/11/chartex" xmlns:cx6="http://schemas.microsoft.com/office/drawing/2016/5/12/chartex" xmlns:cx7="http://schemas.microsoft.com/office/drawing/2016/5/13/chartex" xmlns:cx8="http://schemas.microsoft.com/office/drawing/2016/5/14/chartex" xmlns:mc="http://schemas.openxmlformats.org/markup-compatibility/2006" xmlns:aink="http://schemas.microsoft.com/office/drawing/2016/ink" xmlns:am3d="http://schemas.microsoft.com/office/drawing/2017/model3d" xmlns:o="urn:schemas-microsoft-com:office:office" xmlns:oel="http://schemas.microsoft.com/office/2019/extlst" xmlns:r="http://schemas.openxmlformats.org/officeDocument/2006/relationships" xmlns:m="http://schemas.openxmlformats.org/officeDocument/2006/math" xmlns:v="urn:schemas-microsoft-com:vml" xmlns:wp14="http://schemas.microsoft.com/office/word/2010/wordprocessingDrawing" xmlns:wp="http://schemas.openxmlformats.org/drawingml/2006/wordprocessingDrawing" xmlns:w10="urn:schemas-microsoft-com:office:word" xmlns:w="http://schemas.openxmlformats.org/wordprocessingml/2006/main" xmlns:w14="http://schemas.microsoft.com/office/word/2010/wordml" xmlns:w15="http://schemas.microsoft.com/office/word/2012/wordml" xmlns:w16cex="http://schemas.microsoft.com/office/word/2018/wordml/cex" xmlns:w16cid="http://schemas.microsoft.com/office/word/2016/wordml/cid" xmlns:w16="http://schemas.microsoft.com/office/word/2018/wordml" xmlns:w16sdtdh="http://schemas.microsoft.com/office/word/2020/wordml/sdtdatahash" xmlns:w16se="http://schemas.microsoft.com/office/word/2015/wordml/symex" xmlns:wpg="http://schemas.microsoft.com/office/word/2010/wordprocessingGroup" xmlns:wpi="http://schemas.microsoft.com/office/word/2010/wordprocessingInk" xmlns:wne="http://schemas.microsoft.com/office/word/2006/wordml" xmlns:wps="http://schemas.microsoft.com/office/word/2010/wordprocessingShape" mc:Ignorable="w14 w15 w16se w16cid w16 w16cex w16sdtdh wp14">
-  <w:p>
-    <w:pPr>
-      <w:pStyle w:val="Header"/>
-    </w:pPr>
-  </w:p>
 </w:hdr>
 </file>
 
@@ -8892,6 +11948,28 @@
       <w:szCs w:val="24"/>
     </w:rPr>
   </w:style>
+  <w:style w:type="paragraph" w:styleId="Heading4">
+    <w:name w:val="heading 4"/>
+    <w:basedOn w:val="Normal"/>
+    <w:next w:val="Normal"/>
+    <w:link w:val="Heading4Char"/>
+    <w:uiPriority w:val="9"/>
+    <w:unhideWhenUsed/>
+    <w:qFormat/>
+    <w:rsid w:val="00FB6371"/>
+    <w:pPr>
+      <w:keepNext/>
+      <w:keepLines/>
+      <w:spacing w:before="40" w:after="0"/>
+      <w:outlineLvl w:val="3"/>
+    </w:pPr>
+    <w:rPr>
+      <w:rFonts w:asciiTheme="majorHAnsi" w:eastAsiaTheme="majorEastAsia" w:hAnsiTheme="majorHAnsi" w:cstheme="majorBidi"/>
+      <w:i/>
+      <w:iCs/>
+      <w:color w:val="2F5496" w:themeColor="accent1" w:themeShade="BF"/>
+    </w:rPr>
+  </w:style>
   <w:style w:type="character" w:default="1" w:styleId="DefaultParagraphFont">
     <w:name w:val="Default Paragraph Font"/>
     <w:uiPriority w:val="1"/>
@@ -9144,6 +12222,19 @@
     <w:rPr>
       <w:color w:val="0563C1" w:themeColor="hyperlink"/>
       <w:u w:val="single"/>
+    </w:rPr>
+  </w:style>
+  <w:style w:type="character" w:customStyle="1" w:styleId="Heading4Char">
+    <w:name w:val="Heading 4 Char"/>
+    <w:basedOn w:val="DefaultParagraphFont"/>
+    <w:link w:val="Heading4"/>
+    <w:uiPriority w:val="9"/>
+    <w:rsid w:val="00FB6371"/>
+    <w:rPr>
+      <w:rFonts w:asciiTheme="majorHAnsi" w:eastAsiaTheme="majorEastAsia" w:hAnsiTheme="majorHAnsi" w:cstheme="majorBidi"/>
+      <w:i/>
+      <w:iCs/>
+      <w:color w:val="2F5496" w:themeColor="accent1" w:themeShade="BF"/>
     </w:rPr>
   </w:style>
 </w:styles>

</xml_diff>

<commit_message>
Update README file and started to prepare map-item to use case report items...
</commit_message>
<xml_diff>
--- a/Documentation/Edam.EU.Documentation.v0.docx
+++ b/Documentation/Edam.EU.Documentation.v0.docx
@@ -72,7 +72,7 @@
           <w:sz w:val="20"/>
           <w:szCs w:val="20"/>
         </w:rPr>
-        <w:t>14</w:t>
+        <w:t>21</w:t>
       </w:r>
     </w:p>
     <w:sdt>
@@ -1763,7 +1763,33 @@
       </w:pPr>
       <w:bookmarkStart w:id="2" w:name="_Toc124583926"/>
       <w:r>
-        <w:t>2. Communicable Diseases Assets Management</w:t>
+        <w:t>2.</w:t>
+      </w:r>
+      <w:r>
+        <w:t>0</w:t>
+      </w:r>
+      <w:r>
+        <w:t xml:space="preserve"> </w:t>
+      </w:r>
+      <w:r>
+        <w:t>Sample Projects</w:t>
+      </w:r>
+    </w:p>
+    <w:p>
+      <w:r>
+        <w:t xml:space="preserve">This section provides sample Projects to help the understanding and use of EDAM.  A brief description of each follow. </w:t>
+      </w:r>
+    </w:p>
+    <w:p>
+      <w:pPr>
+        <w:pStyle w:val="Heading2"/>
+      </w:pPr>
+      <w:r>
+        <w:lastRenderedPageBreak/>
+        <w:t xml:space="preserve">2.1 </w:t>
+      </w:r>
+      <w:r>
+        <w:t>Communicable Diseases Assets Management</w:t>
       </w:r>
       <w:bookmarkEnd w:id="2"/>
     </w:p>
@@ -1782,7 +1808,6 @@
     </w:p>
     <w:p>
       <w:r>
-        <w:lastRenderedPageBreak/>
         <w:t xml:space="preserve">The DS database is used in the first release of EDAM as a sample non-trivial collection of data entities and components that show case </w:t>
       </w:r>
       <w:r>
@@ -1794,11 +1819,17 @@
     </w:p>
     <w:p>
       <w:pPr>
-        <w:pStyle w:val="Heading2"/>
+        <w:pStyle w:val="Heading3"/>
       </w:pPr>
       <w:bookmarkStart w:id="3" w:name="_Toc124583927"/>
       <w:r>
-        <w:t>2.1 EDAM Disease Surveillance</w:t>
+        <w:t>2.1</w:t>
+      </w:r>
+      <w:r>
+        <w:t>.1</w:t>
+      </w:r>
+      <w:r>
+        <w:t xml:space="preserve"> EDAM Disease Surveillance</w:t>
       </w:r>
       <w:r>
         <w:t xml:space="preserve"> (DS)</w:t>
@@ -1891,11 +1922,17 @@
     </w:p>
     <w:p>
       <w:pPr>
-        <w:pStyle w:val="Heading2"/>
+        <w:pStyle w:val="Heading3"/>
       </w:pPr>
       <w:bookmarkStart w:id="4" w:name="_Toc124583928"/>
       <w:r>
-        <w:t>2.2 Getting Started</w:t>
+        <w:t>2.</w:t>
+      </w:r>
+      <w:r>
+        <w:t>1.</w:t>
+      </w:r>
+      <w:r>
+        <w:t>2 Getting Started</w:t>
       </w:r>
       <w:bookmarkEnd w:id="4"/>
     </w:p>
@@ -1972,11 +2009,17 @@
     </w:p>
     <w:p>
       <w:pPr>
-        <w:pStyle w:val="Heading2"/>
+        <w:pStyle w:val="Heading3"/>
       </w:pPr>
       <w:bookmarkStart w:id="5" w:name="_Toc124583929"/>
       <w:r>
-        <w:t>2.3 RVCT Document Sample</w:t>
+        <w:t>2.</w:t>
+      </w:r>
+      <w:r>
+        <w:t>1.</w:t>
+      </w:r>
+      <w:r>
+        <w:t>3 RVCT Document Sample</w:t>
       </w:r>
       <w:bookmarkEnd w:id="5"/>
     </w:p>
@@ -1987,13 +2030,17 @@
       </w:r>
       <w:proofErr w:type="spellEnd"/>
       <w:r>
-        <w:t xml:space="preserve"> has been working on the definition of an XSD schema to support the “Report of Verified Case of Tuberculosis” based on the related CDC RVCT form template.  Using this </w:t>
-      </w:r>
-      <w:proofErr w:type="gramStart"/>
-      <w:r>
-        <w:t>schema</w:t>
-      </w:r>
-      <w:proofErr w:type="gramEnd"/>
+        <w:t xml:space="preserve"> </w:t>
+      </w:r>
+      <w:r>
+        <w:t>is</w:t>
+      </w:r>
+      <w:r>
+        <w:t xml:space="preserve"> working on the definition of an XSD schema to support the “Report of Verified Case of Tuberculosis” based on the related CDC RVCT form template.  Using this </w:t>
+      </w:r>
+      <w:r>
+        <w:t>schema,</w:t>
+      </w:r>
       <w:r>
         <w:t xml:space="preserve"> the EDAM functionality can be tested.</w:t>
       </w:r>
@@ -2147,7 +2194,11 @@
           </w:tcPr>
           <w:p>
             <w:r>
-              <w:t>A project is composed of an expected minimum folder structure that should include an “Arguments” folder that define details about the Asset to be managed.</w:t>
+              <w:t xml:space="preserve">A project is composed of an expected minimum folder structure that should include an “Arguments” </w:t>
+            </w:r>
+            <w:r>
+              <w:lastRenderedPageBreak/>
+              <w:t>folder that define details about the Asset to be managed.</w:t>
             </w:r>
           </w:p>
         </w:tc>
@@ -2157,6 +2208,7 @@
           </w:tcPr>
           <w:p>
             <w:r>
+              <w:lastRenderedPageBreak/>
               <w:t>4.1</w:t>
             </w:r>
           </w:p>
@@ -2227,7 +2279,6 @@
           </w:tcPr>
           <w:p>
             <w:r>
-              <w:lastRenderedPageBreak/>
               <w:t>JSON Schema to EDAM</w:t>
             </w:r>
           </w:p>
@@ -6789,13 +6840,58 @@
       <w:bookmarkStart w:id="16" w:name="_Toc124583940"/>
       <w:r>
         <w:lastRenderedPageBreak/>
+        <w:t>4.6.2 Execute</w:t>
+      </w:r>
+      <w:r>
+        <w:t xml:space="preserve"> a </w:t>
+      </w:r>
+      <w:r>
+        <w:t>Booklet</w:t>
+      </w:r>
+    </w:p>
+    <w:p>
+      <w:r>
+        <w:t>As shown a Booklet is a collection of text and code segments, when executed each code segment will generate a subset of the expected mapping and putting those together by merging those should produce the expected target JSON document for the Booklet Map-Item</w:t>
+      </w:r>
+      <w:r>
+        <w:t xml:space="preserve">.  As of this version this is experimental and additional functionality may be added to </w:t>
+      </w:r>
+      <w:proofErr w:type="spellStart"/>
+      <w:r>
+        <w:t>JSONata</w:t>
+      </w:r>
+      <w:proofErr w:type="spellEnd"/>
+      <w:r>
+        <w:t xml:space="preserve"> such as a library of functions that will help in joining and merging those code segments.</w:t>
+      </w:r>
+    </w:p>
+    <w:p>
+      <w:pPr>
+        <w:pStyle w:val="Heading3"/>
+      </w:pPr>
+      <w:r>
+        <w:t>4.6.3 Execute Book</w:t>
+      </w:r>
+    </w:p>
+    <w:p>
+      <w:r>
+        <w:t>Similarly, a Book is a collection of Booklets that when executed each will produce a subset of the target document, and by joining and merging those it is expected that the final full target document be produced.  Additional functionality may be added later to store the generated document.</w:t>
+      </w:r>
+    </w:p>
+    <w:p>
+      <w:pPr>
+        <w:pStyle w:val="Heading3"/>
+        <w:keepNext w:val="0"/>
+        <w:keepLines w:val="0"/>
+      </w:pPr>
+      <w:r>
         <w:t>4</w:t>
       </w:r>
       <w:r>
         <w:t>.6.</w:t>
       </w:r>
       <w:r>
-        <w:t>2</w:t>
+        <w:t>4</w:t>
       </w:r>
       <w:r>
         <w:t xml:space="preserve"> EDAM Use Case Mappings – Map Play (</w:t>
@@ -6838,7 +6934,7 @@
         <w:t xml:space="preserve"> is supported.  Given an instance of a document for the source (left side) Tree a JSON sample is automatically generated by clicking the “Sample” label and display in the panel as shown in Figure 4.6.</w:t>
       </w:r>
       <w:r>
-        <w:t>2</w:t>
+        <w:t>4</w:t>
       </w:r>
       <w:r>
         <w:t>.</w:t>
@@ -6899,21 +6995,13 @@
         <w:jc w:val="center"/>
       </w:pPr>
       <w:r>
-        <w:t xml:space="preserve">Figure </w:t>
-      </w:r>
-      <w:proofErr w:type="gramStart"/>
-      <w:r>
-        <w:t>4.6.</w:t>
-      </w:r>
-      <w:r>
-        <w:t>2</w:t>
-      </w:r>
-      <w:r>
-        <w:t xml:space="preserve">  Use</w:t>
-      </w:r>
-      <w:proofErr w:type="gramEnd"/>
-      <w:r>
-        <w:t xml:space="preserve"> Case Mappings Play using </w:t>
+        <w:t>Figure 4.6.</w:t>
+      </w:r>
+      <w:r>
+        <w:t>4</w:t>
+      </w:r>
+      <w:r>
+        <w:t xml:space="preserve"> Use Case Mappings Play using </w:t>
       </w:r>
       <w:proofErr w:type="spellStart"/>
       <w:r>
@@ -6932,20 +7020,28 @@
         <w:spacing w:before="120" w:after="120"/>
       </w:pPr>
       <w:r>
-        <w:t>For these examples some code can be tested by placing it on the “Request” panel and executing it by pressing the “Execute” button.  The output of the request is shown in the “Results” panel.</w:t>
-      </w:r>
-    </w:p>
-    <w:p>
-      <w:pPr>
-        <w:rPr>
-          <w:rFonts w:asciiTheme="majorHAnsi" w:eastAsiaTheme="majorEastAsia" w:hAnsiTheme="majorHAnsi" w:cstheme="majorBidi"/>
-          <w:color w:val="2F5496" w:themeColor="accent1" w:themeShade="BF"/>
-          <w:sz w:val="32"/>
-          <w:szCs w:val="32"/>
-        </w:rPr>
-      </w:pPr>
-      <w:r>
-        <w:br w:type="page"/>
+        <w:t xml:space="preserve">By default, the generated JSON will have 3 instances of each element whose cardinality is greater than 1 including unbounded </w:t>
+      </w:r>
+      <w:r>
+        <w:t>occurrences</w:t>
+      </w:r>
+      <w:r>
+        <w:t xml:space="preserve">.  </w:t>
+      </w:r>
+      <w:r>
+        <w:t>For th</w:t>
+      </w:r>
+      <w:r>
+        <w:t>is</w:t>
+      </w:r>
+      <w:r>
+        <w:t xml:space="preserve"> </w:t>
+      </w:r>
+      <w:r>
+        <w:t xml:space="preserve">example, </w:t>
+      </w:r>
+      <w:r>
+        <w:t>some code can be tested by placing it on the “Request” panel and executing it by pressing the “Execute” button.  The output of the request is shown in the “Results” panel.</w:t>
       </w:r>
     </w:p>
     <w:p>
@@ -6985,7 +7081,15 @@
         <w:t xml:space="preserve">” the </w:t>
       </w:r>
       <w:r>
-        <w:t>“AssetConsolePath” key value will identify the full folder pathname that by default points to “…/</w:t>
+        <w:t>“</w:t>
+      </w:r>
+      <w:proofErr w:type="spellStart"/>
+      <w:r>
+        <w:t>AssetConsolePath</w:t>
+      </w:r>
+      <w:proofErr w:type="spellEnd"/>
+      <w:r>
+        <w:t>” key value will identify the full folder pathname that by default points to “…/</w:t>
       </w:r>
       <w:proofErr w:type="spellStart"/>
       <w:r>
@@ -7299,13 +7403,9 @@
       <w:r>
         <w:t xml:space="preserve"> interface was </w:t>
       </w:r>
-      <w:proofErr w:type="spellStart"/>
-      <w:proofErr w:type="gramStart"/>
-      <w:r>
-        <w:t>build</w:t>
-      </w:r>
-      <w:proofErr w:type="spellEnd"/>
-      <w:proofErr w:type="gramEnd"/>
+      <w:r>
+        <w:t>built</w:t>
+      </w:r>
       <w:r>
         <w:t xml:space="preserve"> to ease working with the command Arguments list, therefore all processing must have one or multiple …</w:t>
       </w:r>
@@ -7370,23 +7470,7 @@
           <w:rFonts w:ascii="Consolas" w:hAnsi="Consolas"/>
           <w:lang w:val="es-PR"/>
         </w:rPr>
-        <w:t xml:space="preserve">   "@</w:t>
-      </w:r>
-      <w:proofErr w:type="spellStart"/>
-      <w:r>
-        <w:rPr>
-          <w:rFonts w:ascii="Consolas" w:hAnsi="Consolas"/>
-          <w:lang w:val="es-PR"/>
-        </w:rPr>
-        <w:t>context</w:t>
-      </w:r>
-      <w:proofErr w:type="spellEnd"/>
-      <w:r>
-        <w:rPr>
-          <w:rFonts w:ascii="Consolas" w:hAnsi="Consolas"/>
-          <w:lang w:val="es-PR"/>
-        </w:rPr>
-        <w:t>": {</w:t>
+        <w:t xml:space="preserve">   "@context": {</w:t>
       </w:r>
     </w:p>
     <w:p>
@@ -7409,23 +7493,7 @@
           <w:rFonts w:ascii="Consolas" w:hAnsi="Consolas"/>
           <w:lang w:val="es-PR"/>
         </w:rPr>
-        <w:t xml:space="preserve">      "</w:t>
-      </w:r>
-      <w:proofErr w:type="spellStart"/>
-      <w:r>
-        <w:rPr>
-          <w:rFonts w:ascii="Consolas" w:hAnsi="Consolas"/>
-          <w:lang w:val="es-PR"/>
-        </w:rPr>
-        <w:t>edam</w:t>
-      </w:r>
-      <w:proofErr w:type="spellEnd"/>
-      <w:r>
-        <w:rPr>
-          <w:rFonts w:ascii="Consolas" w:hAnsi="Consolas"/>
-          <w:lang w:val="es-PR"/>
-        </w:rPr>
-        <w:t>": "http://www.datovy.com/edam/arguments"</w:t>
+        <w:t xml:space="preserve">      "edam": "http://www.datovy.com/edam/arguments"</w:t>
       </w:r>
     </w:p>
     <w:p>
@@ -8981,23 +9049,7 @@
           <w:rFonts w:ascii="Consolas" w:hAnsi="Consolas"/>
           <w:lang w:val="es-PR"/>
         </w:rPr>
-        <w:t>"@</w:t>
-      </w:r>
-      <w:proofErr w:type="spellStart"/>
-      <w:r>
-        <w:rPr>
-          <w:rFonts w:ascii="Consolas" w:hAnsi="Consolas"/>
-          <w:lang w:val="es-PR"/>
-        </w:rPr>
-        <w:t>context</w:t>
-      </w:r>
-      <w:proofErr w:type="spellEnd"/>
-      <w:r>
-        <w:rPr>
-          <w:rFonts w:ascii="Consolas" w:hAnsi="Consolas"/>
-          <w:lang w:val="es-PR"/>
-        </w:rPr>
-        <w:t>": {</w:t>
+        <w:t>"@context": {</w:t>
       </w:r>
     </w:p>
     <w:p>
@@ -9020,23 +9072,7 @@
           <w:rFonts w:ascii="Consolas" w:hAnsi="Consolas"/>
           <w:lang w:val="es-PR"/>
         </w:rPr>
-        <w:t xml:space="preserve">      "</w:t>
-      </w:r>
-      <w:proofErr w:type="spellStart"/>
-      <w:r>
-        <w:rPr>
-          <w:rFonts w:ascii="Consolas" w:hAnsi="Consolas"/>
-          <w:lang w:val="es-PR"/>
-        </w:rPr>
-        <w:t>edam</w:t>
-      </w:r>
-      <w:proofErr w:type="spellEnd"/>
-      <w:r>
-        <w:rPr>
-          <w:rFonts w:ascii="Consolas" w:hAnsi="Consolas"/>
-          <w:lang w:val="es-PR"/>
-        </w:rPr>
-        <w:t>": "http://www.datovy.com/edam/arguments"</w:t>
+        <w:t xml:space="preserve">      "edam": "http://www.datovy.com/edam/arguments"</w:t>
       </w:r>
     </w:p>
     <w:p>
@@ -11000,7 +11036,7 @@
           <w:rPr>
             <w:noProof/>
           </w:rPr>
-          <w:pict w14:anchorId="69751F35">
+          <w:pict w14:anchorId="7E2ECC9B">
             <v:shapetype id="_x0000_t136" coordsize="21600,21600" o:spt="136" adj="10800" path="m@7,l@8,m@5,21600l@6,21600e">
               <v:formulas>
                 <v:f eqn="sum #0 0 10800"/>
@@ -11025,7 +11061,7 @@
               </v:handles>
               <o:lock v:ext="edit" text="t" shapetype="t"/>
             </v:shapetype>
-            <v:shape id="PowerPlusWaterMarkObject357831064" o:spid="_x0000_s1025" type="#_x0000_t136" style="position:absolute;margin-left:0;margin-top:0;width:412.4pt;height:247.45pt;rotation:315;z-index:-251658752;mso-position-horizontal:center;mso-position-horizontal-relative:margin;mso-position-vertical:center;mso-position-vertical-relative:margin" o:allowincell="f" fillcolor="silver" stroked="f">
+            <v:shape id="PowerPlusWaterMarkObject357831064" o:spid="_x0000_s1025" type="#_x0000_t136" alt="" style="position:absolute;margin-left:0;margin-top:0;width:412.4pt;height:247.45pt;rotation:315;z-index:-251658752;mso-wrap-edited:f;mso-width-percent:0;mso-height-percent:0;mso-position-horizontal:center;mso-position-horizontal-relative:margin;mso-position-vertical:center;mso-position-vertical-relative:margin;mso-width-percent:0;mso-height-percent:0" o:allowincell="f" fillcolor="silver" stroked="f">
               <v:fill opacity=".5"/>
               <v:textpath style="font-family:&quot;Calibri&quot;;font-size:1pt" string="DRAFT"/>
               <w10:wrap anchorx="margin" anchory="margin"/>

</xml_diff>